<commit_message>
Solução do erro encontrado no primeiro teste
</commit_message>
<xml_diff>
--- a/Testes/RELATORIO-TESTE.docx
+++ b/Testes/RELATORIO-TESTE.docx
@@ -49,8 +49,13 @@
         <w:t xml:space="preserve"> </w:t>
       </w:r>
       <w:proofErr w:type="spellStart"/>
-      <w:r>
-        <w:t>br.fiap.exercicios</w:t>
+      <w:proofErr w:type="gramStart"/>
+      <w:r>
+        <w:t>br.fiap</w:t>
+      </w:r>
+      <w:proofErr w:type="gramEnd"/>
+      <w:r>
+        <w:t>.exercicios</w:t>
       </w:r>
       <w:proofErr w:type="spellEnd"/>
       <w:r>
@@ -75,10 +80,12 @@
         <w:t xml:space="preserve"> </w:t>
       </w:r>
       <w:proofErr w:type="spellStart"/>
+      <w:proofErr w:type="gramStart"/>
       <w:r>
         <w:t>org.junit.jupiter.api.Assertions</w:t>
       </w:r>
       <w:proofErr w:type="spellEnd"/>
+      <w:proofErr w:type="gramEnd"/>
       <w:r>
         <w:t>.*;</w:t>
       </w:r>
@@ -93,10 +100,12 @@
         <w:t xml:space="preserve"> </w:t>
       </w:r>
       <w:proofErr w:type="spellStart"/>
+      <w:proofErr w:type="gramStart"/>
       <w:r>
         <w:t>org.junit.jupiter.api.Test</w:t>
       </w:r>
       <w:proofErr w:type="spellEnd"/>
+      <w:proofErr w:type="gramEnd"/>
       <w:r>
         <w:t>;</w:t>
       </w:r>
@@ -111,8 +120,13 @@
         <w:t xml:space="preserve"> </w:t>
       </w:r>
       <w:proofErr w:type="spellStart"/>
-      <w:r>
-        <w:t>junit.framework.Assert</w:t>
+      <w:proofErr w:type="gramStart"/>
+      <w:r>
+        <w:t>junit.framework</w:t>
+      </w:r>
+      <w:proofErr w:type="gramEnd"/>
+      <w:r>
+        <w:t>.Assert</w:t>
       </w:r>
       <w:proofErr w:type="spellEnd"/>
       <w:r>
@@ -158,12 +172,17 @@
         <w:t xml:space="preserve"> </w:t>
       </w:r>
       <w:proofErr w:type="spellStart"/>
+      <w:proofErr w:type="gramStart"/>
       <w:r>
         <w:t>testCalculaPenaInocencia</w:t>
       </w:r>
       <w:proofErr w:type="spellEnd"/>
       <w:r>
-        <w:t>() {</w:t>
+        <w:t>(</w:t>
+      </w:r>
+      <w:proofErr w:type="gramEnd"/>
+      <w:r>
+        <w:t>) {</w:t>
       </w:r>
     </w:p>
     <w:p>
@@ -190,12 +209,17 @@
         <w:t xml:space="preserve"> = new </w:t>
       </w:r>
       <w:proofErr w:type="spellStart"/>
+      <w:proofErr w:type="gramStart"/>
       <w:r>
         <w:t>JulgamentoPrisioneiro</w:t>
       </w:r>
       <w:proofErr w:type="spellEnd"/>
       <w:r>
-        <w:t>();</w:t>
+        <w:t>(</w:t>
+      </w:r>
+      <w:proofErr w:type="gramEnd"/>
+      <w:r>
+        <w:t>);</w:t>
       </w:r>
     </w:p>
     <w:p>
@@ -262,6 +286,7 @@
         <w:tab/>
       </w:r>
       <w:proofErr w:type="spellStart"/>
+      <w:proofErr w:type="gramStart"/>
       <w:r>
         <w:t>assertEquals</w:t>
       </w:r>
@@ -270,6 +295,7 @@
         <w:t>(</w:t>
       </w:r>
       <w:proofErr w:type="spellStart"/>
+      <w:proofErr w:type="gramEnd"/>
       <w:r>
         <w:t>respostaEsperada</w:t>
       </w:r>
@@ -311,12 +337,17 @@
         <w:t xml:space="preserve"> </w:t>
       </w:r>
       <w:proofErr w:type="spellStart"/>
+      <w:proofErr w:type="gramStart"/>
       <w:r>
         <w:t>testCalculaPenaCondenacaoMutua</w:t>
       </w:r>
       <w:proofErr w:type="spellEnd"/>
       <w:r>
-        <w:t>() {</w:t>
+        <w:t>(</w:t>
+      </w:r>
+      <w:proofErr w:type="gramEnd"/>
+      <w:r>
+        <w:t>) {</w:t>
       </w:r>
     </w:p>
     <w:p>
@@ -343,12 +374,17 @@
         <w:t xml:space="preserve"> = new </w:t>
       </w:r>
       <w:proofErr w:type="spellStart"/>
+      <w:proofErr w:type="gramStart"/>
       <w:r>
         <w:t>JulgamentoPrisioneiro</w:t>
       </w:r>
       <w:proofErr w:type="spellEnd"/>
       <w:r>
-        <w:t>();</w:t>
+        <w:t>(</w:t>
+      </w:r>
+      <w:proofErr w:type="gramEnd"/>
+      <w:r>
+        <w:t>);</w:t>
       </w:r>
     </w:p>
     <w:p>
@@ -415,6 +451,7 @@
         <w:tab/>
       </w:r>
       <w:proofErr w:type="spellStart"/>
+      <w:proofErr w:type="gramStart"/>
       <w:r>
         <w:t>assertEquals</w:t>
       </w:r>
@@ -423,6 +460,7 @@
         <w:t>(</w:t>
       </w:r>
       <w:proofErr w:type="spellStart"/>
+      <w:proofErr w:type="gramEnd"/>
       <w:r>
         <w:t>respostaEsperada</w:t>
       </w:r>
@@ -464,12 +502,17 @@
         <w:t xml:space="preserve"> </w:t>
       </w:r>
       <w:proofErr w:type="spellStart"/>
+      <w:proofErr w:type="gramStart"/>
       <w:r>
         <w:t>testCalculaPenaCondenacaoIndividual</w:t>
       </w:r>
       <w:proofErr w:type="spellEnd"/>
       <w:r>
-        <w:t>() {</w:t>
+        <w:t>(</w:t>
+      </w:r>
+      <w:proofErr w:type="gramEnd"/>
+      <w:r>
+        <w:t>) {</w:t>
       </w:r>
     </w:p>
     <w:p>
@@ -496,12 +539,17 @@
         <w:t xml:space="preserve"> = new </w:t>
       </w:r>
       <w:proofErr w:type="spellStart"/>
+      <w:proofErr w:type="gramStart"/>
       <w:r>
         <w:t>JulgamentoPrisioneiro</w:t>
       </w:r>
       <w:proofErr w:type="spellEnd"/>
       <w:r>
-        <w:t>();</w:t>
+        <w:t>(</w:t>
+      </w:r>
+      <w:proofErr w:type="gramEnd"/>
+      <w:r>
+        <w:t>);</w:t>
       </w:r>
     </w:p>
     <w:p>
@@ -568,6 +616,7 @@
         <w:tab/>
       </w:r>
       <w:proofErr w:type="spellStart"/>
+      <w:proofErr w:type="gramStart"/>
       <w:r>
         <w:t>assertEquals</w:t>
       </w:r>
@@ -576,6 +625,7 @@
         <w:t>(</w:t>
       </w:r>
       <w:proofErr w:type="spellStart"/>
+      <w:proofErr w:type="gramEnd"/>
       <w:r>
         <w:t>respostaEsperada</w:t>
       </w:r>
@@ -618,12 +668,17 @@
         <w:t xml:space="preserve"> </w:t>
       </w:r>
       <w:proofErr w:type="spellStart"/>
+      <w:proofErr w:type="gramStart"/>
       <w:r>
         <w:t>testCalculaPenaCondenacaoCumplices</w:t>
       </w:r>
       <w:proofErr w:type="spellEnd"/>
       <w:r>
-        <w:t>() {</w:t>
+        <w:t>(</w:t>
+      </w:r>
+      <w:proofErr w:type="gramEnd"/>
+      <w:r>
+        <w:t>) {</w:t>
       </w:r>
     </w:p>
     <w:p>
@@ -650,12 +705,17 @@
         <w:t xml:space="preserve"> = new </w:t>
       </w:r>
       <w:proofErr w:type="spellStart"/>
+      <w:proofErr w:type="gramStart"/>
       <w:r>
         <w:t>JulgamentoPrisioneiro</w:t>
       </w:r>
       <w:proofErr w:type="spellEnd"/>
       <w:r>
-        <w:t>();</w:t>
+        <w:t>(</w:t>
+      </w:r>
+      <w:proofErr w:type="gramEnd"/>
+      <w:r>
+        <w:t>);</w:t>
       </w:r>
     </w:p>
     <w:p>
@@ -722,6 +782,7 @@
         <w:tab/>
       </w:r>
       <w:proofErr w:type="spellStart"/>
+      <w:proofErr w:type="gramStart"/>
       <w:r>
         <w:t>assertEquals</w:t>
       </w:r>
@@ -730,6 +791,7 @@
         <w:t>(</w:t>
       </w:r>
       <w:proofErr w:type="spellStart"/>
+      <w:proofErr w:type="gramEnd"/>
       <w:r>
         <w:t>respostaEsperada</w:t>
       </w:r>
@@ -802,7 +864,183 @@
         <w:t>.</w:t>
       </w:r>
     </w:p>
-    <w:p/>
+    <w:p>
+      <w:pPr>
+        <w:rPr>
+          <w:b/>
+          <w:bCs/>
+        </w:rPr>
+      </w:pPr>
+      <w:r>
+        <w:rPr>
+          <w:b/>
+          <w:bCs/>
+        </w:rPr>
+        <w:t>SOLUÇÃO</w:t>
+      </w:r>
+    </w:p>
+    <w:p>
+      <w:proofErr w:type="spellStart"/>
+      <w:r>
+        <w:rPr>
+          <w:rFonts w:ascii="Consolas" w:hAnsi="Consolas" w:cs="Consolas"/>
+          <w:b/>
+          <w:bCs/>
+          <w:color w:val="7F0055"/>
+          <w:sz w:val="20"/>
+          <w:szCs w:val="20"/>
+          <w:shd w:val="clear" w:color="auto" w:fill="E8F2FE"/>
+        </w:rPr>
+        <w:t>public</w:t>
+      </w:r>
+      <w:proofErr w:type="spellEnd"/>
+      <w:r>
+        <w:rPr>
+          <w:rFonts w:ascii="Consolas" w:hAnsi="Consolas" w:cs="Consolas"/>
+          <w:color w:val="000000"/>
+          <w:sz w:val="20"/>
+          <w:szCs w:val="20"/>
+          <w:shd w:val="clear" w:color="auto" w:fill="E8F2FE"/>
+        </w:rPr>
+        <w:t xml:space="preserve"> </w:t>
+      </w:r>
+      <w:proofErr w:type="spellStart"/>
+      <w:r>
+        <w:rPr>
+          <w:rFonts w:ascii="Consolas" w:hAnsi="Consolas" w:cs="Consolas"/>
+          <w:b/>
+          <w:bCs/>
+          <w:color w:val="7F0055"/>
+          <w:sz w:val="20"/>
+          <w:szCs w:val="20"/>
+          <w:shd w:val="clear" w:color="auto" w:fill="E8F2FE"/>
+        </w:rPr>
+        <w:t>int</w:t>
+      </w:r>
+      <w:proofErr w:type="spellEnd"/>
+      <w:r>
+        <w:rPr>
+          <w:rFonts w:ascii="Consolas" w:hAnsi="Consolas" w:cs="Consolas"/>
+          <w:color w:val="000000"/>
+          <w:sz w:val="20"/>
+          <w:szCs w:val="20"/>
+          <w:shd w:val="clear" w:color="auto" w:fill="E8F2FE"/>
+        </w:rPr>
+        <w:t xml:space="preserve"> </w:t>
+      </w:r>
+      <w:proofErr w:type="spellStart"/>
+      <w:proofErr w:type="gramStart"/>
+      <w:r>
+        <w:rPr>
+          <w:rFonts w:ascii="Consolas" w:hAnsi="Consolas" w:cs="Consolas"/>
+          <w:color w:val="000000"/>
+          <w:sz w:val="20"/>
+          <w:szCs w:val="20"/>
+          <w:shd w:val="clear" w:color="auto" w:fill="E8F2FE"/>
+        </w:rPr>
+        <w:t>calculaPena</w:t>
+      </w:r>
+      <w:proofErr w:type="spellEnd"/>
+      <w:r>
+        <w:rPr>
+          <w:rFonts w:ascii="Consolas" w:hAnsi="Consolas" w:cs="Consolas"/>
+          <w:color w:val="000000"/>
+          <w:sz w:val="20"/>
+          <w:szCs w:val="20"/>
+          <w:shd w:val="clear" w:color="auto" w:fill="E8F2FE"/>
+        </w:rPr>
+        <w:t>(</w:t>
+      </w:r>
+      <w:proofErr w:type="spellStart"/>
+      <w:proofErr w:type="gramEnd"/>
+      <w:r>
+        <w:rPr>
+          <w:rFonts w:ascii="Consolas" w:hAnsi="Consolas" w:cs="Consolas"/>
+          <w:color w:val="000000"/>
+          <w:sz w:val="20"/>
+          <w:szCs w:val="20"/>
+          <w:shd w:val="clear" w:color="auto" w:fill="D4D4D4"/>
+        </w:rPr>
+        <w:t>String</w:t>
+      </w:r>
+      <w:proofErr w:type="spellEnd"/>
+      <w:r>
+        <w:rPr>
+          <w:rFonts w:ascii="Consolas" w:hAnsi="Consolas" w:cs="Consolas"/>
+          <w:color w:val="000000"/>
+          <w:sz w:val="20"/>
+          <w:szCs w:val="20"/>
+          <w:shd w:val="clear" w:color="auto" w:fill="E8F2FE"/>
+        </w:rPr>
+        <w:t xml:space="preserve"> </w:t>
+      </w:r>
+      <w:proofErr w:type="spellStart"/>
+      <w:r>
+        <w:rPr>
+          <w:rFonts w:ascii="Consolas" w:hAnsi="Consolas" w:cs="Consolas"/>
+          <w:color w:val="6A3E3E"/>
+          <w:sz w:val="20"/>
+          <w:szCs w:val="20"/>
+          <w:shd w:val="clear" w:color="auto" w:fill="E8F2FE"/>
+        </w:rPr>
+        <w:t>respostaPrisioneiroA</w:t>
+      </w:r>
+      <w:proofErr w:type="spellEnd"/>
+      <w:r>
+        <w:rPr>
+          <w:rFonts w:ascii="Consolas" w:hAnsi="Consolas" w:cs="Consolas"/>
+          <w:color w:val="000000"/>
+          <w:sz w:val="20"/>
+          <w:szCs w:val="20"/>
+          <w:shd w:val="clear" w:color="auto" w:fill="E8F2FE"/>
+        </w:rPr>
+        <w:t xml:space="preserve">, </w:t>
+      </w:r>
+      <w:proofErr w:type="spellStart"/>
+      <w:r>
+        <w:rPr>
+          <w:rFonts w:ascii="Consolas" w:hAnsi="Consolas" w:cs="Consolas"/>
+          <w:color w:val="000000"/>
+          <w:sz w:val="20"/>
+          <w:szCs w:val="20"/>
+          <w:shd w:val="clear" w:color="auto" w:fill="D4D4D4"/>
+        </w:rPr>
+        <w:t>String</w:t>
+      </w:r>
+      <w:proofErr w:type="spellEnd"/>
+      <w:r>
+        <w:rPr>
+          <w:rFonts w:ascii="Consolas" w:hAnsi="Consolas" w:cs="Consolas"/>
+          <w:color w:val="000000"/>
+          <w:sz w:val="20"/>
+          <w:szCs w:val="20"/>
+          <w:shd w:val="clear" w:color="auto" w:fill="E8F2FE"/>
+        </w:rPr>
+        <w:t xml:space="preserve"> </w:t>
+      </w:r>
+      <w:proofErr w:type="spellStart"/>
+      <w:r>
+        <w:rPr>
+          <w:rFonts w:ascii="Consolas" w:hAnsi="Consolas" w:cs="Consolas"/>
+          <w:color w:val="6A3E3E"/>
+          <w:sz w:val="20"/>
+          <w:szCs w:val="20"/>
+          <w:shd w:val="clear" w:color="auto" w:fill="E8F2FE"/>
+        </w:rPr>
+        <w:t>respostaPrisioneiroB</w:t>
+      </w:r>
+      <w:proofErr w:type="spellEnd"/>
+      <w:r>
+        <w:rPr>
+          <w:rFonts w:ascii="Consolas" w:hAnsi="Consolas" w:cs="Consolas"/>
+          <w:color w:val="000000"/>
+          <w:sz w:val="20"/>
+          <w:szCs w:val="20"/>
+          <w:shd w:val="clear" w:color="auto" w:fill="E8F2FE"/>
+        </w:rPr>
+        <w:t>)</w:t>
+      </w:r>
+    </w:p>
     <w:sectPr>
       <w:pgSz w:w="11906" w:h="16838"/>
       <w:pgMar w:top="1417" w:right="1701" w:bottom="1417" w:left="1701" w:header="708" w:footer="708" w:gutter="0"/>

</xml_diff>

<commit_message>
Solução do erro encontrado no segundo teste
</commit_message>
<xml_diff>
--- a/Testes/RELATORIO-TESTE.docx
+++ b/Testes/RELATORIO-TESTE.docx
@@ -49,8 +49,13 @@
         <w:t xml:space="preserve"> </w:t>
       </w:r>
       <w:proofErr w:type="spellStart"/>
-      <w:r>
-        <w:t>br.fiap.exercicios</w:t>
+      <w:proofErr w:type="gramStart"/>
+      <w:r>
+        <w:t>br.fiap</w:t>
+      </w:r>
+      <w:proofErr w:type="gramEnd"/>
+      <w:r>
+        <w:t>.exercicios</w:t>
       </w:r>
       <w:proofErr w:type="spellEnd"/>
       <w:r>
@@ -75,10 +80,12 @@
         <w:t xml:space="preserve"> </w:t>
       </w:r>
       <w:proofErr w:type="spellStart"/>
+      <w:proofErr w:type="gramStart"/>
       <w:r>
         <w:t>org.junit.jupiter.api.Assertions</w:t>
       </w:r>
       <w:proofErr w:type="spellEnd"/>
+      <w:proofErr w:type="gramEnd"/>
       <w:r>
         <w:t>.*;</w:t>
       </w:r>
@@ -93,10 +100,12 @@
         <w:t xml:space="preserve"> </w:t>
       </w:r>
       <w:proofErr w:type="spellStart"/>
+      <w:proofErr w:type="gramStart"/>
       <w:r>
         <w:t>org.junit.jupiter.api.Test</w:t>
       </w:r>
       <w:proofErr w:type="spellEnd"/>
+      <w:proofErr w:type="gramEnd"/>
       <w:r>
         <w:t>;</w:t>
       </w:r>
@@ -111,8 +120,13 @@
         <w:t xml:space="preserve"> </w:t>
       </w:r>
       <w:proofErr w:type="spellStart"/>
-      <w:r>
-        <w:t>junit.framework.Assert</w:t>
+      <w:proofErr w:type="gramStart"/>
+      <w:r>
+        <w:t>junit.framework</w:t>
+      </w:r>
+      <w:proofErr w:type="gramEnd"/>
+      <w:r>
+        <w:t>.Assert</w:t>
       </w:r>
       <w:proofErr w:type="spellEnd"/>
       <w:r>
@@ -158,12 +172,17 @@
         <w:t xml:space="preserve"> </w:t>
       </w:r>
       <w:proofErr w:type="spellStart"/>
+      <w:proofErr w:type="gramStart"/>
       <w:r>
         <w:t>testCalculaPenaInocencia</w:t>
       </w:r>
       <w:proofErr w:type="spellEnd"/>
       <w:r>
-        <w:t>() {</w:t>
+        <w:t>(</w:t>
+      </w:r>
+      <w:proofErr w:type="gramEnd"/>
+      <w:r>
+        <w:t>) {</w:t>
       </w:r>
     </w:p>
     <w:p>
@@ -190,12 +209,17 @@
         <w:t xml:space="preserve"> = new </w:t>
       </w:r>
       <w:proofErr w:type="spellStart"/>
+      <w:proofErr w:type="gramStart"/>
       <w:r>
         <w:t>JulgamentoPrisioneiro</w:t>
       </w:r>
       <w:proofErr w:type="spellEnd"/>
       <w:r>
-        <w:t>();</w:t>
+        <w:t>(</w:t>
+      </w:r>
+      <w:proofErr w:type="gramEnd"/>
+      <w:r>
+        <w:t>);</w:t>
       </w:r>
     </w:p>
     <w:p>
@@ -262,6 +286,7 @@
         <w:tab/>
       </w:r>
       <w:proofErr w:type="spellStart"/>
+      <w:proofErr w:type="gramStart"/>
       <w:r>
         <w:t>assertEquals</w:t>
       </w:r>
@@ -270,6 +295,7 @@
         <w:t>(</w:t>
       </w:r>
       <w:proofErr w:type="spellStart"/>
+      <w:proofErr w:type="gramEnd"/>
       <w:r>
         <w:t>respostaEsperada</w:t>
       </w:r>
@@ -311,12 +337,17 @@
         <w:t xml:space="preserve"> </w:t>
       </w:r>
       <w:proofErr w:type="spellStart"/>
+      <w:proofErr w:type="gramStart"/>
       <w:r>
         <w:t>testCalculaPenaCondenacaoMutua</w:t>
       </w:r>
       <w:proofErr w:type="spellEnd"/>
       <w:r>
-        <w:t>() {</w:t>
+        <w:t>(</w:t>
+      </w:r>
+      <w:proofErr w:type="gramEnd"/>
+      <w:r>
+        <w:t>) {</w:t>
       </w:r>
     </w:p>
     <w:p>
@@ -343,12 +374,17 @@
         <w:t xml:space="preserve"> = new </w:t>
       </w:r>
       <w:proofErr w:type="spellStart"/>
+      <w:proofErr w:type="gramStart"/>
       <w:r>
         <w:t>JulgamentoPrisioneiro</w:t>
       </w:r>
       <w:proofErr w:type="spellEnd"/>
       <w:r>
-        <w:t>();</w:t>
+        <w:t>(</w:t>
+      </w:r>
+      <w:proofErr w:type="gramEnd"/>
+      <w:r>
+        <w:t>);</w:t>
       </w:r>
     </w:p>
     <w:p>
@@ -415,6 +451,7 @@
         <w:tab/>
       </w:r>
       <w:proofErr w:type="spellStart"/>
+      <w:proofErr w:type="gramStart"/>
       <w:r>
         <w:t>assertEquals</w:t>
       </w:r>
@@ -423,6 +460,7 @@
         <w:t>(</w:t>
       </w:r>
       <w:proofErr w:type="spellStart"/>
+      <w:proofErr w:type="gramEnd"/>
       <w:r>
         <w:t>respostaEsperada</w:t>
       </w:r>
@@ -464,12 +502,17 @@
         <w:t xml:space="preserve"> </w:t>
       </w:r>
       <w:proofErr w:type="spellStart"/>
+      <w:proofErr w:type="gramStart"/>
       <w:r>
         <w:t>testCalculaPenaCondenacaoIndividual</w:t>
       </w:r>
       <w:proofErr w:type="spellEnd"/>
       <w:r>
-        <w:t>() {</w:t>
+        <w:t>(</w:t>
+      </w:r>
+      <w:proofErr w:type="gramEnd"/>
+      <w:r>
+        <w:t>) {</w:t>
       </w:r>
     </w:p>
     <w:p>
@@ -496,12 +539,17 @@
         <w:t xml:space="preserve"> = new </w:t>
       </w:r>
       <w:proofErr w:type="spellStart"/>
+      <w:proofErr w:type="gramStart"/>
       <w:r>
         <w:t>JulgamentoPrisioneiro</w:t>
       </w:r>
       <w:proofErr w:type="spellEnd"/>
       <w:r>
-        <w:t>();</w:t>
+        <w:t>(</w:t>
+      </w:r>
+      <w:proofErr w:type="gramEnd"/>
+      <w:r>
+        <w:t>);</w:t>
       </w:r>
     </w:p>
     <w:p>
@@ -568,6 +616,7 @@
         <w:tab/>
       </w:r>
       <w:proofErr w:type="spellStart"/>
+      <w:proofErr w:type="gramStart"/>
       <w:r>
         <w:t>assertEquals</w:t>
       </w:r>
@@ -576,6 +625,7 @@
         <w:t>(</w:t>
       </w:r>
       <w:proofErr w:type="spellStart"/>
+      <w:proofErr w:type="gramEnd"/>
       <w:r>
         <w:t>respostaEsperada</w:t>
       </w:r>
@@ -618,12 +668,17 @@
         <w:t xml:space="preserve"> </w:t>
       </w:r>
       <w:proofErr w:type="spellStart"/>
+      <w:proofErr w:type="gramStart"/>
       <w:r>
         <w:t>testCalculaPenaCondenacaoCumplices</w:t>
       </w:r>
       <w:proofErr w:type="spellEnd"/>
       <w:r>
-        <w:t>() {</w:t>
+        <w:t>(</w:t>
+      </w:r>
+      <w:proofErr w:type="gramEnd"/>
+      <w:r>
+        <w:t>) {</w:t>
       </w:r>
     </w:p>
     <w:p>
@@ -650,12 +705,17 @@
         <w:t xml:space="preserve"> = new </w:t>
       </w:r>
       <w:proofErr w:type="spellStart"/>
+      <w:proofErr w:type="gramStart"/>
       <w:r>
         <w:t>JulgamentoPrisioneiro</w:t>
       </w:r>
       <w:proofErr w:type="spellEnd"/>
       <w:r>
-        <w:t>();</w:t>
+        <w:t>(</w:t>
+      </w:r>
+      <w:proofErr w:type="gramEnd"/>
+      <w:r>
+        <w:t>);</w:t>
       </w:r>
     </w:p>
     <w:p>
@@ -722,6 +782,7 @@
         <w:tab/>
       </w:r>
       <w:proofErr w:type="spellStart"/>
+      <w:proofErr w:type="gramStart"/>
       <w:r>
         <w:t>assertEquals</w:t>
       </w:r>
@@ -730,6 +791,7 @@
         <w:t>(</w:t>
       </w:r>
       <w:proofErr w:type="spellStart"/>
+      <w:proofErr w:type="gramEnd"/>
       <w:r>
         <w:t>respostaEsperada</w:t>
       </w:r>
@@ -876,6 +938,7 @@
         <w:t xml:space="preserve"> </w:t>
       </w:r>
       <w:proofErr w:type="spellStart"/>
+      <w:proofErr w:type="gramStart"/>
       <w:r>
         <w:rPr>
           <w:rFonts w:ascii="Consolas" w:hAnsi="Consolas" w:cs="Consolas"/>
@@ -898,6 +961,7 @@
         <w:t>(</w:t>
       </w:r>
       <w:proofErr w:type="spellStart"/>
+      <w:proofErr w:type="gramEnd"/>
       <w:r>
         <w:rPr>
           <w:rFonts w:ascii="Consolas" w:hAnsi="Consolas" w:cs="Consolas"/>
@@ -1022,8 +1086,535 @@
         <w:t xml:space="preserve"> que não existe e nem recebe via parâmetro.</w:t>
       </w:r>
     </w:p>
-    <w:p/>
-    <w:p/>
+    <w:p>
+      <w:pPr>
+        <w:rPr>
+          <w:b/>
+          <w:bCs/>
+        </w:rPr>
+      </w:pPr>
+      <w:r>
+        <w:rPr>
+          <w:b/>
+          <w:bCs/>
+        </w:rPr>
+        <w:t>SOLUÇÃO</w:t>
+      </w:r>
+    </w:p>
+    <w:p>
+      <w:pPr>
+        <w:autoSpaceDE w:val="0"/>
+        <w:autoSpaceDN w:val="0"/>
+        <w:adjustRightInd w:val="0"/>
+        <w:spacing w:after="0" w:line="240" w:lineRule="auto"/>
+        <w:rPr>
+          <w:rFonts w:ascii="Consolas" w:hAnsi="Consolas" w:cs="Consolas"/>
+          <w:sz w:val="20"/>
+          <w:szCs w:val="20"/>
+        </w:rPr>
+      </w:pPr>
+      <w:proofErr w:type="spellStart"/>
+      <w:r>
+        <w:rPr>
+          <w:rFonts w:ascii="Consolas" w:hAnsi="Consolas" w:cs="Consolas"/>
+          <w:b/>
+          <w:bCs/>
+          <w:color w:val="7F0055"/>
+          <w:sz w:val="20"/>
+          <w:szCs w:val="20"/>
+        </w:rPr>
+        <w:t>if</w:t>
+      </w:r>
+      <w:proofErr w:type="spellEnd"/>
+      <w:r>
+        <w:rPr>
+          <w:rFonts w:ascii="Consolas" w:hAnsi="Consolas" w:cs="Consolas"/>
+          <w:color w:val="000000"/>
+          <w:sz w:val="20"/>
+          <w:szCs w:val="20"/>
+        </w:rPr>
+        <w:t xml:space="preserve"> (</w:t>
+      </w:r>
+      <w:proofErr w:type="spellStart"/>
+      <w:r>
+        <w:rPr>
+          <w:rFonts w:ascii="Consolas" w:hAnsi="Consolas" w:cs="Consolas"/>
+          <w:color w:val="6A3E3E"/>
+          <w:sz w:val="20"/>
+          <w:szCs w:val="20"/>
+        </w:rPr>
+        <w:t>respostaPrisioneiroA</w:t>
+      </w:r>
+      <w:proofErr w:type="spellEnd"/>
+      <w:r>
+        <w:rPr>
+          <w:rFonts w:ascii="Consolas" w:hAnsi="Consolas" w:cs="Consolas"/>
+          <w:color w:val="000000"/>
+          <w:sz w:val="20"/>
+          <w:szCs w:val="20"/>
+        </w:rPr>
+        <w:t xml:space="preserve"> == </w:t>
+      </w:r>
+      <w:r>
+        <w:rPr>
+          <w:rFonts w:ascii="Consolas" w:hAnsi="Consolas" w:cs="Consolas"/>
+          <w:color w:val="2A00FF"/>
+          <w:sz w:val="20"/>
+          <w:szCs w:val="20"/>
+        </w:rPr>
+        <w:t>"Culpado"</w:t>
+      </w:r>
+      <w:r>
+        <w:rPr>
+          <w:rFonts w:ascii="Consolas" w:hAnsi="Consolas" w:cs="Consolas"/>
+          <w:color w:val="000000"/>
+          <w:sz w:val="20"/>
+          <w:szCs w:val="20"/>
+        </w:rPr>
+        <w:t>) {</w:t>
+      </w:r>
+    </w:p>
+    <w:p>
+      <w:pPr>
+        <w:autoSpaceDE w:val="0"/>
+        <w:autoSpaceDN w:val="0"/>
+        <w:adjustRightInd w:val="0"/>
+        <w:spacing w:after="0" w:line="240" w:lineRule="auto"/>
+        <w:rPr>
+          <w:rFonts w:ascii="Consolas" w:hAnsi="Consolas" w:cs="Consolas"/>
+          <w:sz w:val="20"/>
+          <w:szCs w:val="20"/>
+        </w:rPr>
+      </w:pPr>
+      <w:r>
+        <w:rPr>
+          <w:rFonts w:ascii="Consolas" w:hAnsi="Consolas" w:cs="Consolas"/>
+          <w:color w:val="000000"/>
+          <w:sz w:val="20"/>
+          <w:szCs w:val="20"/>
+        </w:rPr>
+        <w:tab/>
+      </w:r>
+      <w:proofErr w:type="spellStart"/>
+      <w:r>
+        <w:rPr>
+          <w:rFonts w:ascii="Consolas" w:hAnsi="Consolas" w:cs="Consolas"/>
+          <w:b/>
+          <w:bCs/>
+          <w:color w:val="7F0055"/>
+          <w:sz w:val="20"/>
+          <w:szCs w:val="20"/>
+        </w:rPr>
+        <w:t>if</w:t>
+      </w:r>
+      <w:proofErr w:type="spellEnd"/>
+      <w:r>
+        <w:rPr>
+          <w:rFonts w:ascii="Consolas" w:hAnsi="Consolas" w:cs="Consolas"/>
+          <w:color w:val="000000"/>
+          <w:sz w:val="20"/>
+          <w:szCs w:val="20"/>
+        </w:rPr>
+        <w:t xml:space="preserve"> (</w:t>
+      </w:r>
+      <w:proofErr w:type="spellStart"/>
+      <w:r>
+        <w:rPr>
+          <w:rFonts w:ascii="Consolas" w:hAnsi="Consolas" w:cs="Consolas"/>
+          <w:color w:val="6A3E3E"/>
+          <w:sz w:val="20"/>
+          <w:szCs w:val="20"/>
+        </w:rPr>
+        <w:t>respostaPrisioneiroB</w:t>
+      </w:r>
+      <w:proofErr w:type="spellEnd"/>
+      <w:r>
+        <w:rPr>
+          <w:rFonts w:ascii="Consolas" w:hAnsi="Consolas" w:cs="Consolas"/>
+          <w:color w:val="000000"/>
+          <w:sz w:val="20"/>
+          <w:szCs w:val="20"/>
+        </w:rPr>
+        <w:t xml:space="preserve"> == </w:t>
+      </w:r>
+      <w:r>
+        <w:rPr>
+          <w:rFonts w:ascii="Consolas" w:hAnsi="Consolas" w:cs="Consolas"/>
+          <w:color w:val="2A00FF"/>
+          <w:sz w:val="20"/>
+          <w:szCs w:val="20"/>
+        </w:rPr>
+        <w:t>"Culpado"</w:t>
+      </w:r>
+      <w:r>
+        <w:rPr>
+          <w:rFonts w:ascii="Consolas" w:hAnsi="Consolas" w:cs="Consolas"/>
+          <w:color w:val="000000"/>
+          <w:sz w:val="20"/>
+          <w:szCs w:val="20"/>
+        </w:rPr>
+        <w:t>) {</w:t>
+      </w:r>
+    </w:p>
+    <w:p>
+      <w:pPr>
+        <w:autoSpaceDE w:val="0"/>
+        <w:autoSpaceDN w:val="0"/>
+        <w:adjustRightInd w:val="0"/>
+        <w:spacing w:after="0" w:line="240" w:lineRule="auto"/>
+        <w:rPr>
+          <w:rFonts w:ascii="Consolas" w:hAnsi="Consolas" w:cs="Consolas"/>
+          <w:sz w:val="20"/>
+          <w:szCs w:val="20"/>
+        </w:rPr>
+      </w:pPr>
+      <w:r>
+        <w:rPr>
+          <w:rFonts w:ascii="Consolas" w:hAnsi="Consolas" w:cs="Consolas"/>
+          <w:color w:val="000000"/>
+          <w:sz w:val="20"/>
+          <w:szCs w:val="20"/>
+        </w:rPr>
+        <w:tab/>
+      </w:r>
+      <w:r>
+        <w:rPr>
+          <w:rFonts w:ascii="Consolas" w:hAnsi="Consolas" w:cs="Consolas"/>
+          <w:color w:val="000000"/>
+          <w:sz w:val="20"/>
+          <w:szCs w:val="20"/>
+        </w:rPr>
+        <w:tab/>
+      </w:r>
+      <w:proofErr w:type="spellStart"/>
+      <w:r>
+        <w:rPr>
+          <w:rFonts w:ascii="Consolas" w:hAnsi="Consolas" w:cs="Consolas"/>
+          <w:b/>
+          <w:bCs/>
+          <w:color w:val="7F0055"/>
+          <w:sz w:val="20"/>
+          <w:szCs w:val="20"/>
+          <w:shd w:val="clear" w:color="auto" w:fill="D4D4D4"/>
+        </w:rPr>
+        <w:t>return</w:t>
+      </w:r>
+      <w:proofErr w:type="spellEnd"/>
+      <w:r>
+        <w:rPr>
+          <w:rFonts w:ascii="Consolas" w:hAnsi="Consolas" w:cs="Consolas"/>
+          <w:color w:val="000000"/>
+          <w:sz w:val="20"/>
+          <w:szCs w:val="20"/>
+          <w:shd w:val="clear" w:color="auto" w:fill="D4D4D4"/>
+        </w:rPr>
+        <w:t xml:space="preserve"> </w:t>
+      </w:r>
+      <w:r>
+        <w:rPr>
+          <w:rFonts w:ascii="Consolas" w:hAnsi="Consolas" w:cs="Consolas"/>
+          <w:color w:val="0000C0"/>
+          <w:sz w:val="20"/>
+          <w:szCs w:val="20"/>
+          <w:shd w:val="clear" w:color="auto" w:fill="D4D4D4"/>
+        </w:rPr>
+        <w:t>PENA_CONDENACAO_</w:t>
+      </w:r>
+      <w:proofErr w:type="gramStart"/>
+      <w:r>
+        <w:rPr>
+          <w:rFonts w:ascii="Consolas" w:hAnsi="Consolas" w:cs="Consolas"/>
+          <w:color w:val="0000C0"/>
+          <w:sz w:val="20"/>
+          <w:szCs w:val="20"/>
+          <w:shd w:val="clear" w:color="auto" w:fill="D4D4D4"/>
+        </w:rPr>
+        <w:t>MUTUA</w:t>
+      </w:r>
+      <w:proofErr w:type="gramEnd"/>
+      <w:r>
+        <w:rPr>
+          <w:rFonts w:ascii="Consolas" w:hAnsi="Consolas" w:cs="Consolas"/>
+          <w:color w:val="000000"/>
+          <w:sz w:val="20"/>
+          <w:szCs w:val="20"/>
+          <w:shd w:val="clear" w:color="auto" w:fill="D4D4D4"/>
+        </w:rPr>
+        <w:t>;</w:t>
+      </w:r>
+    </w:p>
+    <w:p>
+      <w:pPr>
+        <w:autoSpaceDE w:val="0"/>
+        <w:autoSpaceDN w:val="0"/>
+        <w:adjustRightInd w:val="0"/>
+        <w:spacing w:after="0" w:line="240" w:lineRule="auto"/>
+        <w:rPr>
+          <w:rFonts w:ascii="Consolas" w:hAnsi="Consolas" w:cs="Consolas"/>
+          <w:sz w:val="20"/>
+          <w:szCs w:val="20"/>
+        </w:rPr>
+      </w:pPr>
+      <w:r>
+        <w:rPr>
+          <w:rFonts w:ascii="Consolas" w:hAnsi="Consolas" w:cs="Consolas"/>
+          <w:color w:val="000000"/>
+          <w:sz w:val="20"/>
+          <w:szCs w:val="20"/>
+        </w:rPr>
+        <w:tab/>
+        <w:t xml:space="preserve">} </w:t>
+      </w:r>
+      <w:proofErr w:type="spellStart"/>
+      <w:r>
+        <w:rPr>
+          <w:rFonts w:ascii="Consolas" w:hAnsi="Consolas" w:cs="Consolas"/>
+          <w:b/>
+          <w:bCs/>
+          <w:color w:val="7F0055"/>
+          <w:sz w:val="20"/>
+          <w:szCs w:val="20"/>
+        </w:rPr>
+        <w:t>else</w:t>
+      </w:r>
+      <w:proofErr w:type="spellEnd"/>
+      <w:r>
+        <w:rPr>
+          <w:rFonts w:ascii="Consolas" w:hAnsi="Consolas" w:cs="Consolas"/>
+          <w:color w:val="000000"/>
+          <w:sz w:val="20"/>
+          <w:szCs w:val="20"/>
+        </w:rPr>
+        <w:t xml:space="preserve"> {</w:t>
+      </w:r>
+    </w:p>
+    <w:p>
+      <w:pPr>
+        <w:autoSpaceDE w:val="0"/>
+        <w:autoSpaceDN w:val="0"/>
+        <w:adjustRightInd w:val="0"/>
+        <w:spacing w:after="0" w:line="240" w:lineRule="auto"/>
+        <w:rPr>
+          <w:rFonts w:ascii="Consolas" w:hAnsi="Consolas" w:cs="Consolas"/>
+          <w:sz w:val="20"/>
+          <w:szCs w:val="20"/>
+        </w:rPr>
+      </w:pPr>
+      <w:r>
+        <w:rPr>
+          <w:rFonts w:ascii="Consolas" w:hAnsi="Consolas" w:cs="Consolas"/>
+          <w:color w:val="000000"/>
+          <w:sz w:val="20"/>
+          <w:szCs w:val="20"/>
+        </w:rPr>
+        <w:tab/>
+      </w:r>
+      <w:r>
+        <w:rPr>
+          <w:rFonts w:ascii="Consolas" w:hAnsi="Consolas" w:cs="Consolas"/>
+          <w:color w:val="000000"/>
+          <w:sz w:val="20"/>
+          <w:szCs w:val="20"/>
+        </w:rPr>
+        <w:tab/>
+      </w:r>
+      <w:proofErr w:type="spellStart"/>
+      <w:r>
+        <w:rPr>
+          <w:rFonts w:ascii="Consolas" w:hAnsi="Consolas" w:cs="Consolas"/>
+          <w:b/>
+          <w:bCs/>
+          <w:color w:val="7F0055"/>
+          <w:sz w:val="20"/>
+          <w:szCs w:val="20"/>
+          <w:shd w:val="clear" w:color="auto" w:fill="D4D4D4"/>
+        </w:rPr>
+        <w:t>return</w:t>
+      </w:r>
+      <w:proofErr w:type="spellEnd"/>
+      <w:r>
+        <w:rPr>
+          <w:rFonts w:ascii="Consolas" w:hAnsi="Consolas" w:cs="Consolas"/>
+          <w:color w:val="000000"/>
+          <w:sz w:val="20"/>
+          <w:szCs w:val="20"/>
+          <w:shd w:val="clear" w:color="auto" w:fill="D4D4D4"/>
+        </w:rPr>
+        <w:t xml:space="preserve"> </w:t>
+      </w:r>
+      <w:r>
+        <w:rPr>
+          <w:rFonts w:ascii="Consolas" w:hAnsi="Consolas" w:cs="Consolas"/>
+          <w:color w:val="0000C0"/>
+          <w:sz w:val="20"/>
+          <w:szCs w:val="20"/>
+          <w:shd w:val="clear" w:color="auto" w:fill="D4D4D4"/>
+        </w:rPr>
+        <w:t>PENA_INOCENCIA</w:t>
+      </w:r>
+      <w:r>
+        <w:rPr>
+          <w:rFonts w:ascii="Consolas" w:hAnsi="Consolas" w:cs="Consolas"/>
+          <w:color w:val="000000"/>
+          <w:sz w:val="20"/>
+          <w:szCs w:val="20"/>
+          <w:shd w:val="clear" w:color="auto" w:fill="D4D4D4"/>
+        </w:rPr>
+        <w:t>;</w:t>
+      </w:r>
+    </w:p>
+    <w:p>
+      <w:pPr>
+        <w:autoSpaceDE w:val="0"/>
+        <w:autoSpaceDN w:val="0"/>
+        <w:adjustRightInd w:val="0"/>
+        <w:spacing w:after="0" w:line="240" w:lineRule="auto"/>
+        <w:rPr>
+          <w:rFonts w:ascii="Consolas" w:hAnsi="Consolas" w:cs="Consolas"/>
+          <w:sz w:val="20"/>
+          <w:szCs w:val="20"/>
+        </w:rPr>
+      </w:pPr>
+      <w:r>
+        <w:rPr>
+          <w:rFonts w:ascii="Consolas" w:hAnsi="Consolas" w:cs="Consolas"/>
+          <w:color w:val="000000"/>
+          <w:sz w:val="20"/>
+          <w:szCs w:val="20"/>
+        </w:rPr>
+        <w:tab/>
+        <w:t>}</w:t>
+      </w:r>
+    </w:p>
+    <w:p>
+      <w:pPr>
+        <w:autoSpaceDE w:val="0"/>
+        <w:autoSpaceDN w:val="0"/>
+        <w:adjustRightInd w:val="0"/>
+        <w:spacing w:after="0" w:line="240" w:lineRule="auto"/>
+        <w:rPr>
+          <w:rFonts w:ascii="Consolas" w:hAnsi="Consolas" w:cs="Consolas"/>
+          <w:color w:val="000000"/>
+          <w:sz w:val="20"/>
+          <w:szCs w:val="20"/>
+        </w:rPr>
+      </w:pPr>
+      <w:r>
+        <w:rPr>
+          <w:rFonts w:ascii="Consolas" w:hAnsi="Consolas" w:cs="Consolas"/>
+          <w:color w:val="000000"/>
+          <w:sz w:val="20"/>
+          <w:szCs w:val="20"/>
+        </w:rPr>
+        <w:t xml:space="preserve">} </w:t>
+      </w:r>
+    </w:p>
+    <w:p>
+      <w:pPr>
+        <w:autoSpaceDE w:val="0"/>
+        <w:autoSpaceDN w:val="0"/>
+        <w:adjustRightInd w:val="0"/>
+        <w:spacing w:after="0" w:line="240" w:lineRule="auto"/>
+        <w:rPr>
+          <w:rFonts w:ascii="Consolas" w:hAnsi="Consolas" w:cs="Consolas"/>
+          <w:sz w:val="20"/>
+          <w:szCs w:val="20"/>
+        </w:rPr>
+      </w:pPr>
+      <w:proofErr w:type="spellStart"/>
+      <w:r>
+        <w:rPr>
+          <w:rFonts w:ascii="Consolas" w:hAnsi="Consolas" w:cs="Consolas"/>
+          <w:b/>
+          <w:bCs/>
+          <w:color w:val="7F0055"/>
+          <w:sz w:val="20"/>
+          <w:szCs w:val="20"/>
+        </w:rPr>
+        <w:t>else</w:t>
+      </w:r>
+      <w:proofErr w:type="spellEnd"/>
+      <w:r>
+        <w:rPr>
+          <w:rFonts w:ascii="Consolas" w:hAnsi="Consolas" w:cs="Consolas"/>
+          <w:color w:val="000000"/>
+          <w:sz w:val="20"/>
+          <w:szCs w:val="20"/>
+        </w:rPr>
+        <w:t xml:space="preserve"> {</w:t>
+      </w:r>
+    </w:p>
+    <w:p>
+      <w:r>
+        <w:rPr>
+          <w:rFonts w:ascii="Consolas" w:hAnsi="Consolas" w:cs="Consolas"/>
+          <w:color w:val="000000"/>
+          <w:sz w:val="20"/>
+          <w:szCs w:val="20"/>
+        </w:rPr>
+        <w:tab/>
+      </w:r>
+      <w:proofErr w:type="spellStart"/>
+      <w:r>
+        <w:rPr>
+          <w:rFonts w:ascii="Consolas" w:hAnsi="Consolas" w:cs="Consolas"/>
+          <w:b/>
+          <w:bCs/>
+          <w:color w:val="7F0055"/>
+          <w:sz w:val="20"/>
+          <w:szCs w:val="20"/>
+        </w:rPr>
+        <w:t>if</w:t>
+      </w:r>
+      <w:proofErr w:type="spellEnd"/>
+      <w:r>
+        <w:rPr>
+          <w:rFonts w:ascii="Consolas" w:hAnsi="Consolas" w:cs="Consolas"/>
+          <w:color w:val="000000"/>
+          <w:sz w:val="20"/>
+          <w:szCs w:val="20"/>
+        </w:rPr>
+        <w:t xml:space="preserve"> (</w:t>
+      </w:r>
+      <w:proofErr w:type="spellStart"/>
+      <w:r>
+        <w:rPr>
+          <w:rFonts w:ascii="Consolas" w:hAnsi="Consolas" w:cs="Consolas"/>
+          <w:color w:val="6A3E3E"/>
+          <w:sz w:val="20"/>
+          <w:szCs w:val="20"/>
+        </w:rPr>
+        <w:t>respostaPrisioneiroB</w:t>
+      </w:r>
+      <w:proofErr w:type="spellEnd"/>
+      <w:r>
+        <w:rPr>
+          <w:rFonts w:ascii="Consolas" w:hAnsi="Consolas" w:cs="Consolas"/>
+          <w:color w:val="000000"/>
+          <w:sz w:val="20"/>
+          <w:szCs w:val="20"/>
+        </w:rPr>
+        <w:t xml:space="preserve"> == </w:t>
+      </w:r>
+      <w:r>
+        <w:rPr>
+          <w:rFonts w:ascii="Consolas" w:hAnsi="Consolas" w:cs="Consolas"/>
+          <w:color w:val="2A00FF"/>
+          <w:sz w:val="20"/>
+          <w:szCs w:val="20"/>
+        </w:rPr>
+        <w:t>"Culpado"</w:t>
+      </w:r>
+      <w:r>
+        <w:rPr>
+          <w:rFonts w:ascii="Consolas" w:hAnsi="Consolas" w:cs="Consolas"/>
+          <w:color w:val="000000"/>
+          <w:sz w:val="20"/>
+          <w:szCs w:val="20"/>
+        </w:rPr>
+        <w:t>) {</w:t>
+      </w:r>
+    </w:p>
     <w:sectPr>
       <w:pgSz w:w="11906" w:h="16838"/>
       <w:pgMar w:top="1417" w:right="1701" w:bottom="1417" w:left="1701" w:header="708" w:footer="708" w:gutter="0"/>

</xml_diff>

<commit_message>
Solução do erro encontrado no terceiro teste
</commit_message>
<xml_diff>
--- a/Testes/RELATORIO-TESTE.docx
+++ b/Testes/RELATORIO-TESTE.docx
@@ -27,33 +27,129 @@
           <w:b/>
           <w:bCs/>
         </w:rPr>
-        <w:t>Código JUnit</w:t>
-      </w:r>
-    </w:p>
-    <w:p>
-      <w:r>
-        <w:t>package br.fiap.exercicios;</w:t>
-      </w:r>
-    </w:p>
-    <w:p>
-      <w:r>
-        <w:t>import static org.junit.jupiter.api.Assertions.*;</w:t>
-      </w:r>
-    </w:p>
-    <w:p>
-      <w:r>
-        <w:t>import org.junit.jupiter.api.Test;</w:t>
-      </w:r>
-    </w:p>
-    <w:p>
-      <w:r>
-        <w:t>import junit.framework.Assert;</w:t>
+        <w:t xml:space="preserve">Código </w:t>
+      </w:r>
+      <w:proofErr w:type="spellStart"/>
+      <w:r>
+        <w:rPr>
+          <w:b/>
+          <w:bCs/>
+        </w:rPr>
+        <w:t>JUnit</w:t>
+      </w:r>
+      <w:proofErr w:type="spellEnd"/>
+    </w:p>
+    <w:p>
+      <w:proofErr w:type="spellStart"/>
+      <w:r>
+        <w:t>package</w:t>
+      </w:r>
+      <w:proofErr w:type="spellEnd"/>
+      <w:r>
+        <w:t xml:space="preserve"> </w:t>
+      </w:r>
+      <w:proofErr w:type="spellStart"/>
+      <w:proofErr w:type="gramStart"/>
+      <w:r>
+        <w:t>br.fiap</w:t>
+      </w:r>
+      <w:proofErr w:type="gramEnd"/>
+      <w:r>
+        <w:t>.exercicios</w:t>
+      </w:r>
+      <w:proofErr w:type="spellEnd"/>
+      <w:r>
+        <w:t>;</w:t>
+      </w:r>
+    </w:p>
+    <w:p>
+      <w:proofErr w:type="spellStart"/>
+      <w:r>
+        <w:t>import</w:t>
+      </w:r>
+      <w:proofErr w:type="spellEnd"/>
+      <w:r>
+        <w:t xml:space="preserve"> </w:t>
+      </w:r>
+      <w:proofErr w:type="spellStart"/>
+      <w:r>
+        <w:t>static</w:t>
+      </w:r>
+      <w:proofErr w:type="spellEnd"/>
+      <w:r>
+        <w:t xml:space="preserve"> </w:t>
+      </w:r>
+      <w:proofErr w:type="spellStart"/>
+      <w:proofErr w:type="gramStart"/>
+      <w:r>
+        <w:t>org.junit.jupiter.api.Assertions</w:t>
+      </w:r>
+      <w:proofErr w:type="spellEnd"/>
+      <w:proofErr w:type="gramEnd"/>
+      <w:r>
+        <w:t>.*;</w:t>
+      </w:r>
+    </w:p>
+    <w:p>
+      <w:proofErr w:type="spellStart"/>
+      <w:r>
+        <w:t>import</w:t>
+      </w:r>
+      <w:proofErr w:type="spellEnd"/>
+      <w:r>
+        <w:t xml:space="preserve"> </w:t>
+      </w:r>
+      <w:proofErr w:type="spellStart"/>
+      <w:proofErr w:type="gramStart"/>
+      <w:r>
+        <w:t>org.junit.jupiter.api.Test</w:t>
+      </w:r>
+      <w:proofErr w:type="spellEnd"/>
+      <w:proofErr w:type="gramEnd"/>
+      <w:r>
+        <w:t>;</w:t>
+      </w:r>
+    </w:p>
+    <w:p>
+      <w:proofErr w:type="spellStart"/>
+      <w:r>
+        <w:t>import</w:t>
+      </w:r>
+      <w:proofErr w:type="spellEnd"/>
+      <w:r>
+        <w:t xml:space="preserve"> </w:t>
+      </w:r>
+      <w:proofErr w:type="spellStart"/>
+      <w:proofErr w:type="gramStart"/>
+      <w:r>
+        <w:t>junit.framework</w:t>
+      </w:r>
+      <w:proofErr w:type="gramEnd"/>
+      <w:r>
+        <w:t>.Assert</w:t>
+      </w:r>
+      <w:proofErr w:type="spellEnd"/>
+      <w:r>
+        <w:t>;</w:t>
       </w:r>
     </w:p>
     <w:p/>
     <w:p>
-      <w:r>
-        <w:t>class JulgamentoPrisioneiroTest {</w:t>
+      <w:proofErr w:type="spellStart"/>
+      <w:r>
+        <w:t>class</w:t>
+      </w:r>
+      <w:proofErr w:type="spellEnd"/>
+      <w:r>
+        <w:t xml:space="preserve"> </w:t>
+      </w:r>
+      <w:proofErr w:type="spellStart"/>
+      <w:r>
+        <w:t>JulgamentoPrisioneiroTest</w:t>
+      </w:r>
+      <w:proofErr w:type="spellEnd"/>
+      <w:r>
+        <w:t xml:space="preserve"> {</w:t>
       </w:r>
     </w:p>
     <w:p/>
@@ -66,43 +162,154 @@
     <w:p>
       <w:r>
         <w:tab/>
-        <w:t>void testCalculaPenaInocencia() {</w:t>
-      </w:r>
-    </w:p>
-    <w:p>
-      <w:r>
-        <w:tab/>
-      </w:r>
-      <w:r>
-        <w:tab/>
-        <w:t>JulgamentoPrisioneiro testeJulgamento = new JulgamentoPrisioneiro();</w:t>
-      </w:r>
-    </w:p>
-    <w:p>
-      <w:r>
-        <w:tab/>
-      </w:r>
-      <w:r>
-        <w:tab/>
-        <w:t>int respostaEsperada = 0;</w:t>
-      </w:r>
-    </w:p>
-    <w:p>
-      <w:r>
-        <w:tab/>
-      </w:r>
-      <w:r>
-        <w:tab/>
-        <w:t>int resultadoFinal = testeJulgamento.calculaPena("Culpado", "Inocente");</w:t>
-      </w:r>
-    </w:p>
-    <w:p>
-      <w:r>
-        <w:tab/>
-      </w:r>
-      <w:r>
-        <w:tab/>
-        <w:t>assertEquals(respostaEsperada, resultadoFinal);</w:t>
+      </w:r>
+      <w:proofErr w:type="spellStart"/>
+      <w:r>
+        <w:t>void</w:t>
+      </w:r>
+      <w:proofErr w:type="spellEnd"/>
+      <w:r>
+        <w:t xml:space="preserve"> </w:t>
+      </w:r>
+      <w:proofErr w:type="spellStart"/>
+      <w:proofErr w:type="gramStart"/>
+      <w:r>
+        <w:t>testCalculaPenaInocencia</w:t>
+      </w:r>
+      <w:proofErr w:type="spellEnd"/>
+      <w:r>
+        <w:t>(</w:t>
+      </w:r>
+      <w:proofErr w:type="gramEnd"/>
+      <w:r>
+        <w:t>) {</w:t>
+      </w:r>
+    </w:p>
+    <w:p>
+      <w:r>
+        <w:tab/>
+      </w:r>
+      <w:r>
+        <w:tab/>
+      </w:r>
+      <w:proofErr w:type="spellStart"/>
+      <w:r>
+        <w:t>JulgamentoPrisioneiro</w:t>
+      </w:r>
+      <w:proofErr w:type="spellEnd"/>
+      <w:r>
+        <w:t xml:space="preserve"> </w:t>
+      </w:r>
+      <w:proofErr w:type="spellStart"/>
+      <w:r>
+        <w:t>testeJulgamento</w:t>
+      </w:r>
+      <w:proofErr w:type="spellEnd"/>
+      <w:r>
+        <w:t xml:space="preserve"> = new </w:t>
+      </w:r>
+      <w:proofErr w:type="spellStart"/>
+      <w:proofErr w:type="gramStart"/>
+      <w:r>
+        <w:t>JulgamentoPrisioneiro</w:t>
+      </w:r>
+      <w:proofErr w:type="spellEnd"/>
+      <w:r>
+        <w:t>(</w:t>
+      </w:r>
+      <w:proofErr w:type="gramEnd"/>
+      <w:r>
+        <w:t>);</w:t>
+      </w:r>
+    </w:p>
+    <w:p>
+      <w:r>
+        <w:tab/>
+      </w:r>
+      <w:r>
+        <w:tab/>
+      </w:r>
+      <w:proofErr w:type="spellStart"/>
+      <w:r>
+        <w:t>int</w:t>
+      </w:r>
+      <w:proofErr w:type="spellEnd"/>
+      <w:r>
+        <w:t xml:space="preserve"> </w:t>
+      </w:r>
+      <w:proofErr w:type="spellStart"/>
+      <w:r>
+        <w:t>respostaEsperada</w:t>
+      </w:r>
+      <w:proofErr w:type="spellEnd"/>
+      <w:r>
+        <w:t xml:space="preserve"> = 0;</w:t>
+      </w:r>
+    </w:p>
+    <w:p>
+      <w:r>
+        <w:tab/>
+      </w:r>
+      <w:r>
+        <w:tab/>
+      </w:r>
+      <w:proofErr w:type="spellStart"/>
+      <w:r>
+        <w:t>int</w:t>
+      </w:r>
+      <w:proofErr w:type="spellEnd"/>
+      <w:r>
+        <w:t xml:space="preserve"> </w:t>
+      </w:r>
+      <w:proofErr w:type="spellStart"/>
+      <w:r>
+        <w:t>resultadoFinal</w:t>
+      </w:r>
+      <w:proofErr w:type="spellEnd"/>
+      <w:r>
+        <w:t xml:space="preserve"> = </w:t>
+      </w:r>
+      <w:proofErr w:type="spellStart"/>
+      <w:r>
+        <w:t>testeJulgamento.calculaPena</w:t>
+      </w:r>
+      <w:proofErr w:type="spellEnd"/>
+      <w:r>
+        <w:t>("Culpado", "Inocente");</w:t>
+      </w:r>
+    </w:p>
+    <w:p>
+      <w:r>
+        <w:tab/>
+      </w:r>
+      <w:r>
+        <w:tab/>
+      </w:r>
+      <w:proofErr w:type="spellStart"/>
+      <w:proofErr w:type="gramStart"/>
+      <w:r>
+        <w:t>assertEquals</w:t>
+      </w:r>
+      <w:proofErr w:type="spellEnd"/>
+      <w:r>
+        <w:t>(</w:t>
+      </w:r>
+      <w:proofErr w:type="spellStart"/>
+      <w:proofErr w:type="gramEnd"/>
+      <w:r>
+        <w:t>respostaEsperada</w:t>
+      </w:r>
+      <w:proofErr w:type="spellEnd"/>
+      <w:r>
+        <w:t xml:space="preserve">, </w:t>
+      </w:r>
+      <w:proofErr w:type="spellStart"/>
+      <w:r>
+        <w:t>resultadoFinal</w:t>
+      </w:r>
+      <w:proofErr w:type="spellEnd"/>
+      <w:r>
+        <w:t>);</w:t>
       </w:r>
     </w:p>
     <w:p>
@@ -120,43 +327,154 @@
     <w:p>
       <w:r>
         <w:tab/>
-        <w:t>void testCalculaPenaCondenacaoMutua() {</w:t>
-      </w:r>
-    </w:p>
-    <w:p>
-      <w:r>
-        <w:tab/>
-      </w:r>
-      <w:r>
-        <w:tab/>
-        <w:t>JulgamentoPrisioneiro testeJulgamento = new JulgamentoPrisioneiro();</w:t>
-      </w:r>
-    </w:p>
-    <w:p>
-      <w:r>
-        <w:tab/>
-      </w:r>
-      <w:r>
-        <w:tab/>
-        <w:t>int respostaEsperada = 5;</w:t>
-      </w:r>
-    </w:p>
-    <w:p>
-      <w:r>
-        <w:tab/>
-      </w:r>
-      <w:r>
-        <w:tab/>
-        <w:t>int resultadoFinal = testeJulgamento.calculaPena("Culpado", "Culpado");</w:t>
-      </w:r>
-    </w:p>
-    <w:p>
-      <w:r>
-        <w:tab/>
-      </w:r>
-      <w:r>
-        <w:tab/>
-        <w:t>assertEquals(respostaEsperada, resultadoFinal);</w:t>
+      </w:r>
+      <w:proofErr w:type="spellStart"/>
+      <w:r>
+        <w:t>void</w:t>
+      </w:r>
+      <w:proofErr w:type="spellEnd"/>
+      <w:r>
+        <w:t xml:space="preserve"> </w:t>
+      </w:r>
+      <w:proofErr w:type="spellStart"/>
+      <w:proofErr w:type="gramStart"/>
+      <w:r>
+        <w:t>testCalculaPenaCondenacaoMutua</w:t>
+      </w:r>
+      <w:proofErr w:type="spellEnd"/>
+      <w:r>
+        <w:t>(</w:t>
+      </w:r>
+      <w:proofErr w:type="gramEnd"/>
+      <w:r>
+        <w:t>) {</w:t>
+      </w:r>
+    </w:p>
+    <w:p>
+      <w:r>
+        <w:tab/>
+      </w:r>
+      <w:r>
+        <w:tab/>
+      </w:r>
+      <w:proofErr w:type="spellStart"/>
+      <w:r>
+        <w:t>JulgamentoPrisioneiro</w:t>
+      </w:r>
+      <w:proofErr w:type="spellEnd"/>
+      <w:r>
+        <w:t xml:space="preserve"> </w:t>
+      </w:r>
+      <w:proofErr w:type="spellStart"/>
+      <w:r>
+        <w:t>testeJulgamento</w:t>
+      </w:r>
+      <w:proofErr w:type="spellEnd"/>
+      <w:r>
+        <w:t xml:space="preserve"> = new </w:t>
+      </w:r>
+      <w:proofErr w:type="spellStart"/>
+      <w:proofErr w:type="gramStart"/>
+      <w:r>
+        <w:t>JulgamentoPrisioneiro</w:t>
+      </w:r>
+      <w:proofErr w:type="spellEnd"/>
+      <w:r>
+        <w:t>(</w:t>
+      </w:r>
+      <w:proofErr w:type="gramEnd"/>
+      <w:r>
+        <w:t>);</w:t>
+      </w:r>
+    </w:p>
+    <w:p>
+      <w:r>
+        <w:tab/>
+      </w:r>
+      <w:r>
+        <w:tab/>
+      </w:r>
+      <w:proofErr w:type="spellStart"/>
+      <w:r>
+        <w:t>int</w:t>
+      </w:r>
+      <w:proofErr w:type="spellEnd"/>
+      <w:r>
+        <w:t xml:space="preserve"> </w:t>
+      </w:r>
+      <w:proofErr w:type="spellStart"/>
+      <w:r>
+        <w:t>respostaEsperada</w:t>
+      </w:r>
+      <w:proofErr w:type="spellEnd"/>
+      <w:r>
+        <w:t xml:space="preserve"> = 5;</w:t>
+      </w:r>
+    </w:p>
+    <w:p>
+      <w:r>
+        <w:tab/>
+      </w:r>
+      <w:r>
+        <w:tab/>
+      </w:r>
+      <w:proofErr w:type="spellStart"/>
+      <w:r>
+        <w:t>int</w:t>
+      </w:r>
+      <w:proofErr w:type="spellEnd"/>
+      <w:r>
+        <w:t xml:space="preserve"> </w:t>
+      </w:r>
+      <w:proofErr w:type="spellStart"/>
+      <w:r>
+        <w:t>resultadoFinal</w:t>
+      </w:r>
+      <w:proofErr w:type="spellEnd"/>
+      <w:r>
+        <w:t xml:space="preserve"> = </w:t>
+      </w:r>
+      <w:proofErr w:type="spellStart"/>
+      <w:r>
+        <w:t>testeJulgamento.calculaPena</w:t>
+      </w:r>
+      <w:proofErr w:type="spellEnd"/>
+      <w:r>
+        <w:t>("Culpado", "Culpado");</w:t>
+      </w:r>
+    </w:p>
+    <w:p>
+      <w:r>
+        <w:tab/>
+      </w:r>
+      <w:r>
+        <w:tab/>
+      </w:r>
+      <w:proofErr w:type="spellStart"/>
+      <w:proofErr w:type="gramStart"/>
+      <w:r>
+        <w:t>assertEquals</w:t>
+      </w:r>
+      <w:proofErr w:type="spellEnd"/>
+      <w:r>
+        <w:t>(</w:t>
+      </w:r>
+      <w:proofErr w:type="spellStart"/>
+      <w:proofErr w:type="gramEnd"/>
+      <w:r>
+        <w:t>respostaEsperada</w:t>
+      </w:r>
+      <w:proofErr w:type="spellEnd"/>
+      <w:r>
+        <w:t xml:space="preserve">, </w:t>
+      </w:r>
+      <w:proofErr w:type="spellStart"/>
+      <w:r>
+        <w:t>resultadoFinal</w:t>
+      </w:r>
+      <w:proofErr w:type="spellEnd"/>
+      <w:r>
+        <w:t>);</w:t>
       </w:r>
     </w:p>
     <w:p>
@@ -174,43 +492,154 @@
     <w:p>
       <w:r>
         <w:tab/>
-        <w:t>void testCalculaPenaCondenacaoIndividual() {</w:t>
-      </w:r>
-    </w:p>
-    <w:p>
-      <w:r>
-        <w:tab/>
-      </w:r>
-      <w:r>
-        <w:tab/>
-        <w:t>JulgamentoPrisioneiro testeJulgamento = new JulgamentoPrisioneiro();</w:t>
-      </w:r>
-    </w:p>
-    <w:p>
-      <w:r>
-        <w:tab/>
-      </w:r>
-      <w:r>
-        <w:tab/>
-        <w:t>int respostaEsperada = 10;</w:t>
-      </w:r>
-    </w:p>
-    <w:p>
-      <w:r>
-        <w:tab/>
-      </w:r>
-      <w:r>
-        <w:tab/>
-        <w:t>int resultadoFinal = testeJulgamento.calculaPena("Inocente", "Culpado");</w:t>
-      </w:r>
-    </w:p>
-    <w:p>
-      <w:r>
-        <w:tab/>
-      </w:r>
-      <w:r>
-        <w:tab/>
-        <w:t>assertEquals(respostaEsperada, resultadoFinal);</w:t>
+      </w:r>
+      <w:proofErr w:type="spellStart"/>
+      <w:r>
+        <w:t>void</w:t>
+      </w:r>
+      <w:proofErr w:type="spellEnd"/>
+      <w:r>
+        <w:t xml:space="preserve"> </w:t>
+      </w:r>
+      <w:proofErr w:type="spellStart"/>
+      <w:proofErr w:type="gramStart"/>
+      <w:r>
+        <w:t>testCalculaPenaCondenacaoIndividual</w:t>
+      </w:r>
+      <w:proofErr w:type="spellEnd"/>
+      <w:r>
+        <w:t>(</w:t>
+      </w:r>
+      <w:proofErr w:type="gramEnd"/>
+      <w:r>
+        <w:t>) {</w:t>
+      </w:r>
+    </w:p>
+    <w:p>
+      <w:r>
+        <w:tab/>
+      </w:r>
+      <w:r>
+        <w:tab/>
+      </w:r>
+      <w:proofErr w:type="spellStart"/>
+      <w:r>
+        <w:t>JulgamentoPrisioneiro</w:t>
+      </w:r>
+      <w:proofErr w:type="spellEnd"/>
+      <w:r>
+        <w:t xml:space="preserve"> </w:t>
+      </w:r>
+      <w:proofErr w:type="spellStart"/>
+      <w:r>
+        <w:t>testeJulgamento</w:t>
+      </w:r>
+      <w:proofErr w:type="spellEnd"/>
+      <w:r>
+        <w:t xml:space="preserve"> = new </w:t>
+      </w:r>
+      <w:proofErr w:type="spellStart"/>
+      <w:proofErr w:type="gramStart"/>
+      <w:r>
+        <w:t>JulgamentoPrisioneiro</w:t>
+      </w:r>
+      <w:proofErr w:type="spellEnd"/>
+      <w:r>
+        <w:t>(</w:t>
+      </w:r>
+      <w:proofErr w:type="gramEnd"/>
+      <w:r>
+        <w:t>);</w:t>
+      </w:r>
+    </w:p>
+    <w:p>
+      <w:r>
+        <w:tab/>
+      </w:r>
+      <w:r>
+        <w:tab/>
+      </w:r>
+      <w:proofErr w:type="spellStart"/>
+      <w:r>
+        <w:t>int</w:t>
+      </w:r>
+      <w:proofErr w:type="spellEnd"/>
+      <w:r>
+        <w:t xml:space="preserve"> </w:t>
+      </w:r>
+      <w:proofErr w:type="spellStart"/>
+      <w:r>
+        <w:t>respostaEsperada</w:t>
+      </w:r>
+      <w:proofErr w:type="spellEnd"/>
+      <w:r>
+        <w:t xml:space="preserve"> = 10;</w:t>
+      </w:r>
+    </w:p>
+    <w:p>
+      <w:r>
+        <w:tab/>
+      </w:r>
+      <w:r>
+        <w:tab/>
+      </w:r>
+      <w:proofErr w:type="spellStart"/>
+      <w:r>
+        <w:t>int</w:t>
+      </w:r>
+      <w:proofErr w:type="spellEnd"/>
+      <w:r>
+        <w:t xml:space="preserve"> </w:t>
+      </w:r>
+      <w:proofErr w:type="spellStart"/>
+      <w:r>
+        <w:t>resultadoFinal</w:t>
+      </w:r>
+      <w:proofErr w:type="spellEnd"/>
+      <w:r>
+        <w:t xml:space="preserve"> = </w:t>
+      </w:r>
+      <w:proofErr w:type="spellStart"/>
+      <w:r>
+        <w:t>testeJulgamento.calculaPena</w:t>
+      </w:r>
+      <w:proofErr w:type="spellEnd"/>
+      <w:r>
+        <w:t>("Inocente", "Culpado");</w:t>
+      </w:r>
+    </w:p>
+    <w:p>
+      <w:r>
+        <w:tab/>
+      </w:r>
+      <w:r>
+        <w:tab/>
+      </w:r>
+      <w:proofErr w:type="spellStart"/>
+      <w:proofErr w:type="gramStart"/>
+      <w:r>
+        <w:t>assertEquals</w:t>
+      </w:r>
+      <w:proofErr w:type="spellEnd"/>
+      <w:r>
+        <w:t>(</w:t>
+      </w:r>
+      <w:proofErr w:type="spellStart"/>
+      <w:proofErr w:type="gramEnd"/>
+      <w:r>
+        <w:t>respostaEsperada</w:t>
+      </w:r>
+      <w:proofErr w:type="spellEnd"/>
+      <w:r>
+        <w:t xml:space="preserve">, </w:t>
+      </w:r>
+      <w:proofErr w:type="spellStart"/>
+      <w:r>
+        <w:t>resultadoFinal</w:t>
+      </w:r>
+      <w:proofErr w:type="spellEnd"/>
+      <w:r>
+        <w:t>);</w:t>
       </w:r>
     </w:p>
     <w:p>
@@ -229,43 +658,154 @@
     <w:p>
       <w:r>
         <w:tab/>
-        <w:t>void testCalculaPenaCondenacaoCumplices() {</w:t>
-      </w:r>
-    </w:p>
-    <w:p>
-      <w:r>
-        <w:tab/>
-      </w:r>
-      <w:r>
-        <w:tab/>
-        <w:t>JulgamentoPrisioneiro testeJulgamento = new JulgamentoPrisioneiro();</w:t>
-      </w:r>
-    </w:p>
-    <w:p>
-      <w:r>
-        <w:tab/>
-      </w:r>
-      <w:r>
-        <w:tab/>
-        <w:t>int respostaEsperada = 1;</w:t>
-      </w:r>
-    </w:p>
-    <w:p>
-      <w:r>
-        <w:tab/>
-      </w:r>
-      <w:r>
-        <w:tab/>
-        <w:t>int resultadoFinal = testeJulgamento.calculaPena("Inocente", "Inocente");</w:t>
-      </w:r>
-    </w:p>
-    <w:p>
-      <w:r>
-        <w:tab/>
-      </w:r>
-      <w:r>
-        <w:tab/>
-        <w:t>assertEquals(respostaEsperada, resultadoFinal);</w:t>
+      </w:r>
+      <w:proofErr w:type="spellStart"/>
+      <w:r>
+        <w:t>void</w:t>
+      </w:r>
+      <w:proofErr w:type="spellEnd"/>
+      <w:r>
+        <w:t xml:space="preserve"> </w:t>
+      </w:r>
+      <w:proofErr w:type="spellStart"/>
+      <w:proofErr w:type="gramStart"/>
+      <w:r>
+        <w:t>testCalculaPenaCondenacaoCumplices</w:t>
+      </w:r>
+      <w:proofErr w:type="spellEnd"/>
+      <w:r>
+        <w:t>(</w:t>
+      </w:r>
+      <w:proofErr w:type="gramEnd"/>
+      <w:r>
+        <w:t>) {</w:t>
+      </w:r>
+    </w:p>
+    <w:p>
+      <w:r>
+        <w:tab/>
+      </w:r>
+      <w:r>
+        <w:tab/>
+      </w:r>
+      <w:proofErr w:type="spellStart"/>
+      <w:r>
+        <w:t>JulgamentoPrisioneiro</w:t>
+      </w:r>
+      <w:proofErr w:type="spellEnd"/>
+      <w:r>
+        <w:t xml:space="preserve"> </w:t>
+      </w:r>
+      <w:proofErr w:type="spellStart"/>
+      <w:r>
+        <w:t>testeJulgamento</w:t>
+      </w:r>
+      <w:proofErr w:type="spellEnd"/>
+      <w:r>
+        <w:t xml:space="preserve"> = new </w:t>
+      </w:r>
+      <w:proofErr w:type="spellStart"/>
+      <w:proofErr w:type="gramStart"/>
+      <w:r>
+        <w:t>JulgamentoPrisioneiro</w:t>
+      </w:r>
+      <w:proofErr w:type="spellEnd"/>
+      <w:r>
+        <w:t>(</w:t>
+      </w:r>
+      <w:proofErr w:type="gramEnd"/>
+      <w:r>
+        <w:t>);</w:t>
+      </w:r>
+    </w:p>
+    <w:p>
+      <w:r>
+        <w:tab/>
+      </w:r>
+      <w:r>
+        <w:tab/>
+      </w:r>
+      <w:proofErr w:type="spellStart"/>
+      <w:r>
+        <w:t>int</w:t>
+      </w:r>
+      <w:proofErr w:type="spellEnd"/>
+      <w:r>
+        <w:t xml:space="preserve"> </w:t>
+      </w:r>
+      <w:proofErr w:type="spellStart"/>
+      <w:r>
+        <w:t>respostaEsperada</w:t>
+      </w:r>
+      <w:proofErr w:type="spellEnd"/>
+      <w:r>
+        <w:t xml:space="preserve"> = 1;</w:t>
+      </w:r>
+    </w:p>
+    <w:p>
+      <w:r>
+        <w:tab/>
+      </w:r>
+      <w:r>
+        <w:tab/>
+      </w:r>
+      <w:proofErr w:type="spellStart"/>
+      <w:r>
+        <w:t>int</w:t>
+      </w:r>
+      <w:proofErr w:type="spellEnd"/>
+      <w:r>
+        <w:t xml:space="preserve"> </w:t>
+      </w:r>
+      <w:proofErr w:type="spellStart"/>
+      <w:r>
+        <w:t>resultadoFinal</w:t>
+      </w:r>
+      <w:proofErr w:type="spellEnd"/>
+      <w:r>
+        <w:t xml:space="preserve"> = </w:t>
+      </w:r>
+      <w:proofErr w:type="spellStart"/>
+      <w:r>
+        <w:t>testeJulgamento.calculaPena</w:t>
+      </w:r>
+      <w:proofErr w:type="spellEnd"/>
+      <w:r>
+        <w:t>("Inocente", "Inocente");</w:t>
+      </w:r>
+    </w:p>
+    <w:p>
+      <w:r>
+        <w:tab/>
+      </w:r>
+      <w:r>
+        <w:tab/>
+      </w:r>
+      <w:proofErr w:type="spellStart"/>
+      <w:proofErr w:type="gramStart"/>
+      <w:r>
+        <w:t>assertEquals</w:t>
+      </w:r>
+      <w:proofErr w:type="spellEnd"/>
+      <w:r>
+        <w:t>(</w:t>
+      </w:r>
+      <w:proofErr w:type="spellStart"/>
+      <w:proofErr w:type="gramEnd"/>
+      <w:r>
+        <w:t>respostaEsperada</w:t>
+      </w:r>
+      <w:proofErr w:type="spellEnd"/>
+      <w:r>
+        <w:t xml:space="preserve">, </w:t>
+      </w:r>
+      <w:proofErr w:type="spellStart"/>
+      <w:r>
+        <w:t>resultadoFinal</w:t>
+      </w:r>
+      <w:proofErr w:type="spellEnd"/>
+      <w:r>
+        <w:t>);</w:t>
       </w:r>
     </w:p>
     <w:p>
@@ -305,7 +845,23 @@
         </w:rPr>
       </w:pPr>
       <w:r>
-        <w:t>A JUnit não reconheceu nenhum método que recebe 2 strings.</w:t>
+        <w:t xml:space="preserve">A </w:t>
+      </w:r>
+      <w:proofErr w:type="spellStart"/>
+      <w:r>
+        <w:t>JUnit</w:t>
+      </w:r>
+      <w:proofErr w:type="spellEnd"/>
+      <w:r>
+        <w:t xml:space="preserve"> não reconheceu nenhum método que recebe 2 </w:t>
+      </w:r>
+      <w:proofErr w:type="spellStart"/>
+      <w:r>
+        <w:t>strings</w:t>
+      </w:r>
+      <w:proofErr w:type="spellEnd"/>
+      <w:r>
+        <w:t>.</w:t>
       </w:r>
     </w:p>
     <w:p>
@@ -333,6 +889,7 @@
           <w:shd w:val="clear" w:color="auto" w:fill="E8F2FE"/>
         </w:rPr>
       </w:pPr>
+      <w:proofErr w:type="spellStart"/>
       <w:r>
         <w:rPr>
           <w:rFonts w:ascii="Consolas" w:hAnsi="Consolas" w:cs="Consolas"/>
@@ -345,6 +902,7 @@
         </w:rPr>
         <w:t>public</w:t>
       </w:r>
+      <w:proofErr w:type="spellEnd"/>
       <w:r>
         <w:rPr>
           <w:rFonts w:ascii="Consolas" w:hAnsi="Consolas" w:cs="Consolas"/>
@@ -355,6 +913,7 @@
         </w:rPr>
         <w:t xml:space="preserve"> </w:t>
       </w:r>
+      <w:proofErr w:type="spellStart"/>
       <w:r>
         <w:rPr>
           <w:rFonts w:ascii="Consolas" w:hAnsi="Consolas" w:cs="Consolas"/>
@@ -367,6 +926,7 @@
         </w:rPr>
         <w:t>int</w:t>
       </w:r>
+      <w:proofErr w:type="spellEnd"/>
       <w:r>
         <w:rPr>
           <w:rFonts w:ascii="Consolas" w:hAnsi="Consolas" w:cs="Consolas"/>
@@ -375,8 +935,33 @@
           <w:szCs w:val="20"/>
           <w:shd w:val="clear" w:color="auto" w:fill="E8F2FE"/>
         </w:rPr>
-        <w:t xml:space="preserve"> calculaPena(</w:t>
-      </w:r>
+        <w:t xml:space="preserve"> </w:t>
+      </w:r>
+      <w:proofErr w:type="spellStart"/>
+      <w:proofErr w:type="gramStart"/>
+      <w:r>
+        <w:rPr>
+          <w:rFonts w:ascii="Consolas" w:hAnsi="Consolas" w:cs="Consolas"/>
+          <w:color w:val="000000"/>
+          <w:sz w:val="20"/>
+          <w:szCs w:val="20"/>
+          <w:shd w:val="clear" w:color="auto" w:fill="E8F2FE"/>
+        </w:rPr>
+        <w:t>calculaPena</w:t>
+      </w:r>
+      <w:proofErr w:type="spellEnd"/>
+      <w:r>
+        <w:rPr>
+          <w:rFonts w:ascii="Consolas" w:hAnsi="Consolas" w:cs="Consolas"/>
+          <w:color w:val="000000"/>
+          <w:sz w:val="20"/>
+          <w:szCs w:val="20"/>
+          <w:shd w:val="clear" w:color="auto" w:fill="E8F2FE"/>
+        </w:rPr>
+        <w:t>(</w:t>
+      </w:r>
+      <w:proofErr w:type="spellStart"/>
+      <w:proofErr w:type="gramEnd"/>
       <w:r>
         <w:rPr>
           <w:rFonts w:ascii="Consolas" w:hAnsi="Consolas" w:cs="Consolas"/>
@@ -387,6 +972,7 @@
         </w:rPr>
         <w:t>String</w:t>
       </w:r>
+      <w:proofErr w:type="spellEnd"/>
       <w:r>
         <w:rPr>
           <w:rFonts w:ascii="Consolas" w:hAnsi="Consolas" w:cs="Consolas"/>
@@ -397,6 +983,7 @@
         </w:rPr>
         <w:t xml:space="preserve"> </w:t>
       </w:r>
+      <w:proofErr w:type="spellStart"/>
       <w:r>
         <w:rPr>
           <w:rFonts w:ascii="Consolas" w:hAnsi="Consolas" w:cs="Consolas"/>
@@ -407,6 +994,7 @@
         </w:rPr>
         <w:t>respostaPrisioneiroA</w:t>
       </w:r>
+      <w:proofErr w:type="spellEnd"/>
       <w:r>
         <w:rPr>
           <w:rFonts w:ascii="Consolas" w:hAnsi="Consolas" w:cs="Consolas"/>
@@ -417,6 +1005,7 @@
         </w:rPr>
         <w:t xml:space="preserve">, </w:t>
       </w:r>
+      <w:proofErr w:type="spellStart"/>
       <w:r>
         <w:rPr>
           <w:rFonts w:ascii="Consolas" w:hAnsi="Consolas" w:cs="Consolas"/>
@@ -427,6 +1016,7 @@
         </w:rPr>
         <w:t>String</w:t>
       </w:r>
+      <w:proofErr w:type="spellEnd"/>
       <w:r>
         <w:rPr>
           <w:rFonts w:ascii="Consolas" w:hAnsi="Consolas" w:cs="Consolas"/>
@@ -437,6 +1027,7 @@
         </w:rPr>
         <w:t xml:space="preserve"> </w:t>
       </w:r>
+      <w:proofErr w:type="spellStart"/>
       <w:r>
         <w:rPr>
           <w:rFonts w:ascii="Consolas" w:hAnsi="Consolas" w:cs="Consolas"/>
@@ -447,6 +1038,7 @@
         </w:rPr>
         <w:t>respostaPrisioneiroB</w:t>
       </w:r>
+      <w:proofErr w:type="spellEnd"/>
       <w:r>
         <w:rPr>
           <w:rFonts w:ascii="Consolas" w:hAnsi="Consolas" w:cs="Consolas"/>
@@ -483,7 +1075,15 @@
     </w:p>
     <w:p>
       <w:r>
-        <w:t>As lógicas foram feitas baseado num enum que não existe e nem recebe via parâmetro.</w:t>
+        <w:t xml:space="preserve">As lógicas foram feitas baseado num </w:t>
+      </w:r>
+      <w:proofErr w:type="spellStart"/>
+      <w:r>
+        <w:t>enum</w:t>
+      </w:r>
+      <w:proofErr w:type="spellEnd"/>
+      <w:r>
+        <w:t xml:space="preserve"> que não existe e nem recebe via parâmetro.</w:t>
       </w:r>
     </w:p>
     <w:p>
@@ -513,6 +1113,7 @@
           <w:szCs w:val="20"/>
         </w:rPr>
       </w:pPr>
+      <w:proofErr w:type="spellStart"/>
       <w:r>
         <w:rPr>
           <w:rFonts w:ascii="Consolas" w:hAnsi="Consolas" w:cs="Consolas"/>
@@ -524,6 +1125,7 @@
         </w:rPr>
         <w:t>if</w:t>
       </w:r>
+      <w:proofErr w:type="spellEnd"/>
       <w:r>
         <w:rPr>
           <w:rFonts w:ascii="Consolas" w:hAnsi="Consolas" w:cs="Consolas"/>
@@ -533,6 +1135,7 @@
         </w:rPr>
         <w:t xml:space="preserve"> (</w:t>
       </w:r>
+      <w:proofErr w:type="spellStart"/>
       <w:r>
         <w:rPr>
           <w:rFonts w:ascii="Consolas" w:hAnsi="Consolas" w:cs="Consolas"/>
@@ -542,6 +1145,7 @@
         </w:rPr>
         <w:t>respostaPrisioneiroA</w:t>
       </w:r>
+      <w:proofErr w:type="spellEnd"/>
       <w:r>
         <w:rPr>
           <w:rFonts w:ascii="Consolas" w:hAnsi="Consolas" w:cs="Consolas"/>
@@ -591,6 +1195,7 @@
         </w:rPr>
         <w:tab/>
       </w:r>
+      <w:proofErr w:type="spellStart"/>
       <w:r>
         <w:rPr>
           <w:rFonts w:ascii="Consolas" w:hAnsi="Consolas" w:cs="Consolas"/>
@@ -602,6 +1207,7 @@
         </w:rPr>
         <w:t>if</w:t>
       </w:r>
+      <w:proofErr w:type="spellEnd"/>
       <w:r>
         <w:rPr>
           <w:rFonts w:ascii="Consolas" w:hAnsi="Consolas" w:cs="Consolas"/>
@@ -611,6 +1217,7 @@
         </w:rPr>
         <w:t xml:space="preserve"> (</w:t>
       </w:r>
+      <w:proofErr w:type="spellStart"/>
       <w:r>
         <w:rPr>
           <w:rFonts w:ascii="Consolas" w:hAnsi="Consolas" w:cs="Consolas"/>
@@ -620,6 +1227,7 @@
         </w:rPr>
         <w:t>respostaPrisioneiroB</w:t>
       </w:r>
+      <w:proofErr w:type="spellEnd"/>
       <w:r>
         <w:rPr>
           <w:rFonts w:ascii="Consolas" w:hAnsi="Consolas" w:cs="Consolas"/>
@@ -678,6 +1286,7 @@
         </w:rPr>
         <w:tab/>
       </w:r>
+      <w:proofErr w:type="spellStart"/>
       <w:r>
         <w:rPr>
           <w:rFonts w:ascii="Consolas" w:hAnsi="Consolas" w:cs="Consolas"/>
@@ -690,6 +1299,7 @@
         </w:rPr>
         <w:t>return</w:t>
       </w:r>
+      <w:proofErr w:type="spellEnd"/>
       <w:r>
         <w:rPr>
           <w:rFonts w:ascii="Consolas" w:hAnsi="Consolas" w:cs="Consolas"/>
@@ -708,8 +1318,20 @@
           <w:szCs w:val="20"/>
           <w:shd w:val="clear" w:color="auto" w:fill="D4D4D4"/>
         </w:rPr>
-        <w:t>PENA_CONDENACAO_MUTUA</w:t>
-      </w:r>
+        <w:t>PENA_CONDENACAO_</w:t>
+      </w:r>
+      <w:proofErr w:type="gramStart"/>
+      <w:r>
+        <w:rPr>
+          <w:rFonts w:ascii="Consolas" w:hAnsi="Consolas" w:cs="Consolas"/>
+          <w:color w:val="0000C0"/>
+          <w:sz w:val="20"/>
+          <w:szCs w:val="20"/>
+          <w:shd w:val="clear" w:color="auto" w:fill="D4D4D4"/>
+        </w:rPr>
+        <w:t>MUTUA</w:t>
+      </w:r>
+      <w:proofErr w:type="gramEnd"/>
       <w:r>
         <w:rPr>
           <w:rFonts w:ascii="Consolas" w:hAnsi="Consolas" w:cs="Consolas"/>
@@ -743,6 +1365,7 @@
         <w:tab/>
         <w:t xml:space="preserve">} </w:t>
       </w:r>
+      <w:proofErr w:type="spellStart"/>
       <w:r>
         <w:rPr>
           <w:rFonts w:ascii="Consolas" w:hAnsi="Consolas" w:cs="Consolas"/>
@@ -754,6 +1377,7 @@
         </w:rPr>
         <w:t>else</w:t>
       </w:r>
+      <w:proofErr w:type="spellEnd"/>
       <w:r>
         <w:rPr>
           <w:rFonts w:ascii="Consolas" w:hAnsi="Consolas" w:cs="Consolas"/>
@@ -794,6 +1418,7 @@
         </w:rPr>
         <w:tab/>
       </w:r>
+      <w:proofErr w:type="spellStart"/>
       <w:r>
         <w:rPr>
           <w:rFonts w:ascii="Consolas" w:hAnsi="Consolas" w:cs="Consolas"/>
@@ -806,6 +1431,7 @@
         </w:rPr>
         <w:t>return</w:t>
       </w:r>
+      <w:proofErr w:type="spellEnd"/>
       <w:r>
         <w:rPr>
           <w:rFonts w:ascii="Consolas" w:hAnsi="Consolas" w:cs="Consolas"/>
@@ -895,6 +1521,7 @@
           <w:szCs w:val="20"/>
         </w:rPr>
       </w:pPr>
+      <w:proofErr w:type="spellStart"/>
       <w:r>
         <w:rPr>
           <w:rFonts w:ascii="Consolas" w:hAnsi="Consolas" w:cs="Consolas"/>
@@ -906,6 +1533,7 @@
         </w:rPr>
         <w:t>else</w:t>
       </w:r>
+      <w:proofErr w:type="spellEnd"/>
       <w:r>
         <w:rPr>
           <w:rFonts w:ascii="Consolas" w:hAnsi="Consolas" w:cs="Consolas"/>
@@ -934,6 +1562,7 @@
         </w:rPr>
         <w:tab/>
       </w:r>
+      <w:proofErr w:type="spellStart"/>
       <w:r>
         <w:rPr>
           <w:rFonts w:ascii="Consolas" w:hAnsi="Consolas" w:cs="Consolas"/>
@@ -945,6 +1574,7 @@
         </w:rPr>
         <w:t>if</w:t>
       </w:r>
+      <w:proofErr w:type="spellEnd"/>
       <w:r>
         <w:rPr>
           <w:rFonts w:ascii="Consolas" w:hAnsi="Consolas" w:cs="Consolas"/>
@@ -954,6 +1584,7 @@
         </w:rPr>
         <w:t xml:space="preserve"> (</w:t>
       </w:r>
+      <w:proofErr w:type="spellStart"/>
       <w:r>
         <w:rPr>
           <w:rFonts w:ascii="Consolas" w:hAnsi="Consolas" w:cs="Consolas"/>
@@ -963,6 +1594,7 @@
         </w:rPr>
         <w:t>respostaPrisioneiroB</w:t>
       </w:r>
+      <w:proofErr w:type="spellEnd"/>
       <w:r>
         <w:rPr>
           <w:rFonts w:ascii="Consolas" w:hAnsi="Consolas" w:cs="Consolas"/>
@@ -1021,7 +1653,91 @@
         <w:t>Era esperado a resposta 0 para Inocente e foi retornado 13.</w:t>
       </w:r>
     </w:p>
-    <w:p/>
+    <w:p>
+      <w:pPr>
+        <w:rPr>
+          <w:b/>
+          <w:bCs/>
+        </w:rPr>
+      </w:pPr>
+      <w:r>
+        <w:rPr>
+          <w:b/>
+          <w:bCs/>
+        </w:rPr>
+        <w:t>SOLUÇÃO</w:t>
+      </w:r>
+    </w:p>
+    <w:p>
+      <w:proofErr w:type="spellStart"/>
+      <w:r>
+        <w:rPr>
+          <w:rFonts w:ascii="Consolas" w:hAnsi="Consolas" w:cs="Consolas"/>
+          <w:b/>
+          <w:bCs/>
+          <w:color w:val="7F0055"/>
+          <w:sz w:val="20"/>
+          <w:szCs w:val="20"/>
+          <w:shd w:val="clear" w:color="auto" w:fill="E8F2FE"/>
+        </w:rPr>
+        <w:t>private</w:t>
+      </w:r>
+      <w:proofErr w:type="spellEnd"/>
+      <w:r>
+        <w:rPr>
+          <w:rFonts w:ascii="Consolas" w:hAnsi="Consolas" w:cs="Consolas"/>
+          <w:color w:val="000000"/>
+          <w:sz w:val="20"/>
+          <w:szCs w:val="20"/>
+          <w:shd w:val="clear" w:color="auto" w:fill="E8F2FE"/>
+        </w:rPr>
+        <w:t xml:space="preserve"> </w:t>
+      </w:r>
+      <w:proofErr w:type="spellStart"/>
+      <w:r>
+        <w:rPr>
+          <w:rFonts w:ascii="Consolas" w:hAnsi="Consolas" w:cs="Consolas"/>
+          <w:b/>
+          <w:bCs/>
+          <w:color w:val="7F0055"/>
+          <w:sz w:val="20"/>
+          <w:szCs w:val="20"/>
+          <w:shd w:val="clear" w:color="auto" w:fill="E8F2FE"/>
+        </w:rPr>
+        <w:t>int</w:t>
+      </w:r>
+      <w:proofErr w:type="spellEnd"/>
+      <w:r>
+        <w:rPr>
+          <w:rFonts w:ascii="Consolas" w:hAnsi="Consolas" w:cs="Consolas"/>
+          <w:color w:val="000000"/>
+          <w:sz w:val="20"/>
+          <w:szCs w:val="20"/>
+          <w:shd w:val="clear" w:color="auto" w:fill="E8F2FE"/>
+        </w:rPr>
+        <w:t xml:space="preserve"> </w:t>
+      </w:r>
+      <w:r>
+        <w:rPr>
+          <w:rFonts w:ascii="Consolas" w:hAnsi="Consolas" w:cs="Consolas"/>
+          <w:color w:val="0000C0"/>
+          <w:sz w:val="20"/>
+          <w:szCs w:val="20"/>
+          <w:shd w:val="clear" w:color="auto" w:fill="E8F2FE"/>
+        </w:rPr>
+        <w:t>PENA_INOCENCIA</w:t>
+      </w:r>
+      <w:r>
+        <w:rPr>
+          <w:rFonts w:ascii="Consolas" w:hAnsi="Consolas" w:cs="Consolas"/>
+          <w:color w:val="000000"/>
+          <w:sz w:val="20"/>
+          <w:szCs w:val="20"/>
+          <w:shd w:val="clear" w:color="auto" w:fill="E8F2FE"/>
+        </w:rPr>
+        <w:t xml:space="preserve"> = 0;</w:t>
+      </w:r>
+    </w:p>
     <w:sectPr>
       <w:pgSz w:w="11906" w:h="16838"/>
       <w:pgMar w:top="1417" w:right="1701" w:bottom="1417" w:left="1701" w:header="708" w:footer="708" w:gutter="0"/>

</xml_diff>

<commit_message>
Solução do erro encontrado no quarto teste
</commit_message>
<xml_diff>
--- a/Testes/RELATORIO-TESTE.docx
+++ b/Testes/RELATORIO-TESTE.docx
@@ -27,33 +27,129 @@
           <w:b/>
           <w:bCs/>
         </w:rPr>
-        <w:t>Código JUnit</w:t>
-      </w:r>
-    </w:p>
-    <w:p>
-      <w:r>
-        <w:t>package br.fiap.exercicios;</w:t>
-      </w:r>
-    </w:p>
-    <w:p>
-      <w:r>
-        <w:t>import static org.junit.jupiter.api.Assertions.*;</w:t>
-      </w:r>
-    </w:p>
-    <w:p>
-      <w:r>
-        <w:t>import org.junit.jupiter.api.Test;</w:t>
-      </w:r>
-    </w:p>
-    <w:p>
-      <w:r>
-        <w:t>import junit.framework.Assert;</w:t>
+        <w:t xml:space="preserve">Código </w:t>
+      </w:r>
+      <w:proofErr w:type="spellStart"/>
+      <w:r>
+        <w:rPr>
+          <w:b/>
+          <w:bCs/>
+        </w:rPr>
+        <w:t>JUnit</w:t>
+      </w:r>
+      <w:proofErr w:type="spellEnd"/>
+    </w:p>
+    <w:p>
+      <w:proofErr w:type="spellStart"/>
+      <w:r>
+        <w:t>package</w:t>
+      </w:r>
+      <w:proofErr w:type="spellEnd"/>
+      <w:r>
+        <w:t xml:space="preserve"> </w:t>
+      </w:r>
+      <w:proofErr w:type="spellStart"/>
+      <w:proofErr w:type="gramStart"/>
+      <w:r>
+        <w:t>br.fiap</w:t>
+      </w:r>
+      <w:proofErr w:type="gramEnd"/>
+      <w:r>
+        <w:t>.exercicios</w:t>
+      </w:r>
+      <w:proofErr w:type="spellEnd"/>
+      <w:r>
+        <w:t>;</w:t>
+      </w:r>
+    </w:p>
+    <w:p>
+      <w:proofErr w:type="spellStart"/>
+      <w:r>
+        <w:t>import</w:t>
+      </w:r>
+      <w:proofErr w:type="spellEnd"/>
+      <w:r>
+        <w:t xml:space="preserve"> </w:t>
+      </w:r>
+      <w:proofErr w:type="spellStart"/>
+      <w:r>
+        <w:t>static</w:t>
+      </w:r>
+      <w:proofErr w:type="spellEnd"/>
+      <w:r>
+        <w:t xml:space="preserve"> </w:t>
+      </w:r>
+      <w:proofErr w:type="spellStart"/>
+      <w:proofErr w:type="gramStart"/>
+      <w:r>
+        <w:t>org.junit.jupiter.api.Assertions</w:t>
+      </w:r>
+      <w:proofErr w:type="spellEnd"/>
+      <w:proofErr w:type="gramEnd"/>
+      <w:r>
+        <w:t>.*;</w:t>
+      </w:r>
+    </w:p>
+    <w:p>
+      <w:proofErr w:type="spellStart"/>
+      <w:r>
+        <w:t>import</w:t>
+      </w:r>
+      <w:proofErr w:type="spellEnd"/>
+      <w:r>
+        <w:t xml:space="preserve"> </w:t>
+      </w:r>
+      <w:proofErr w:type="spellStart"/>
+      <w:proofErr w:type="gramStart"/>
+      <w:r>
+        <w:t>org.junit.jupiter.api.Test</w:t>
+      </w:r>
+      <w:proofErr w:type="spellEnd"/>
+      <w:proofErr w:type="gramEnd"/>
+      <w:r>
+        <w:t>;</w:t>
+      </w:r>
+    </w:p>
+    <w:p>
+      <w:proofErr w:type="spellStart"/>
+      <w:r>
+        <w:t>import</w:t>
+      </w:r>
+      <w:proofErr w:type="spellEnd"/>
+      <w:r>
+        <w:t xml:space="preserve"> </w:t>
+      </w:r>
+      <w:proofErr w:type="spellStart"/>
+      <w:proofErr w:type="gramStart"/>
+      <w:r>
+        <w:t>junit.framework</w:t>
+      </w:r>
+      <w:proofErr w:type="gramEnd"/>
+      <w:r>
+        <w:t>.Assert</w:t>
+      </w:r>
+      <w:proofErr w:type="spellEnd"/>
+      <w:r>
+        <w:t>;</w:t>
       </w:r>
     </w:p>
     <w:p/>
     <w:p>
-      <w:r>
-        <w:t>class JulgamentoPrisioneiroTest {</w:t>
+      <w:proofErr w:type="spellStart"/>
+      <w:r>
+        <w:t>class</w:t>
+      </w:r>
+      <w:proofErr w:type="spellEnd"/>
+      <w:r>
+        <w:t xml:space="preserve"> </w:t>
+      </w:r>
+      <w:proofErr w:type="spellStart"/>
+      <w:r>
+        <w:t>JulgamentoPrisioneiroTest</w:t>
+      </w:r>
+      <w:proofErr w:type="spellEnd"/>
+      <w:r>
+        <w:t xml:space="preserve"> {</w:t>
       </w:r>
     </w:p>
     <w:p/>
@@ -66,43 +162,154 @@
     <w:p>
       <w:r>
         <w:tab/>
-        <w:t>void testCalculaPenaInocencia() {</w:t>
-      </w:r>
-    </w:p>
-    <w:p>
-      <w:r>
-        <w:tab/>
-      </w:r>
-      <w:r>
-        <w:tab/>
-        <w:t>JulgamentoPrisioneiro testeJulgamento = new JulgamentoPrisioneiro();</w:t>
-      </w:r>
-    </w:p>
-    <w:p>
-      <w:r>
-        <w:tab/>
-      </w:r>
-      <w:r>
-        <w:tab/>
-        <w:t>int respostaEsperada = 0;</w:t>
-      </w:r>
-    </w:p>
-    <w:p>
-      <w:r>
-        <w:tab/>
-      </w:r>
-      <w:r>
-        <w:tab/>
-        <w:t>int resultadoFinal = testeJulgamento.calculaPena("Culpado", "Inocente");</w:t>
-      </w:r>
-    </w:p>
-    <w:p>
-      <w:r>
-        <w:tab/>
-      </w:r>
-      <w:r>
-        <w:tab/>
-        <w:t>assertEquals(respostaEsperada, resultadoFinal);</w:t>
+      </w:r>
+      <w:proofErr w:type="spellStart"/>
+      <w:r>
+        <w:t>void</w:t>
+      </w:r>
+      <w:proofErr w:type="spellEnd"/>
+      <w:r>
+        <w:t xml:space="preserve"> </w:t>
+      </w:r>
+      <w:proofErr w:type="spellStart"/>
+      <w:proofErr w:type="gramStart"/>
+      <w:r>
+        <w:t>testCalculaPenaInocencia</w:t>
+      </w:r>
+      <w:proofErr w:type="spellEnd"/>
+      <w:r>
+        <w:t>(</w:t>
+      </w:r>
+      <w:proofErr w:type="gramEnd"/>
+      <w:r>
+        <w:t>) {</w:t>
+      </w:r>
+    </w:p>
+    <w:p>
+      <w:r>
+        <w:tab/>
+      </w:r>
+      <w:r>
+        <w:tab/>
+      </w:r>
+      <w:proofErr w:type="spellStart"/>
+      <w:r>
+        <w:t>JulgamentoPrisioneiro</w:t>
+      </w:r>
+      <w:proofErr w:type="spellEnd"/>
+      <w:r>
+        <w:t xml:space="preserve"> </w:t>
+      </w:r>
+      <w:proofErr w:type="spellStart"/>
+      <w:r>
+        <w:t>testeJulgamento</w:t>
+      </w:r>
+      <w:proofErr w:type="spellEnd"/>
+      <w:r>
+        <w:t xml:space="preserve"> = new </w:t>
+      </w:r>
+      <w:proofErr w:type="spellStart"/>
+      <w:proofErr w:type="gramStart"/>
+      <w:r>
+        <w:t>JulgamentoPrisioneiro</w:t>
+      </w:r>
+      <w:proofErr w:type="spellEnd"/>
+      <w:r>
+        <w:t>(</w:t>
+      </w:r>
+      <w:proofErr w:type="gramEnd"/>
+      <w:r>
+        <w:t>);</w:t>
+      </w:r>
+    </w:p>
+    <w:p>
+      <w:r>
+        <w:tab/>
+      </w:r>
+      <w:r>
+        <w:tab/>
+      </w:r>
+      <w:proofErr w:type="spellStart"/>
+      <w:r>
+        <w:t>int</w:t>
+      </w:r>
+      <w:proofErr w:type="spellEnd"/>
+      <w:r>
+        <w:t xml:space="preserve"> </w:t>
+      </w:r>
+      <w:proofErr w:type="spellStart"/>
+      <w:r>
+        <w:t>respostaEsperada</w:t>
+      </w:r>
+      <w:proofErr w:type="spellEnd"/>
+      <w:r>
+        <w:t xml:space="preserve"> = 0;</w:t>
+      </w:r>
+    </w:p>
+    <w:p>
+      <w:r>
+        <w:tab/>
+      </w:r>
+      <w:r>
+        <w:tab/>
+      </w:r>
+      <w:proofErr w:type="spellStart"/>
+      <w:r>
+        <w:t>int</w:t>
+      </w:r>
+      <w:proofErr w:type="spellEnd"/>
+      <w:r>
+        <w:t xml:space="preserve"> </w:t>
+      </w:r>
+      <w:proofErr w:type="spellStart"/>
+      <w:r>
+        <w:t>resultadoFinal</w:t>
+      </w:r>
+      <w:proofErr w:type="spellEnd"/>
+      <w:r>
+        <w:t xml:space="preserve"> = </w:t>
+      </w:r>
+      <w:proofErr w:type="spellStart"/>
+      <w:r>
+        <w:t>testeJulgamento.calculaPena</w:t>
+      </w:r>
+      <w:proofErr w:type="spellEnd"/>
+      <w:r>
+        <w:t>("Culpado", "Inocente");</w:t>
+      </w:r>
+    </w:p>
+    <w:p>
+      <w:r>
+        <w:tab/>
+      </w:r>
+      <w:r>
+        <w:tab/>
+      </w:r>
+      <w:proofErr w:type="spellStart"/>
+      <w:proofErr w:type="gramStart"/>
+      <w:r>
+        <w:t>assertEquals</w:t>
+      </w:r>
+      <w:proofErr w:type="spellEnd"/>
+      <w:r>
+        <w:t>(</w:t>
+      </w:r>
+      <w:proofErr w:type="spellStart"/>
+      <w:proofErr w:type="gramEnd"/>
+      <w:r>
+        <w:t>respostaEsperada</w:t>
+      </w:r>
+      <w:proofErr w:type="spellEnd"/>
+      <w:r>
+        <w:t xml:space="preserve">, </w:t>
+      </w:r>
+      <w:proofErr w:type="spellStart"/>
+      <w:r>
+        <w:t>resultadoFinal</w:t>
+      </w:r>
+      <w:proofErr w:type="spellEnd"/>
+      <w:r>
+        <w:t>);</w:t>
       </w:r>
     </w:p>
     <w:p>
@@ -120,43 +327,154 @@
     <w:p>
       <w:r>
         <w:tab/>
-        <w:t>void testCalculaPenaCondenacaoMutua() {</w:t>
-      </w:r>
-    </w:p>
-    <w:p>
-      <w:r>
-        <w:tab/>
-      </w:r>
-      <w:r>
-        <w:tab/>
-        <w:t>JulgamentoPrisioneiro testeJulgamento = new JulgamentoPrisioneiro();</w:t>
-      </w:r>
-    </w:p>
-    <w:p>
-      <w:r>
-        <w:tab/>
-      </w:r>
-      <w:r>
-        <w:tab/>
-        <w:t>int respostaEsperada = 5;</w:t>
-      </w:r>
-    </w:p>
-    <w:p>
-      <w:r>
-        <w:tab/>
-      </w:r>
-      <w:r>
-        <w:tab/>
-        <w:t>int resultadoFinal = testeJulgamento.calculaPena("Culpado", "Culpado");</w:t>
-      </w:r>
-    </w:p>
-    <w:p>
-      <w:r>
-        <w:tab/>
-      </w:r>
-      <w:r>
-        <w:tab/>
-        <w:t>assertEquals(respostaEsperada, resultadoFinal);</w:t>
+      </w:r>
+      <w:proofErr w:type="spellStart"/>
+      <w:r>
+        <w:t>void</w:t>
+      </w:r>
+      <w:proofErr w:type="spellEnd"/>
+      <w:r>
+        <w:t xml:space="preserve"> </w:t>
+      </w:r>
+      <w:proofErr w:type="spellStart"/>
+      <w:proofErr w:type="gramStart"/>
+      <w:r>
+        <w:t>testCalculaPenaCondenacaoMutua</w:t>
+      </w:r>
+      <w:proofErr w:type="spellEnd"/>
+      <w:r>
+        <w:t>(</w:t>
+      </w:r>
+      <w:proofErr w:type="gramEnd"/>
+      <w:r>
+        <w:t>) {</w:t>
+      </w:r>
+    </w:p>
+    <w:p>
+      <w:r>
+        <w:tab/>
+      </w:r>
+      <w:r>
+        <w:tab/>
+      </w:r>
+      <w:proofErr w:type="spellStart"/>
+      <w:r>
+        <w:t>JulgamentoPrisioneiro</w:t>
+      </w:r>
+      <w:proofErr w:type="spellEnd"/>
+      <w:r>
+        <w:t xml:space="preserve"> </w:t>
+      </w:r>
+      <w:proofErr w:type="spellStart"/>
+      <w:r>
+        <w:t>testeJulgamento</w:t>
+      </w:r>
+      <w:proofErr w:type="spellEnd"/>
+      <w:r>
+        <w:t xml:space="preserve"> = new </w:t>
+      </w:r>
+      <w:proofErr w:type="spellStart"/>
+      <w:proofErr w:type="gramStart"/>
+      <w:r>
+        <w:t>JulgamentoPrisioneiro</w:t>
+      </w:r>
+      <w:proofErr w:type="spellEnd"/>
+      <w:r>
+        <w:t>(</w:t>
+      </w:r>
+      <w:proofErr w:type="gramEnd"/>
+      <w:r>
+        <w:t>);</w:t>
+      </w:r>
+    </w:p>
+    <w:p>
+      <w:r>
+        <w:tab/>
+      </w:r>
+      <w:r>
+        <w:tab/>
+      </w:r>
+      <w:proofErr w:type="spellStart"/>
+      <w:r>
+        <w:t>int</w:t>
+      </w:r>
+      <w:proofErr w:type="spellEnd"/>
+      <w:r>
+        <w:t xml:space="preserve"> </w:t>
+      </w:r>
+      <w:proofErr w:type="spellStart"/>
+      <w:r>
+        <w:t>respostaEsperada</w:t>
+      </w:r>
+      <w:proofErr w:type="spellEnd"/>
+      <w:r>
+        <w:t xml:space="preserve"> = 5;</w:t>
+      </w:r>
+    </w:p>
+    <w:p>
+      <w:r>
+        <w:tab/>
+      </w:r>
+      <w:r>
+        <w:tab/>
+      </w:r>
+      <w:proofErr w:type="spellStart"/>
+      <w:r>
+        <w:t>int</w:t>
+      </w:r>
+      <w:proofErr w:type="spellEnd"/>
+      <w:r>
+        <w:t xml:space="preserve"> </w:t>
+      </w:r>
+      <w:proofErr w:type="spellStart"/>
+      <w:r>
+        <w:t>resultadoFinal</w:t>
+      </w:r>
+      <w:proofErr w:type="spellEnd"/>
+      <w:r>
+        <w:t xml:space="preserve"> = </w:t>
+      </w:r>
+      <w:proofErr w:type="spellStart"/>
+      <w:r>
+        <w:t>testeJulgamento.calculaPena</w:t>
+      </w:r>
+      <w:proofErr w:type="spellEnd"/>
+      <w:r>
+        <w:t>("Culpado", "Culpado");</w:t>
+      </w:r>
+    </w:p>
+    <w:p>
+      <w:r>
+        <w:tab/>
+      </w:r>
+      <w:r>
+        <w:tab/>
+      </w:r>
+      <w:proofErr w:type="spellStart"/>
+      <w:proofErr w:type="gramStart"/>
+      <w:r>
+        <w:t>assertEquals</w:t>
+      </w:r>
+      <w:proofErr w:type="spellEnd"/>
+      <w:r>
+        <w:t>(</w:t>
+      </w:r>
+      <w:proofErr w:type="spellStart"/>
+      <w:proofErr w:type="gramEnd"/>
+      <w:r>
+        <w:t>respostaEsperada</w:t>
+      </w:r>
+      <w:proofErr w:type="spellEnd"/>
+      <w:r>
+        <w:t xml:space="preserve">, </w:t>
+      </w:r>
+      <w:proofErr w:type="spellStart"/>
+      <w:r>
+        <w:t>resultadoFinal</w:t>
+      </w:r>
+      <w:proofErr w:type="spellEnd"/>
+      <w:r>
+        <w:t>);</w:t>
       </w:r>
     </w:p>
     <w:p>
@@ -174,43 +492,154 @@
     <w:p>
       <w:r>
         <w:tab/>
-        <w:t>void testCalculaPenaCondenacaoIndividual() {</w:t>
-      </w:r>
-    </w:p>
-    <w:p>
-      <w:r>
-        <w:tab/>
-      </w:r>
-      <w:r>
-        <w:tab/>
-        <w:t>JulgamentoPrisioneiro testeJulgamento = new JulgamentoPrisioneiro();</w:t>
-      </w:r>
-    </w:p>
-    <w:p>
-      <w:r>
-        <w:tab/>
-      </w:r>
-      <w:r>
-        <w:tab/>
-        <w:t>int respostaEsperada = 10;</w:t>
-      </w:r>
-    </w:p>
-    <w:p>
-      <w:r>
-        <w:tab/>
-      </w:r>
-      <w:r>
-        <w:tab/>
-        <w:t>int resultadoFinal = testeJulgamento.calculaPena("Inocente", "Culpado");</w:t>
-      </w:r>
-    </w:p>
-    <w:p>
-      <w:r>
-        <w:tab/>
-      </w:r>
-      <w:r>
-        <w:tab/>
-        <w:t>assertEquals(respostaEsperada, resultadoFinal);</w:t>
+      </w:r>
+      <w:proofErr w:type="spellStart"/>
+      <w:r>
+        <w:t>void</w:t>
+      </w:r>
+      <w:proofErr w:type="spellEnd"/>
+      <w:r>
+        <w:t xml:space="preserve"> </w:t>
+      </w:r>
+      <w:proofErr w:type="spellStart"/>
+      <w:proofErr w:type="gramStart"/>
+      <w:r>
+        <w:t>testCalculaPenaCondenacaoIndividual</w:t>
+      </w:r>
+      <w:proofErr w:type="spellEnd"/>
+      <w:r>
+        <w:t>(</w:t>
+      </w:r>
+      <w:proofErr w:type="gramEnd"/>
+      <w:r>
+        <w:t>) {</w:t>
+      </w:r>
+    </w:p>
+    <w:p>
+      <w:r>
+        <w:tab/>
+      </w:r>
+      <w:r>
+        <w:tab/>
+      </w:r>
+      <w:proofErr w:type="spellStart"/>
+      <w:r>
+        <w:t>JulgamentoPrisioneiro</w:t>
+      </w:r>
+      <w:proofErr w:type="spellEnd"/>
+      <w:r>
+        <w:t xml:space="preserve"> </w:t>
+      </w:r>
+      <w:proofErr w:type="spellStart"/>
+      <w:r>
+        <w:t>testeJulgamento</w:t>
+      </w:r>
+      <w:proofErr w:type="spellEnd"/>
+      <w:r>
+        <w:t xml:space="preserve"> = new </w:t>
+      </w:r>
+      <w:proofErr w:type="spellStart"/>
+      <w:proofErr w:type="gramStart"/>
+      <w:r>
+        <w:t>JulgamentoPrisioneiro</w:t>
+      </w:r>
+      <w:proofErr w:type="spellEnd"/>
+      <w:r>
+        <w:t>(</w:t>
+      </w:r>
+      <w:proofErr w:type="gramEnd"/>
+      <w:r>
+        <w:t>);</w:t>
+      </w:r>
+    </w:p>
+    <w:p>
+      <w:r>
+        <w:tab/>
+      </w:r>
+      <w:r>
+        <w:tab/>
+      </w:r>
+      <w:proofErr w:type="spellStart"/>
+      <w:r>
+        <w:t>int</w:t>
+      </w:r>
+      <w:proofErr w:type="spellEnd"/>
+      <w:r>
+        <w:t xml:space="preserve"> </w:t>
+      </w:r>
+      <w:proofErr w:type="spellStart"/>
+      <w:r>
+        <w:t>respostaEsperada</w:t>
+      </w:r>
+      <w:proofErr w:type="spellEnd"/>
+      <w:r>
+        <w:t xml:space="preserve"> = 10;</w:t>
+      </w:r>
+    </w:p>
+    <w:p>
+      <w:r>
+        <w:tab/>
+      </w:r>
+      <w:r>
+        <w:tab/>
+      </w:r>
+      <w:proofErr w:type="spellStart"/>
+      <w:r>
+        <w:t>int</w:t>
+      </w:r>
+      <w:proofErr w:type="spellEnd"/>
+      <w:r>
+        <w:t xml:space="preserve"> </w:t>
+      </w:r>
+      <w:proofErr w:type="spellStart"/>
+      <w:r>
+        <w:t>resultadoFinal</w:t>
+      </w:r>
+      <w:proofErr w:type="spellEnd"/>
+      <w:r>
+        <w:t xml:space="preserve"> = </w:t>
+      </w:r>
+      <w:proofErr w:type="spellStart"/>
+      <w:r>
+        <w:t>testeJulgamento.calculaPena</w:t>
+      </w:r>
+      <w:proofErr w:type="spellEnd"/>
+      <w:r>
+        <w:t>("Inocente", "Culpado");</w:t>
+      </w:r>
+    </w:p>
+    <w:p>
+      <w:r>
+        <w:tab/>
+      </w:r>
+      <w:r>
+        <w:tab/>
+      </w:r>
+      <w:proofErr w:type="spellStart"/>
+      <w:proofErr w:type="gramStart"/>
+      <w:r>
+        <w:t>assertEquals</w:t>
+      </w:r>
+      <w:proofErr w:type="spellEnd"/>
+      <w:r>
+        <w:t>(</w:t>
+      </w:r>
+      <w:proofErr w:type="spellStart"/>
+      <w:proofErr w:type="gramEnd"/>
+      <w:r>
+        <w:t>respostaEsperada</w:t>
+      </w:r>
+      <w:proofErr w:type="spellEnd"/>
+      <w:r>
+        <w:t xml:space="preserve">, </w:t>
+      </w:r>
+      <w:proofErr w:type="spellStart"/>
+      <w:r>
+        <w:t>resultadoFinal</w:t>
+      </w:r>
+      <w:proofErr w:type="spellEnd"/>
+      <w:r>
+        <w:t>);</w:t>
       </w:r>
     </w:p>
     <w:p>
@@ -229,43 +658,154 @@
     <w:p>
       <w:r>
         <w:tab/>
-        <w:t>void testCalculaPenaCondenacaoCumplices() {</w:t>
-      </w:r>
-    </w:p>
-    <w:p>
-      <w:r>
-        <w:tab/>
-      </w:r>
-      <w:r>
-        <w:tab/>
-        <w:t>JulgamentoPrisioneiro testeJulgamento = new JulgamentoPrisioneiro();</w:t>
-      </w:r>
-    </w:p>
-    <w:p>
-      <w:r>
-        <w:tab/>
-      </w:r>
-      <w:r>
-        <w:tab/>
-        <w:t>int respostaEsperada = 1;</w:t>
-      </w:r>
-    </w:p>
-    <w:p>
-      <w:r>
-        <w:tab/>
-      </w:r>
-      <w:r>
-        <w:tab/>
-        <w:t>int resultadoFinal = testeJulgamento.calculaPena("Inocente", "Inocente");</w:t>
-      </w:r>
-    </w:p>
-    <w:p>
-      <w:r>
-        <w:tab/>
-      </w:r>
-      <w:r>
-        <w:tab/>
-        <w:t>assertEquals(respostaEsperada, resultadoFinal);</w:t>
+      </w:r>
+      <w:proofErr w:type="spellStart"/>
+      <w:r>
+        <w:t>void</w:t>
+      </w:r>
+      <w:proofErr w:type="spellEnd"/>
+      <w:r>
+        <w:t xml:space="preserve"> </w:t>
+      </w:r>
+      <w:proofErr w:type="spellStart"/>
+      <w:proofErr w:type="gramStart"/>
+      <w:r>
+        <w:t>testCalculaPenaCondenacaoCumplices</w:t>
+      </w:r>
+      <w:proofErr w:type="spellEnd"/>
+      <w:r>
+        <w:t>(</w:t>
+      </w:r>
+      <w:proofErr w:type="gramEnd"/>
+      <w:r>
+        <w:t>) {</w:t>
+      </w:r>
+    </w:p>
+    <w:p>
+      <w:r>
+        <w:tab/>
+      </w:r>
+      <w:r>
+        <w:tab/>
+      </w:r>
+      <w:proofErr w:type="spellStart"/>
+      <w:r>
+        <w:t>JulgamentoPrisioneiro</w:t>
+      </w:r>
+      <w:proofErr w:type="spellEnd"/>
+      <w:r>
+        <w:t xml:space="preserve"> </w:t>
+      </w:r>
+      <w:proofErr w:type="spellStart"/>
+      <w:r>
+        <w:t>testeJulgamento</w:t>
+      </w:r>
+      <w:proofErr w:type="spellEnd"/>
+      <w:r>
+        <w:t xml:space="preserve"> = new </w:t>
+      </w:r>
+      <w:proofErr w:type="spellStart"/>
+      <w:proofErr w:type="gramStart"/>
+      <w:r>
+        <w:t>JulgamentoPrisioneiro</w:t>
+      </w:r>
+      <w:proofErr w:type="spellEnd"/>
+      <w:r>
+        <w:t>(</w:t>
+      </w:r>
+      <w:proofErr w:type="gramEnd"/>
+      <w:r>
+        <w:t>);</w:t>
+      </w:r>
+    </w:p>
+    <w:p>
+      <w:r>
+        <w:tab/>
+      </w:r>
+      <w:r>
+        <w:tab/>
+      </w:r>
+      <w:proofErr w:type="spellStart"/>
+      <w:r>
+        <w:t>int</w:t>
+      </w:r>
+      <w:proofErr w:type="spellEnd"/>
+      <w:r>
+        <w:t xml:space="preserve"> </w:t>
+      </w:r>
+      <w:proofErr w:type="spellStart"/>
+      <w:r>
+        <w:t>respostaEsperada</w:t>
+      </w:r>
+      <w:proofErr w:type="spellEnd"/>
+      <w:r>
+        <w:t xml:space="preserve"> = 1;</w:t>
+      </w:r>
+    </w:p>
+    <w:p>
+      <w:r>
+        <w:tab/>
+      </w:r>
+      <w:r>
+        <w:tab/>
+      </w:r>
+      <w:proofErr w:type="spellStart"/>
+      <w:r>
+        <w:t>int</w:t>
+      </w:r>
+      <w:proofErr w:type="spellEnd"/>
+      <w:r>
+        <w:t xml:space="preserve"> </w:t>
+      </w:r>
+      <w:proofErr w:type="spellStart"/>
+      <w:r>
+        <w:t>resultadoFinal</w:t>
+      </w:r>
+      <w:proofErr w:type="spellEnd"/>
+      <w:r>
+        <w:t xml:space="preserve"> = </w:t>
+      </w:r>
+      <w:proofErr w:type="spellStart"/>
+      <w:r>
+        <w:t>testeJulgamento.calculaPena</w:t>
+      </w:r>
+      <w:proofErr w:type="spellEnd"/>
+      <w:r>
+        <w:t>("Inocente", "Inocente");</w:t>
+      </w:r>
+    </w:p>
+    <w:p>
+      <w:r>
+        <w:tab/>
+      </w:r>
+      <w:r>
+        <w:tab/>
+      </w:r>
+      <w:proofErr w:type="spellStart"/>
+      <w:proofErr w:type="gramStart"/>
+      <w:r>
+        <w:t>assertEquals</w:t>
+      </w:r>
+      <w:proofErr w:type="spellEnd"/>
+      <w:r>
+        <w:t>(</w:t>
+      </w:r>
+      <w:proofErr w:type="spellStart"/>
+      <w:proofErr w:type="gramEnd"/>
+      <w:r>
+        <w:t>respostaEsperada</w:t>
+      </w:r>
+      <w:proofErr w:type="spellEnd"/>
+      <w:r>
+        <w:t xml:space="preserve">, </w:t>
+      </w:r>
+      <w:proofErr w:type="spellStart"/>
+      <w:r>
+        <w:t>resultadoFinal</w:t>
+      </w:r>
+      <w:proofErr w:type="spellEnd"/>
+      <w:r>
+        <w:t>);</w:t>
       </w:r>
     </w:p>
     <w:p>
@@ -305,7 +845,23 @@
         </w:rPr>
       </w:pPr>
       <w:r>
-        <w:t>A JUnit não reconheceu nenhum método que recebe 2 strings.</w:t>
+        <w:t xml:space="preserve">A </w:t>
+      </w:r>
+      <w:proofErr w:type="spellStart"/>
+      <w:r>
+        <w:t>JUnit</w:t>
+      </w:r>
+      <w:proofErr w:type="spellEnd"/>
+      <w:r>
+        <w:t xml:space="preserve"> não reconheceu nenhum método que recebe 2 </w:t>
+      </w:r>
+      <w:proofErr w:type="spellStart"/>
+      <w:r>
+        <w:t>strings</w:t>
+      </w:r>
+      <w:proofErr w:type="spellEnd"/>
+      <w:r>
+        <w:t>.</w:t>
       </w:r>
     </w:p>
     <w:p>
@@ -333,6 +889,7 @@
           <w:shd w:val="clear" w:color="auto" w:fill="E8F2FE"/>
         </w:rPr>
       </w:pPr>
+      <w:proofErr w:type="spellStart"/>
       <w:r>
         <w:rPr>
           <w:rFonts w:ascii="Consolas" w:hAnsi="Consolas" w:cs="Consolas"/>
@@ -345,6 +902,7 @@
         </w:rPr>
         <w:t>public</w:t>
       </w:r>
+      <w:proofErr w:type="spellEnd"/>
       <w:r>
         <w:rPr>
           <w:rFonts w:ascii="Consolas" w:hAnsi="Consolas" w:cs="Consolas"/>
@@ -355,6 +913,7 @@
         </w:rPr>
         <w:t xml:space="preserve"> </w:t>
       </w:r>
+      <w:proofErr w:type="spellStart"/>
       <w:r>
         <w:rPr>
           <w:rFonts w:ascii="Consolas" w:hAnsi="Consolas" w:cs="Consolas"/>
@@ -367,6 +926,7 @@
         </w:rPr>
         <w:t>int</w:t>
       </w:r>
+      <w:proofErr w:type="spellEnd"/>
       <w:r>
         <w:rPr>
           <w:rFonts w:ascii="Consolas" w:hAnsi="Consolas" w:cs="Consolas"/>
@@ -375,8 +935,33 @@
           <w:szCs w:val="20"/>
           <w:shd w:val="clear" w:color="auto" w:fill="E8F2FE"/>
         </w:rPr>
-        <w:t xml:space="preserve"> calculaPena(</w:t>
-      </w:r>
+        <w:t xml:space="preserve"> </w:t>
+      </w:r>
+      <w:proofErr w:type="spellStart"/>
+      <w:proofErr w:type="gramStart"/>
+      <w:r>
+        <w:rPr>
+          <w:rFonts w:ascii="Consolas" w:hAnsi="Consolas" w:cs="Consolas"/>
+          <w:color w:val="000000"/>
+          <w:sz w:val="20"/>
+          <w:szCs w:val="20"/>
+          <w:shd w:val="clear" w:color="auto" w:fill="E8F2FE"/>
+        </w:rPr>
+        <w:t>calculaPena</w:t>
+      </w:r>
+      <w:proofErr w:type="spellEnd"/>
+      <w:r>
+        <w:rPr>
+          <w:rFonts w:ascii="Consolas" w:hAnsi="Consolas" w:cs="Consolas"/>
+          <w:color w:val="000000"/>
+          <w:sz w:val="20"/>
+          <w:szCs w:val="20"/>
+          <w:shd w:val="clear" w:color="auto" w:fill="E8F2FE"/>
+        </w:rPr>
+        <w:t>(</w:t>
+      </w:r>
+      <w:proofErr w:type="spellStart"/>
+      <w:proofErr w:type="gramEnd"/>
       <w:r>
         <w:rPr>
           <w:rFonts w:ascii="Consolas" w:hAnsi="Consolas" w:cs="Consolas"/>
@@ -387,6 +972,7 @@
         </w:rPr>
         <w:t>String</w:t>
       </w:r>
+      <w:proofErr w:type="spellEnd"/>
       <w:r>
         <w:rPr>
           <w:rFonts w:ascii="Consolas" w:hAnsi="Consolas" w:cs="Consolas"/>
@@ -397,6 +983,7 @@
         </w:rPr>
         <w:t xml:space="preserve"> </w:t>
       </w:r>
+      <w:proofErr w:type="spellStart"/>
       <w:r>
         <w:rPr>
           <w:rFonts w:ascii="Consolas" w:hAnsi="Consolas" w:cs="Consolas"/>
@@ -407,6 +994,7 @@
         </w:rPr>
         <w:t>respostaPrisioneiroA</w:t>
       </w:r>
+      <w:proofErr w:type="spellEnd"/>
       <w:r>
         <w:rPr>
           <w:rFonts w:ascii="Consolas" w:hAnsi="Consolas" w:cs="Consolas"/>
@@ -417,6 +1005,7 @@
         </w:rPr>
         <w:t xml:space="preserve">, </w:t>
       </w:r>
+      <w:proofErr w:type="spellStart"/>
       <w:r>
         <w:rPr>
           <w:rFonts w:ascii="Consolas" w:hAnsi="Consolas" w:cs="Consolas"/>
@@ -427,6 +1016,7 @@
         </w:rPr>
         <w:t>String</w:t>
       </w:r>
+      <w:proofErr w:type="spellEnd"/>
       <w:r>
         <w:rPr>
           <w:rFonts w:ascii="Consolas" w:hAnsi="Consolas" w:cs="Consolas"/>
@@ -437,6 +1027,7 @@
         </w:rPr>
         <w:t xml:space="preserve"> </w:t>
       </w:r>
+      <w:proofErr w:type="spellStart"/>
       <w:r>
         <w:rPr>
           <w:rFonts w:ascii="Consolas" w:hAnsi="Consolas" w:cs="Consolas"/>
@@ -447,6 +1038,7 @@
         </w:rPr>
         <w:t>respostaPrisioneiroB</w:t>
       </w:r>
+      <w:proofErr w:type="spellEnd"/>
       <w:r>
         <w:rPr>
           <w:rFonts w:ascii="Consolas" w:hAnsi="Consolas" w:cs="Consolas"/>
@@ -483,7 +1075,15 @@
     </w:p>
     <w:p>
       <w:r>
-        <w:t>As lógicas foram feitas baseado num enum que não existe e nem recebe via parâmetro.</w:t>
+        <w:t xml:space="preserve">As lógicas foram feitas baseado num </w:t>
+      </w:r>
+      <w:proofErr w:type="spellStart"/>
+      <w:r>
+        <w:t>enum</w:t>
+      </w:r>
+      <w:proofErr w:type="spellEnd"/>
+      <w:r>
+        <w:t xml:space="preserve"> que não existe e nem recebe via parâmetro.</w:t>
       </w:r>
     </w:p>
     <w:p>
@@ -513,6 +1113,7 @@
           <w:szCs w:val="20"/>
         </w:rPr>
       </w:pPr>
+      <w:proofErr w:type="spellStart"/>
       <w:r>
         <w:rPr>
           <w:rFonts w:ascii="Consolas" w:hAnsi="Consolas" w:cs="Consolas"/>
@@ -524,6 +1125,7 @@
         </w:rPr>
         <w:t>if</w:t>
       </w:r>
+      <w:proofErr w:type="spellEnd"/>
       <w:r>
         <w:rPr>
           <w:rFonts w:ascii="Consolas" w:hAnsi="Consolas" w:cs="Consolas"/>
@@ -533,6 +1135,7 @@
         </w:rPr>
         <w:t xml:space="preserve"> (</w:t>
       </w:r>
+      <w:proofErr w:type="spellStart"/>
       <w:r>
         <w:rPr>
           <w:rFonts w:ascii="Consolas" w:hAnsi="Consolas" w:cs="Consolas"/>
@@ -542,6 +1145,7 @@
         </w:rPr>
         <w:t>respostaPrisioneiroA</w:t>
       </w:r>
+      <w:proofErr w:type="spellEnd"/>
       <w:r>
         <w:rPr>
           <w:rFonts w:ascii="Consolas" w:hAnsi="Consolas" w:cs="Consolas"/>
@@ -591,6 +1195,7 @@
         </w:rPr>
         <w:tab/>
       </w:r>
+      <w:proofErr w:type="spellStart"/>
       <w:r>
         <w:rPr>
           <w:rFonts w:ascii="Consolas" w:hAnsi="Consolas" w:cs="Consolas"/>
@@ -602,6 +1207,7 @@
         </w:rPr>
         <w:t>if</w:t>
       </w:r>
+      <w:proofErr w:type="spellEnd"/>
       <w:r>
         <w:rPr>
           <w:rFonts w:ascii="Consolas" w:hAnsi="Consolas" w:cs="Consolas"/>
@@ -611,6 +1217,7 @@
         </w:rPr>
         <w:t xml:space="preserve"> (</w:t>
       </w:r>
+      <w:proofErr w:type="spellStart"/>
       <w:r>
         <w:rPr>
           <w:rFonts w:ascii="Consolas" w:hAnsi="Consolas" w:cs="Consolas"/>
@@ -620,6 +1227,7 @@
         </w:rPr>
         <w:t>respostaPrisioneiroB</w:t>
       </w:r>
+      <w:proofErr w:type="spellEnd"/>
       <w:r>
         <w:rPr>
           <w:rFonts w:ascii="Consolas" w:hAnsi="Consolas" w:cs="Consolas"/>
@@ -678,6 +1286,7 @@
         </w:rPr>
         <w:tab/>
       </w:r>
+      <w:proofErr w:type="spellStart"/>
       <w:r>
         <w:rPr>
           <w:rFonts w:ascii="Consolas" w:hAnsi="Consolas" w:cs="Consolas"/>
@@ -690,6 +1299,7 @@
         </w:rPr>
         <w:t>return</w:t>
       </w:r>
+      <w:proofErr w:type="spellEnd"/>
       <w:r>
         <w:rPr>
           <w:rFonts w:ascii="Consolas" w:hAnsi="Consolas" w:cs="Consolas"/>
@@ -708,8 +1318,20 @@
           <w:szCs w:val="20"/>
           <w:shd w:val="clear" w:color="auto" w:fill="D4D4D4"/>
         </w:rPr>
-        <w:t>PENA_CONDENACAO_MUTUA</w:t>
-      </w:r>
+        <w:t>PENA_CONDENACAO_</w:t>
+      </w:r>
+      <w:proofErr w:type="gramStart"/>
+      <w:r>
+        <w:rPr>
+          <w:rFonts w:ascii="Consolas" w:hAnsi="Consolas" w:cs="Consolas"/>
+          <w:color w:val="0000C0"/>
+          <w:sz w:val="20"/>
+          <w:szCs w:val="20"/>
+          <w:shd w:val="clear" w:color="auto" w:fill="D4D4D4"/>
+        </w:rPr>
+        <w:t>MUTUA</w:t>
+      </w:r>
+      <w:proofErr w:type="gramEnd"/>
       <w:r>
         <w:rPr>
           <w:rFonts w:ascii="Consolas" w:hAnsi="Consolas" w:cs="Consolas"/>
@@ -743,6 +1365,7 @@
         <w:tab/>
         <w:t xml:space="preserve">} </w:t>
       </w:r>
+      <w:proofErr w:type="spellStart"/>
       <w:r>
         <w:rPr>
           <w:rFonts w:ascii="Consolas" w:hAnsi="Consolas" w:cs="Consolas"/>
@@ -754,6 +1377,7 @@
         </w:rPr>
         <w:t>else</w:t>
       </w:r>
+      <w:proofErr w:type="spellEnd"/>
       <w:r>
         <w:rPr>
           <w:rFonts w:ascii="Consolas" w:hAnsi="Consolas" w:cs="Consolas"/>
@@ -794,6 +1418,7 @@
         </w:rPr>
         <w:tab/>
       </w:r>
+      <w:proofErr w:type="spellStart"/>
       <w:r>
         <w:rPr>
           <w:rFonts w:ascii="Consolas" w:hAnsi="Consolas" w:cs="Consolas"/>
@@ -806,6 +1431,7 @@
         </w:rPr>
         <w:t>return</w:t>
       </w:r>
+      <w:proofErr w:type="spellEnd"/>
       <w:r>
         <w:rPr>
           <w:rFonts w:ascii="Consolas" w:hAnsi="Consolas" w:cs="Consolas"/>
@@ -895,6 +1521,7 @@
           <w:szCs w:val="20"/>
         </w:rPr>
       </w:pPr>
+      <w:proofErr w:type="spellStart"/>
       <w:r>
         <w:rPr>
           <w:rFonts w:ascii="Consolas" w:hAnsi="Consolas" w:cs="Consolas"/>
@@ -906,6 +1533,7 @@
         </w:rPr>
         <w:t>else</w:t>
       </w:r>
+      <w:proofErr w:type="spellEnd"/>
       <w:r>
         <w:rPr>
           <w:rFonts w:ascii="Consolas" w:hAnsi="Consolas" w:cs="Consolas"/>
@@ -934,6 +1562,7 @@
         </w:rPr>
         <w:tab/>
       </w:r>
+      <w:proofErr w:type="spellStart"/>
       <w:r>
         <w:rPr>
           <w:rFonts w:ascii="Consolas" w:hAnsi="Consolas" w:cs="Consolas"/>
@@ -945,6 +1574,7 @@
         </w:rPr>
         <w:t>if</w:t>
       </w:r>
+      <w:proofErr w:type="spellEnd"/>
       <w:r>
         <w:rPr>
           <w:rFonts w:ascii="Consolas" w:hAnsi="Consolas" w:cs="Consolas"/>
@@ -954,6 +1584,7 @@
         </w:rPr>
         <w:t xml:space="preserve"> (</w:t>
       </w:r>
+      <w:proofErr w:type="spellStart"/>
       <w:r>
         <w:rPr>
           <w:rFonts w:ascii="Consolas" w:hAnsi="Consolas" w:cs="Consolas"/>
@@ -963,6 +1594,7 @@
         </w:rPr>
         <w:t>respostaPrisioneiroB</w:t>
       </w:r>
+      <w:proofErr w:type="spellEnd"/>
       <w:r>
         <w:rPr>
           <w:rFonts w:ascii="Consolas" w:hAnsi="Consolas" w:cs="Consolas"/>
@@ -1046,6 +1678,7 @@
           <w:shd w:val="clear" w:color="auto" w:fill="E8F2FE"/>
         </w:rPr>
       </w:pPr>
+      <w:proofErr w:type="spellStart"/>
       <w:r>
         <w:rPr>
           <w:rFonts w:ascii="Consolas" w:hAnsi="Consolas" w:cs="Consolas"/>
@@ -1058,6 +1691,7 @@
         </w:rPr>
         <w:t>private</w:t>
       </w:r>
+      <w:proofErr w:type="spellEnd"/>
       <w:r>
         <w:rPr>
           <w:rFonts w:ascii="Consolas" w:hAnsi="Consolas" w:cs="Consolas"/>
@@ -1068,6 +1702,7 @@
         </w:rPr>
         <w:t xml:space="preserve"> </w:t>
       </w:r>
+      <w:proofErr w:type="spellStart"/>
       <w:r>
         <w:rPr>
           <w:rFonts w:ascii="Consolas" w:hAnsi="Consolas" w:cs="Consolas"/>
@@ -1080,6 +1715,7 @@
         </w:rPr>
         <w:t>int</w:t>
       </w:r>
+      <w:proofErr w:type="spellEnd"/>
       <w:r>
         <w:rPr>
           <w:rFonts w:ascii="Consolas" w:hAnsi="Consolas" w:cs="Consolas"/>
@@ -1140,6 +1776,104 @@
       </w:r>
     </w:p>
     <w:p/>
+    <w:p>
+      <w:pPr>
+        <w:rPr>
+          <w:b/>
+          <w:bCs/>
+        </w:rPr>
+      </w:pPr>
+      <w:r>
+        <w:rPr>
+          <w:b/>
+          <w:bCs/>
+        </w:rPr>
+        <w:lastRenderedPageBreak/>
+        <w:t>SOLUÇÃO</w:t>
+      </w:r>
+    </w:p>
+    <w:p>
+      <w:proofErr w:type="spellStart"/>
+      <w:r>
+        <w:rPr>
+          <w:rFonts w:ascii="Consolas" w:hAnsi="Consolas" w:cs="Consolas"/>
+          <w:b/>
+          <w:bCs/>
+          <w:color w:val="7F0055"/>
+          <w:sz w:val="20"/>
+          <w:szCs w:val="20"/>
+          <w:shd w:val="clear" w:color="auto" w:fill="E8F2FE"/>
+        </w:rPr>
+        <w:t>private</w:t>
+      </w:r>
+      <w:proofErr w:type="spellEnd"/>
+      <w:r>
+        <w:rPr>
+          <w:rFonts w:ascii="Consolas" w:hAnsi="Consolas" w:cs="Consolas"/>
+          <w:color w:val="000000"/>
+          <w:sz w:val="20"/>
+          <w:szCs w:val="20"/>
+          <w:shd w:val="clear" w:color="auto" w:fill="E8F2FE"/>
+        </w:rPr>
+        <w:t xml:space="preserve"> </w:t>
+      </w:r>
+      <w:proofErr w:type="spellStart"/>
+      <w:r>
+        <w:rPr>
+          <w:rFonts w:ascii="Consolas" w:hAnsi="Consolas" w:cs="Consolas"/>
+          <w:b/>
+          <w:bCs/>
+          <w:color w:val="7F0055"/>
+          <w:sz w:val="20"/>
+          <w:szCs w:val="20"/>
+          <w:shd w:val="clear" w:color="auto" w:fill="E8F2FE"/>
+        </w:rPr>
+        <w:t>int</w:t>
+      </w:r>
+      <w:proofErr w:type="spellEnd"/>
+      <w:r>
+        <w:rPr>
+          <w:rFonts w:ascii="Consolas" w:hAnsi="Consolas" w:cs="Consolas"/>
+          <w:color w:val="000000"/>
+          <w:sz w:val="20"/>
+          <w:szCs w:val="20"/>
+          <w:shd w:val="clear" w:color="auto" w:fill="E8F2FE"/>
+        </w:rPr>
+        <w:t xml:space="preserve"> </w:t>
+      </w:r>
+      <w:r>
+        <w:rPr>
+          <w:rFonts w:ascii="Consolas" w:hAnsi="Consolas" w:cs="Consolas"/>
+          <w:color w:val="0000C0"/>
+          <w:sz w:val="20"/>
+          <w:szCs w:val="20"/>
+          <w:shd w:val="clear" w:color="auto" w:fill="E8F2FE"/>
+        </w:rPr>
+        <w:t>PENA_CONDENACAO_</w:t>
+      </w:r>
+      <w:proofErr w:type="gramStart"/>
+      <w:r>
+        <w:rPr>
+          <w:rFonts w:ascii="Consolas" w:hAnsi="Consolas" w:cs="Consolas"/>
+          <w:color w:val="0000C0"/>
+          <w:sz w:val="20"/>
+          <w:szCs w:val="20"/>
+          <w:shd w:val="clear" w:color="auto" w:fill="E8F2FE"/>
+        </w:rPr>
+        <w:t>MUTUA</w:t>
+      </w:r>
+      <w:proofErr w:type="gramEnd"/>
+      <w:r>
+        <w:rPr>
+          <w:rFonts w:ascii="Consolas" w:hAnsi="Consolas" w:cs="Consolas"/>
+          <w:color w:val="000000"/>
+          <w:sz w:val="20"/>
+          <w:szCs w:val="20"/>
+          <w:shd w:val="clear" w:color="auto" w:fill="E8F2FE"/>
+        </w:rPr>
+        <w:t xml:space="preserve"> = 5;</w:t>
+      </w:r>
+    </w:p>
     <w:sectPr>
       <w:pgSz w:w="11906" w:h="16838"/>
       <w:pgMar w:top="1417" w:right="1701" w:bottom="1417" w:left="1701" w:header="708" w:footer="708" w:gutter="0"/>

</xml_diff>

<commit_message>
Solução do erro encontrado no quinto teste
</commit_message>
<xml_diff>
--- a/Testes/RELATORIO-TESTE.docx
+++ b/Testes/RELATORIO-TESTE.docx
@@ -1259,25 +1259,88 @@
     </w:p>
     <w:p>
       <w:r>
-        <w:t xml:space="preserve">Era esperado a resposta </w:t>
-      </w:r>
-      <w:r>
-        <w:t>1</w:t>
-      </w:r>
-      <w:r>
-        <w:t xml:space="preserve"> para Condenação </w:t>
-      </w:r>
-      <w:r>
-        <w:t>de Cúmplices</w:t>
-      </w:r>
-      <w:r>
-        <w:t xml:space="preserve"> e foi retornado 1</w:t>
-      </w:r>
-      <w:r>
-        <w:t>1</w:t>
-      </w:r>
-      <w:r>
-        <w:t>.</w:t>
+        <w:t>Era esperado a resposta 1 para Condenação de Cúmplices e foi retornado 11.</w:t>
+      </w:r>
+    </w:p>
+    <w:p>
+      <w:pPr>
+        <w:rPr>
+          <w:b/>
+          <w:bCs/>
+        </w:rPr>
+      </w:pPr>
+      <w:r>
+        <w:rPr>
+          <w:b/>
+          <w:bCs/>
+        </w:rPr>
+        <w:t>SOLUÇÃO</w:t>
+      </w:r>
+    </w:p>
+    <w:p>
+      <w:r>
+        <w:rPr>
+          <w:rFonts w:ascii="Consolas" w:hAnsi="Consolas" w:cs="Consolas"/>
+          <w:b/>
+          <w:bCs/>
+          <w:color w:val="7F0055"/>
+          <w:sz w:val="20"/>
+          <w:szCs w:val="20"/>
+          <w:shd w:val="clear" w:color="auto" w:fill="E8F2FE"/>
+        </w:rPr>
+        <w:t>private</w:t>
+      </w:r>
+      <w:r>
+        <w:rPr>
+          <w:rFonts w:ascii="Consolas" w:hAnsi="Consolas" w:cs="Consolas"/>
+          <w:color w:val="000000"/>
+          <w:sz w:val="20"/>
+          <w:szCs w:val="20"/>
+          <w:shd w:val="clear" w:color="auto" w:fill="E8F2FE"/>
+        </w:rPr>
+        <w:t xml:space="preserve"> </w:t>
+      </w:r>
+      <w:r>
+        <w:rPr>
+          <w:rFonts w:ascii="Consolas" w:hAnsi="Consolas" w:cs="Consolas"/>
+          <w:b/>
+          <w:bCs/>
+          <w:color w:val="7F0055"/>
+          <w:sz w:val="20"/>
+          <w:szCs w:val="20"/>
+          <w:shd w:val="clear" w:color="auto" w:fill="E8F2FE"/>
+        </w:rPr>
+        <w:t>int</w:t>
+      </w:r>
+      <w:r>
+        <w:rPr>
+          <w:rFonts w:ascii="Consolas" w:hAnsi="Consolas" w:cs="Consolas"/>
+          <w:color w:val="000000"/>
+          <w:sz w:val="20"/>
+          <w:szCs w:val="20"/>
+          <w:shd w:val="clear" w:color="auto" w:fill="E8F2FE"/>
+        </w:rPr>
+        <w:t xml:space="preserve"> </w:t>
+      </w:r>
+      <w:r>
+        <w:rPr>
+          <w:rFonts w:ascii="Consolas" w:hAnsi="Consolas" w:cs="Consolas"/>
+          <w:color w:val="0000C0"/>
+          <w:sz w:val="20"/>
+          <w:szCs w:val="20"/>
+          <w:shd w:val="clear" w:color="auto" w:fill="E8F2FE"/>
+        </w:rPr>
+        <w:t>PENA_CONDENACAO_CUMPLICES</w:t>
+      </w:r>
+      <w:r>
+        <w:rPr>
+          <w:rFonts w:ascii="Consolas" w:hAnsi="Consolas" w:cs="Consolas"/>
+          <w:color w:val="000000"/>
+          <w:sz w:val="20"/>
+          <w:szCs w:val="20"/>
+          <w:shd w:val="clear" w:color="auto" w:fill="E8F2FE"/>
+        </w:rPr>
+        <w:t xml:space="preserve"> = 1;</w:t>
       </w:r>
     </w:p>
     <w:p>

</xml_diff>

<commit_message>
Versão final do arquivo
</commit_message>
<xml_diff>
--- a/Testes/RELATORIO-TESTE.docx
+++ b/Testes/RELATORIO-TESTE.docx
@@ -27,33 +27,115 @@
           <w:b/>
           <w:bCs/>
         </w:rPr>
-        <w:t>Código JUnit</w:t>
-      </w:r>
-    </w:p>
-    <w:p>
-      <w:r>
-        <w:t>package br.fiap.exercicios;</w:t>
-      </w:r>
-    </w:p>
-    <w:p>
-      <w:r>
-        <w:t>import static org.junit.jupiter.api.Assertions.*;</w:t>
-      </w:r>
-    </w:p>
-    <w:p>
-      <w:r>
-        <w:t>import org.junit.jupiter.api.Test;</w:t>
-      </w:r>
-    </w:p>
-    <w:p>
-      <w:r>
-        <w:t>import junit.framework.Assert;</w:t>
+        <w:t xml:space="preserve">Código </w:t>
+      </w:r>
+      <w:proofErr w:type="spellStart"/>
+      <w:r>
+        <w:rPr>
+          <w:b/>
+          <w:bCs/>
+        </w:rPr>
+        <w:t>JUnit</w:t>
+      </w:r>
+      <w:proofErr w:type="spellEnd"/>
+    </w:p>
+    <w:p>
+      <w:proofErr w:type="spellStart"/>
+      <w:r>
+        <w:t>package</w:t>
+      </w:r>
+      <w:proofErr w:type="spellEnd"/>
+      <w:r>
+        <w:t xml:space="preserve"> </w:t>
+      </w:r>
+      <w:proofErr w:type="spellStart"/>
+      <w:r>
+        <w:t>br.fiap.exercicios</w:t>
+      </w:r>
+      <w:proofErr w:type="spellEnd"/>
+      <w:r>
+        <w:t>;</w:t>
+      </w:r>
+    </w:p>
+    <w:p>
+      <w:proofErr w:type="spellStart"/>
+      <w:r>
+        <w:t>import</w:t>
+      </w:r>
+      <w:proofErr w:type="spellEnd"/>
+      <w:r>
+        <w:t xml:space="preserve"> </w:t>
+      </w:r>
+      <w:proofErr w:type="spellStart"/>
+      <w:r>
+        <w:t>static</w:t>
+      </w:r>
+      <w:proofErr w:type="spellEnd"/>
+      <w:r>
+        <w:t xml:space="preserve"> </w:t>
+      </w:r>
+      <w:proofErr w:type="spellStart"/>
+      <w:r>
+        <w:t>org.junit.jupiter.api.Assertions</w:t>
+      </w:r>
+      <w:proofErr w:type="spellEnd"/>
+      <w:r>
+        <w:t>.*;</w:t>
+      </w:r>
+    </w:p>
+    <w:p>
+      <w:proofErr w:type="spellStart"/>
+      <w:r>
+        <w:t>import</w:t>
+      </w:r>
+      <w:proofErr w:type="spellEnd"/>
+      <w:r>
+        <w:t xml:space="preserve"> </w:t>
+      </w:r>
+      <w:proofErr w:type="spellStart"/>
+      <w:r>
+        <w:t>org.junit.jupiter.api.Test</w:t>
+      </w:r>
+      <w:proofErr w:type="spellEnd"/>
+      <w:r>
+        <w:t>;</w:t>
+      </w:r>
+    </w:p>
+    <w:p>
+      <w:proofErr w:type="spellStart"/>
+      <w:r>
+        <w:t>import</w:t>
+      </w:r>
+      <w:proofErr w:type="spellEnd"/>
+      <w:r>
+        <w:t xml:space="preserve"> </w:t>
+      </w:r>
+      <w:proofErr w:type="spellStart"/>
+      <w:r>
+        <w:t>junit.framework.Assert</w:t>
+      </w:r>
+      <w:proofErr w:type="spellEnd"/>
+      <w:r>
+        <w:t>;</w:t>
       </w:r>
     </w:p>
     <w:p/>
     <w:p>
-      <w:r>
-        <w:t>class JulgamentoPrisioneiroTest {</w:t>
+      <w:proofErr w:type="spellStart"/>
+      <w:r>
+        <w:t>class</w:t>
+      </w:r>
+      <w:proofErr w:type="spellEnd"/>
+      <w:r>
+        <w:t xml:space="preserve"> </w:t>
+      </w:r>
+      <w:proofErr w:type="spellStart"/>
+      <w:r>
+        <w:t>JulgamentoPrisioneiroTest</w:t>
+      </w:r>
+      <w:proofErr w:type="spellEnd"/>
+      <w:r>
+        <w:t xml:space="preserve"> {</w:t>
       </w:r>
     </w:p>
     <w:p/>
@@ -66,43 +148,142 @@
     <w:p>
       <w:r>
         <w:tab/>
-        <w:t>void testCalculaPenaInocencia() {</w:t>
-      </w:r>
-    </w:p>
-    <w:p>
-      <w:r>
-        <w:tab/>
-      </w:r>
-      <w:r>
-        <w:tab/>
-        <w:t>JulgamentoPrisioneiro testeJulgamento = new JulgamentoPrisioneiro();</w:t>
-      </w:r>
-    </w:p>
-    <w:p>
-      <w:r>
-        <w:tab/>
-      </w:r>
-      <w:r>
-        <w:tab/>
-        <w:t>int respostaEsperada = 0;</w:t>
-      </w:r>
-    </w:p>
-    <w:p>
-      <w:r>
-        <w:tab/>
-      </w:r>
-      <w:r>
-        <w:tab/>
-        <w:t>int resultadoFinal = testeJulgamento.calculaPena("Culpado", "Inocente");</w:t>
-      </w:r>
-    </w:p>
-    <w:p>
-      <w:r>
-        <w:tab/>
-      </w:r>
-      <w:r>
-        <w:tab/>
-        <w:t>assertEquals(respostaEsperada, resultadoFinal);</w:t>
+      </w:r>
+      <w:proofErr w:type="spellStart"/>
+      <w:r>
+        <w:t>void</w:t>
+      </w:r>
+      <w:proofErr w:type="spellEnd"/>
+      <w:r>
+        <w:t xml:space="preserve"> </w:t>
+      </w:r>
+      <w:proofErr w:type="spellStart"/>
+      <w:r>
+        <w:t>testCalculaPenaInocencia</w:t>
+      </w:r>
+      <w:proofErr w:type="spellEnd"/>
+      <w:r>
+        <w:t>() {</w:t>
+      </w:r>
+    </w:p>
+    <w:p>
+      <w:r>
+        <w:tab/>
+      </w:r>
+      <w:r>
+        <w:tab/>
+      </w:r>
+      <w:proofErr w:type="spellStart"/>
+      <w:r>
+        <w:t>JulgamentoPrisioneiro</w:t>
+      </w:r>
+      <w:proofErr w:type="spellEnd"/>
+      <w:r>
+        <w:t xml:space="preserve"> </w:t>
+      </w:r>
+      <w:proofErr w:type="spellStart"/>
+      <w:r>
+        <w:t>testeJulgamento</w:t>
+      </w:r>
+      <w:proofErr w:type="spellEnd"/>
+      <w:r>
+        <w:t xml:space="preserve"> = new </w:t>
+      </w:r>
+      <w:proofErr w:type="spellStart"/>
+      <w:r>
+        <w:t>JulgamentoPrisioneiro</w:t>
+      </w:r>
+      <w:proofErr w:type="spellEnd"/>
+      <w:r>
+        <w:t>();</w:t>
+      </w:r>
+    </w:p>
+    <w:p>
+      <w:r>
+        <w:tab/>
+      </w:r>
+      <w:r>
+        <w:tab/>
+      </w:r>
+      <w:proofErr w:type="spellStart"/>
+      <w:r>
+        <w:t>int</w:t>
+      </w:r>
+      <w:proofErr w:type="spellEnd"/>
+      <w:r>
+        <w:t xml:space="preserve"> </w:t>
+      </w:r>
+      <w:proofErr w:type="spellStart"/>
+      <w:r>
+        <w:t>respostaEsperada</w:t>
+      </w:r>
+      <w:proofErr w:type="spellEnd"/>
+      <w:r>
+        <w:t xml:space="preserve"> = 0;</w:t>
+      </w:r>
+    </w:p>
+    <w:p>
+      <w:r>
+        <w:tab/>
+      </w:r>
+      <w:r>
+        <w:tab/>
+      </w:r>
+      <w:proofErr w:type="spellStart"/>
+      <w:r>
+        <w:t>int</w:t>
+      </w:r>
+      <w:proofErr w:type="spellEnd"/>
+      <w:r>
+        <w:t xml:space="preserve"> </w:t>
+      </w:r>
+      <w:proofErr w:type="spellStart"/>
+      <w:r>
+        <w:t>resultadoFinal</w:t>
+      </w:r>
+      <w:proofErr w:type="spellEnd"/>
+      <w:r>
+        <w:t xml:space="preserve"> = </w:t>
+      </w:r>
+      <w:proofErr w:type="spellStart"/>
+      <w:r>
+        <w:t>testeJulgamento.calculaPena</w:t>
+      </w:r>
+      <w:proofErr w:type="spellEnd"/>
+      <w:r>
+        <w:t>("Culpado", "Inocente");</w:t>
+      </w:r>
+    </w:p>
+    <w:p>
+      <w:r>
+        <w:tab/>
+      </w:r>
+      <w:r>
+        <w:tab/>
+      </w:r>
+      <w:proofErr w:type="spellStart"/>
+      <w:r>
+        <w:t>assertEquals</w:t>
+      </w:r>
+      <w:proofErr w:type="spellEnd"/>
+      <w:r>
+        <w:t>(</w:t>
+      </w:r>
+      <w:proofErr w:type="spellStart"/>
+      <w:r>
+        <w:t>respostaEsperada</w:t>
+      </w:r>
+      <w:proofErr w:type="spellEnd"/>
+      <w:r>
+        <w:t xml:space="preserve">, </w:t>
+      </w:r>
+      <w:proofErr w:type="spellStart"/>
+      <w:r>
+        <w:t>resultadoFinal</w:t>
+      </w:r>
+      <w:proofErr w:type="spellEnd"/>
+      <w:r>
+        <w:t>);</w:t>
       </w:r>
     </w:p>
     <w:p>
@@ -120,43 +301,142 @@
     <w:p>
       <w:r>
         <w:tab/>
-        <w:t>void testCalculaPenaCondenacaoMutua() {</w:t>
-      </w:r>
-    </w:p>
-    <w:p>
-      <w:r>
-        <w:tab/>
-      </w:r>
-      <w:r>
-        <w:tab/>
-        <w:t>JulgamentoPrisioneiro testeJulgamento = new JulgamentoPrisioneiro();</w:t>
-      </w:r>
-    </w:p>
-    <w:p>
-      <w:r>
-        <w:tab/>
-      </w:r>
-      <w:r>
-        <w:tab/>
-        <w:t>int respostaEsperada = 5;</w:t>
-      </w:r>
-    </w:p>
-    <w:p>
-      <w:r>
-        <w:tab/>
-      </w:r>
-      <w:r>
-        <w:tab/>
-        <w:t>int resultadoFinal = testeJulgamento.calculaPena("Culpado", "Culpado");</w:t>
-      </w:r>
-    </w:p>
-    <w:p>
-      <w:r>
-        <w:tab/>
-      </w:r>
-      <w:r>
-        <w:tab/>
-        <w:t>assertEquals(respostaEsperada, resultadoFinal);</w:t>
+      </w:r>
+      <w:proofErr w:type="spellStart"/>
+      <w:r>
+        <w:t>void</w:t>
+      </w:r>
+      <w:proofErr w:type="spellEnd"/>
+      <w:r>
+        <w:t xml:space="preserve"> </w:t>
+      </w:r>
+      <w:proofErr w:type="spellStart"/>
+      <w:r>
+        <w:t>testCalculaPenaCondenacaoMutua</w:t>
+      </w:r>
+      <w:proofErr w:type="spellEnd"/>
+      <w:r>
+        <w:t>() {</w:t>
+      </w:r>
+    </w:p>
+    <w:p>
+      <w:r>
+        <w:tab/>
+      </w:r>
+      <w:r>
+        <w:tab/>
+      </w:r>
+      <w:proofErr w:type="spellStart"/>
+      <w:r>
+        <w:t>JulgamentoPrisioneiro</w:t>
+      </w:r>
+      <w:proofErr w:type="spellEnd"/>
+      <w:r>
+        <w:t xml:space="preserve"> </w:t>
+      </w:r>
+      <w:proofErr w:type="spellStart"/>
+      <w:r>
+        <w:t>testeJulgamento</w:t>
+      </w:r>
+      <w:proofErr w:type="spellEnd"/>
+      <w:r>
+        <w:t xml:space="preserve"> = new </w:t>
+      </w:r>
+      <w:proofErr w:type="spellStart"/>
+      <w:r>
+        <w:t>JulgamentoPrisioneiro</w:t>
+      </w:r>
+      <w:proofErr w:type="spellEnd"/>
+      <w:r>
+        <w:t>();</w:t>
+      </w:r>
+    </w:p>
+    <w:p>
+      <w:r>
+        <w:tab/>
+      </w:r>
+      <w:r>
+        <w:tab/>
+      </w:r>
+      <w:proofErr w:type="spellStart"/>
+      <w:r>
+        <w:t>int</w:t>
+      </w:r>
+      <w:proofErr w:type="spellEnd"/>
+      <w:r>
+        <w:t xml:space="preserve"> </w:t>
+      </w:r>
+      <w:proofErr w:type="spellStart"/>
+      <w:r>
+        <w:t>respostaEsperada</w:t>
+      </w:r>
+      <w:proofErr w:type="spellEnd"/>
+      <w:r>
+        <w:t xml:space="preserve"> = 5;</w:t>
+      </w:r>
+    </w:p>
+    <w:p>
+      <w:r>
+        <w:tab/>
+      </w:r>
+      <w:r>
+        <w:tab/>
+      </w:r>
+      <w:proofErr w:type="spellStart"/>
+      <w:r>
+        <w:t>int</w:t>
+      </w:r>
+      <w:proofErr w:type="spellEnd"/>
+      <w:r>
+        <w:t xml:space="preserve"> </w:t>
+      </w:r>
+      <w:proofErr w:type="spellStart"/>
+      <w:r>
+        <w:t>resultadoFinal</w:t>
+      </w:r>
+      <w:proofErr w:type="spellEnd"/>
+      <w:r>
+        <w:t xml:space="preserve"> = </w:t>
+      </w:r>
+      <w:proofErr w:type="spellStart"/>
+      <w:r>
+        <w:t>testeJulgamento.calculaPena</w:t>
+      </w:r>
+      <w:proofErr w:type="spellEnd"/>
+      <w:r>
+        <w:t>("Culpado", "Culpado");</w:t>
+      </w:r>
+    </w:p>
+    <w:p>
+      <w:r>
+        <w:tab/>
+      </w:r>
+      <w:r>
+        <w:tab/>
+      </w:r>
+      <w:proofErr w:type="spellStart"/>
+      <w:r>
+        <w:t>assertEquals</w:t>
+      </w:r>
+      <w:proofErr w:type="spellEnd"/>
+      <w:r>
+        <w:t>(</w:t>
+      </w:r>
+      <w:proofErr w:type="spellStart"/>
+      <w:r>
+        <w:t>respostaEsperada</w:t>
+      </w:r>
+      <w:proofErr w:type="spellEnd"/>
+      <w:r>
+        <w:t xml:space="preserve">, </w:t>
+      </w:r>
+      <w:proofErr w:type="spellStart"/>
+      <w:r>
+        <w:t>resultadoFinal</w:t>
+      </w:r>
+      <w:proofErr w:type="spellEnd"/>
+      <w:r>
+        <w:t>);</w:t>
       </w:r>
     </w:p>
     <w:p>
@@ -174,43 +454,142 @@
     <w:p>
       <w:r>
         <w:tab/>
-        <w:t>void testCalculaPenaCondenacaoIndividual() {</w:t>
-      </w:r>
-    </w:p>
-    <w:p>
-      <w:r>
-        <w:tab/>
-      </w:r>
-      <w:r>
-        <w:tab/>
-        <w:t>JulgamentoPrisioneiro testeJulgamento = new JulgamentoPrisioneiro();</w:t>
-      </w:r>
-    </w:p>
-    <w:p>
-      <w:r>
-        <w:tab/>
-      </w:r>
-      <w:r>
-        <w:tab/>
-        <w:t>int respostaEsperada = 10;</w:t>
-      </w:r>
-    </w:p>
-    <w:p>
-      <w:r>
-        <w:tab/>
-      </w:r>
-      <w:r>
-        <w:tab/>
-        <w:t>int resultadoFinal = testeJulgamento.calculaPena("Inocente", "Culpado");</w:t>
-      </w:r>
-    </w:p>
-    <w:p>
-      <w:r>
-        <w:tab/>
-      </w:r>
-      <w:r>
-        <w:tab/>
-        <w:t>assertEquals(respostaEsperada, resultadoFinal);</w:t>
+      </w:r>
+      <w:proofErr w:type="spellStart"/>
+      <w:r>
+        <w:t>void</w:t>
+      </w:r>
+      <w:proofErr w:type="spellEnd"/>
+      <w:r>
+        <w:t xml:space="preserve"> </w:t>
+      </w:r>
+      <w:proofErr w:type="spellStart"/>
+      <w:r>
+        <w:t>testCalculaPenaCondenacaoIndividual</w:t>
+      </w:r>
+      <w:proofErr w:type="spellEnd"/>
+      <w:r>
+        <w:t>() {</w:t>
+      </w:r>
+    </w:p>
+    <w:p>
+      <w:r>
+        <w:tab/>
+      </w:r>
+      <w:r>
+        <w:tab/>
+      </w:r>
+      <w:proofErr w:type="spellStart"/>
+      <w:r>
+        <w:t>JulgamentoPrisioneiro</w:t>
+      </w:r>
+      <w:proofErr w:type="spellEnd"/>
+      <w:r>
+        <w:t xml:space="preserve"> </w:t>
+      </w:r>
+      <w:proofErr w:type="spellStart"/>
+      <w:r>
+        <w:t>testeJulgamento</w:t>
+      </w:r>
+      <w:proofErr w:type="spellEnd"/>
+      <w:r>
+        <w:t xml:space="preserve"> = new </w:t>
+      </w:r>
+      <w:proofErr w:type="spellStart"/>
+      <w:r>
+        <w:t>JulgamentoPrisioneiro</w:t>
+      </w:r>
+      <w:proofErr w:type="spellEnd"/>
+      <w:r>
+        <w:t>();</w:t>
+      </w:r>
+    </w:p>
+    <w:p>
+      <w:r>
+        <w:tab/>
+      </w:r>
+      <w:r>
+        <w:tab/>
+      </w:r>
+      <w:proofErr w:type="spellStart"/>
+      <w:r>
+        <w:t>int</w:t>
+      </w:r>
+      <w:proofErr w:type="spellEnd"/>
+      <w:r>
+        <w:t xml:space="preserve"> </w:t>
+      </w:r>
+      <w:proofErr w:type="spellStart"/>
+      <w:r>
+        <w:t>respostaEsperada</w:t>
+      </w:r>
+      <w:proofErr w:type="spellEnd"/>
+      <w:r>
+        <w:t xml:space="preserve"> = 10;</w:t>
+      </w:r>
+    </w:p>
+    <w:p>
+      <w:r>
+        <w:tab/>
+      </w:r>
+      <w:r>
+        <w:tab/>
+      </w:r>
+      <w:proofErr w:type="spellStart"/>
+      <w:r>
+        <w:t>int</w:t>
+      </w:r>
+      <w:proofErr w:type="spellEnd"/>
+      <w:r>
+        <w:t xml:space="preserve"> </w:t>
+      </w:r>
+      <w:proofErr w:type="spellStart"/>
+      <w:r>
+        <w:t>resultadoFinal</w:t>
+      </w:r>
+      <w:proofErr w:type="spellEnd"/>
+      <w:r>
+        <w:t xml:space="preserve"> = </w:t>
+      </w:r>
+      <w:proofErr w:type="spellStart"/>
+      <w:r>
+        <w:t>testeJulgamento.calculaPena</w:t>
+      </w:r>
+      <w:proofErr w:type="spellEnd"/>
+      <w:r>
+        <w:t>("Inocente", "Culpado");</w:t>
+      </w:r>
+    </w:p>
+    <w:p>
+      <w:r>
+        <w:tab/>
+      </w:r>
+      <w:r>
+        <w:tab/>
+      </w:r>
+      <w:proofErr w:type="spellStart"/>
+      <w:r>
+        <w:t>assertEquals</w:t>
+      </w:r>
+      <w:proofErr w:type="spellEnd"/>
+      <w:r>
+        <w:t>(</w:t>
+      </w:r>
+      <w:proofErr w:type="spellStart"/>
+      <w:r>
+        <w:t>respostaEsperada</w:t>
+      </w:r>
+      <w:proofErr w:type="spellEnd"/>
+      <w:r>
+        <w:t xml:space="preserve">, </w:t>
+      </w:r>
+      <w:proofErr w:type="spellStart"/>
+      <w:r>
+        <w:t>resultadoFinal</w:t>
+      </w:r>
+      <w:proofErr w:type="spellEnd"/>
+      <w:r>
+        <w:t>);</w:t>
       </w:r>
     </w:p>
     <w:p>
@@ -229,43 +608,142 @@
     <w:p>
       <w:r>
         <w:tab/>
-        <w:t>void testCalculaPenaCondenacaoCumplices() {</w:t>
-      </w:r>
-    </w:p>
-    <w:p>
-      <w:r>
-        <w:tab/>
-      </w:r>
-      <w:r>
-        <w:tab/>
-        <w:t>JulgamentoPrisioneiro testeJulgamento = new JulgamentoPrisioneiro();</w:t>
-      </w:r>
-    </w:p>
-    <w:p>
-      <w:r>
-        <w:tab/>
-      </w:r>
-      <w:r>
-        <w:tab/>
-        <w:t>int respostaEsperada = 1;</w:t>
-      </w:r>
-    </w:p>
-    <w:p>
-      <w:r>
-        <w:tab/>
-      </w:r>
-      <w:r>
-        <w:tab/>
-        <w:t>int resultadoFinal = testeJulgamento.calculaPena("Inocente", "Inocente");</w:t>
-      </w:r>
-    </w:p>
-    <w:p>
-      <w:r>
-        <w:tab/>
-      </w:r>
-      <w:r>
-        <w:tab/>
-        <w:t>assertEquals(respostaEsperada, resultadoFinal);</w:t>
+      </w:r>
+      <w:proofErr w:type="spellStart"/>
+      <w:r>
+        <w:t>void</w:t>
+      </w:r>
+      <w:proofErr w:type="spellEnd"/>
+      <w:r>
+        <w:t xml:space="preserve"> </w:t>
+      </w:r>
+      <w:proofErr w:type="spellStart"/>
+      <w:r>
+        <w:t>testCalculaPenaCondenacaoCumplices</w:t>
+      </w:r>
+      <w:proofErr w:type="spellEnd"/>
+      <w:r>
+        <w:t>() {</w:t>
+      </w:r>
+    </w:p>
+    <w:p>
+      <w:r>
+        <w:tab/>
+      </w:r>
+      <w:r>
+        <w:tab/>
+      </w:r>
+      <w:proofErr w:type="spellStart"/>
+      <w:r>
+        <w:t>JulgamentoPrisioneiro</w:t>
+      </w:r>
+      <w:proofErr w:type="spellEnd"/>
+      <w:r>
+        <w:t xml:space="preserve"> </w:t>
+      </w:r>
+      <w:proofErr w:type="spellStart"/>
+      <w:r>
+        <w:t>testeJulgamento</w:t>
+      </w:r>
+      <w:proofErr w:type="spellEnd"/>
+      <w:r>
+        <w:t xml:space="preserve"> = new </w:t>
+      </w:r>
+      <w:proofErr w:type="spellStart"/>
+      <w:r>
+        <w:t>JulgamentoPrisioneiro</w:t>
+      </w:r>
+      <w:proofErr w:type="spellEnd"/>
+      <w:r>
+        <w:t>();</w:t>
+      </w:r>
+    </w:p>
+    <w:p>
+      <w:r>
+        <w:tab/>
+      </w:r>
+      <w:r>
+        <w:tab/>
+      </w:r>
+      <w:proofErr w:type="spellStart"/>
+      <w:r>
+        <w:t>int</w:t>
+      </w:r>
+      <w:proofErr w:type="spellEnd"/>
+      <w:r>
+        <w:t xml:space="preserve"> </w:t>
+      </w:r>
+      <w:proofErr w:type="spellStart"/>
+      <w:r>
+        <w:t>respostaEsperada</w:t>
+      </w:r>
+      <w:proofErr w:type="spellEnd"/>
+      <w:r>
+        <w:t xml:space="preserve"> = 1;</w:t>
+      </w:r>
+    </w:p>
+    <w:p>
+      <w:r>
+        <w:tab/>
+      </w:r>
+      <w:r>
+        <w:tab/>
+      </w:r>
+      <w:proofErr w:type="spellStart"/>
+      <w:r>
+        <w:t>int</w:t>
+      </w:r>
+      <w:proofErr w:type="spellEnd"/>
+      <w:r>
+        <w:t xml:space="preserve"> </w:t>
+      </w:r>
+      <w:proofErr w:type="spellStart"/>
+      <w:r>
+        <w:t>resultadoFinal</w:t>
+      </w:r>
+      <w:proofErr w:type="spellEnd"/>
+      <w:r>
+        <w:t xml:space="preserve"> = </w:t>
+      </w:r>
+      <w:proofErr w:type="spellStart"/>
+      <w:r>
+        <w:t>testeJulgamento.calculaPena</w:t>
+      </w:r>
+      <w:proofErr w:type="spellEnd"/>
+      <w:r>
+        <w:t>("Inocente", "Inocente");</w:t>
+      </w:r>
+    </w:p>
+    <w:p>
+      <w:r>
+        <w:tab/>
+      </w:r>
+      <w:r>
+        <w:tab/>
+      </w:r>
+      <w:proofErr w:type="spellStart"/>
+      <w:r>
+        <w:t>assertEquals</w:t>
+      </w:r>
+      <w:proofErr w:type="spellEnd"/>
+      <w:r>
+        <w:t>(</w:t>
+      </w:r>
+      <w:proofErr w:type="spellStart"/>
+      <w:r>
+        <w:t>respostaEsperada</w:t>
+      </w:r>
+      <w:proofErr w:type="spellEnd"/>
+      <w:r>
+        <w:t xml:space="preserve">, </w:t>
+      </w:r>
+      <w:proofErr w:type="spellStart"/>
+      <w:r>
+        <w:t>resultadoFinal</w:t>
+      </w:r>
+      <w:proofErr w:type="spellEnd"/>
+      <w:r>
+        <w:t>);</w:t>
       </w:r>
     </w:p>
     <w:p>
@@ -305,7 +783,23 @@
         </w:rPr>
       </w:pPr>
       <w:r>
-        <w:t>A JUnit não reconheceu nenhum método que recebe 2 strings.</w:t>
+        <w:t xml:space="preserve">A </w:t>
+      </w:r>
+      <w:proofErr w:type="spellStart"/>
+      <w:r>
+        <w:t>JUnit</w:t>
+      </w:r>
+      <w:proofErr w:type="spellEnd"/>
+      <w:r>
+        <w:t xml:space="preserve"> não reconheceu nenhum método que recebe 2 </w:t>
+      </w:r>
+      <w:proofErr w:type="spellStart"/>
+      <w:r>
+        <w:t>strings</w:t>
+      </w:r>
+      <w:proofErr w:type="spellEnd"/>
+      <w:r>
+        <w:t>.</w:t>
       </w:r>
     </w:p>
     <w:p>
@@ -333,6 +827,7 @@
           <w:shd w:val="clear" w:color="auto" w:fill="E8F2FE"/>
         </w:rPr>
       </w:pPr>
+      <w:proofErr w:type="spellStart"/>
       <w:r>
         <w:rPr>
           <w:rFonts w:ascii="Consolas" w:hAnsi="Consolas" w:cs="Consolas"/>
@@ -345,6 +840,7 @@
         </w:rPr>
         <w:t>public</w:t>
       </w:r>
+      <w:proofErr w:type="spellEnd"/>
       <w:r>
         <w:rPr>
           <w:rFonts w:ascii="Consolas" w:hAnsi="Consolas" w:cs="Consolas"/>
@@ -355,6 +851,7 @@
         </w:rPr>
         <w:t xml:space="preserve"> </w:t>
       </w:r>
+      <w:proofErr w:type="spellStart"/>
       <w:r>
         <w:rPr>
           <w:rFonts w:ascii="Consolas" w:hAnsi="Consolas" w:cs="Consolas"/>
@@ -367,6 +864,7 @@
         </w:rPr>
         <w:t>int</w:t>
       </w:r>
+      <w:proofErr w:type="spellEnd"/>
       <w:r>
         <w:rPr>
           <w:rFonts w:ascii="Consolas" w:hAnsi="Consolas" w:cs="Consolas"/>
@@ -375,8 +873,31 @@
           <w:szCs w:val="20"/>
           <w:shd w:val="clear" w:color="auto" w:fill="E8F2FE"/>
         </w:rPr>
-        <w:t xml:space="preserve"> calculaPena(</w:t>
-      </w:r>
+        <w:t xml:space="preserve"> </w:t>
+      </w:r>
+      <w:proofErr w:type="spellStart"/>
+      <w:r>
+        <w:rPr>
+          <w:rFonts w:ascii="Consolas" w:hAnsi="Consolas" w:cs="Consolas"/>
+          <w:color w:val="000000"/>
+          <w:sz w:val="20"/>
+          <w:szCs w:val="20"/>
+          <w:shd w:val="clear" w:color="auto" w:fill="E8F2FE"/>
+        </w:rPr>
+        <w:t>calculaPena</w:t>
+      </w:r>
+      <w:proofErr w:type="spellEnd"/>
+      <w:r>
+        <w:rPr>
+          <w:rFonts w:ascii="Consolas" w:hAnsi="Consolas" w:cs="Consolas"/>
+          <w:color w:val="000000"/>
+          <w:sz w:val="20"/>
+          <w:szCs w:val="20"/>
+          <w:shd w:val="clear" w:color="auto" w:fill="E8F2FE"/>
+        </w:rPr>
+        <w:t>(</w:t>
+      </w:r>
+      <w:proofErr w:type="spellStart"/>
       <w:r>
         <w:rPr>
           <w:rFonts w:ascii="Consolas" w:hAnsi="Consolas" w:cs="Consolas"/>
@@ -387,6 +908,7 @@
         </w:rPr>
         <w:t>String</w:t>
       </w:r>
+      <w:proofErr w:type="spellEnd"/>
       <w:r>
         <w:rPr>
           <w:rFonts w:ascii="Consolas" w:hAnsi="Consolas" w:cs="Consolas"/>
@@ -397,6 +919,7 @@
         </w:rPr>
         <w:t xml:space="preserve"> </w:t>
       </w:r>
+      <w:proofErr w:type="spellStart"/>
       <w:r>
         <w:rPr>
           <w:rFonts w:ascii="Consolas" w:hAnsi="Consolas" w:cs="Consolas"/>
@@ -407,6 +930,7 @@
         </w:rPr>
         <w:t>respostaPrisioneiroA</w:t>
       </w:r>
+      <w:proofErr w:type="spellEnd"/>
       <w:r>
         <w:rPr>
           <w:rFonts w:ascii="Consolas" w:hAnsi="Consolas" w:cs="Consolas"/>
@@ -417,6 +941,7 @@
         </w:rPr>
         <w:t xml:space="preserve">, </w:t>
       </w:r>
+      <w:proofErr w:type="spellStart"/>
       <w:r>
         <w:rPr>
           <w:rFonts w:ascii="Consolas" w:hAnsi="Consolas" w:cs="Consolas"/>
@@ -427,6 +952,7 @@
         </w:rPr>
         <w:t>String</w:t>
       </w:r>
+      <w:proofErr w:type="spellEnd"/>
       <w:r>
         <w:rPr>
           <w:rFonts w:ascii="Consolas" w:hAnsi="Consolas" w:cs="Consolas"/>
@@ -437,6 +963,7 @@
         </w:rPr>
         <w:t xml:space="preserve"> </w:t>
       </w:r>
+      <w:proofErr w:type="spellStart"/>
       <w:r>
         <w:rPr>
           <w:rFonts w:ascii="Consolas" w:hAnsi="Consolas" w:cs="Consolas"/>
@@ -447,6 +974,7 @@
         </w:rPr>
         <w:t>respostaPrisioneiroB</w:t>
       </w:r>
+      <w:proofErr w:type="spellEnd"/>
       <w:r>
         <w:rPr>
           <w:rFonts w:ascii="Consolas" w:hAnsi="Consolas" w:cs="Consolas"/>
@@ -483,7 +1011,15 @@
     </w:p>
     <w:p>
       <w:r>
-        <w:t>As lógicas foram feitas baseado num enum que não existe e nem recebe via parâmetro.</w:t>
+        <w:t xml:space="preserve">As lógicas foram feitas baseado num </w:t>
+      </w:r>
+      <w:proofErr w:type="spellStart"/>
+      <w:r>
+        <w:t>enum</w:t>
+      </w:r>
+      <w:proofErr w:type="spellEnd"/>
+      <w:r>
+        <w:t xml:space="preserve"> que não existe e nem recebe via parâmetro.</w:t>
       </w:r>
     </w:p>
     <w:p>
@@ -513,6 +1049,7 @@
           <w:szCs w:val="20"/>
         </w:rPr>
       </w:pPr>
+      <w:proofErr w:type="spellStart"/>
       <w:r>
         <w:rPr>
           <w:rFonts w:ascii="Consolas" w:hAnsi="Consolas" w:cs="Consolas"/>
@@ -524,6 +1061,7 @@
         </w:rPr>
         <w:t>if</w:t>
       </w:r>
+      <w:proofErr w:type="spellEnd"/>
       <w:r>
         <w:rPr>
           <w:rFonts w:ascii="Consolas" w:hAnsi="Consolas" w:cs="Consolas"/>
@@ -533,6 +1071,7 @@
         </w:rPr>
         <w:t xml:space="preserve"> (</w:t>
       </w:r>
+      <w:proofErr w:type="spellStart"/>
       <w:r>
         <w:rPr>
           <w:rFonts w:ascii="Consolas" w:hAnsi="Consolas" w:cs="Consolas"/>
@@ -542,6 +1081,7 @@
         </w:rPr>
         <w:t>respostaPrisioneiroA</w:t>
       </w:r>
+      <w:proofErr w:type="spellEnd"/>
       <w:r>
         <w:rPr>
           <w:rFonts w:ascii="Consolas" w:hAnsi="Consolas" w:cs="Consolas"/>
@@ -591,6 +1131,7 @@
         </w:rPr>
         <w:tab/>
       </w:r>
+      <w:proofErr w:type="spellStart"/>
       <w:r>
         <w:rPr>
           <w:rFonts w:ascii="Consolas" w:hAnsi="Consolas" w:cs="Consolas"/>
@@ -602,6 +1143,7 @@
         </w:rPr>
         <w:t>if</w:t>
       </w:r>
+      <w:proofErr w:type="spellEnd"/>
       <w:r>
         <w:rPr>
           <w:rFonts w:ascii="Consolas" w:hAnsi="Consolas" w:cs="Consolas"/>
@@ -611,6 +1153,7 @@
         </w:rPr>
         <w:t xml:space="preserve"> (</w:t>
       </w:r>
+      <w:proofErr w:type="spellStart"/>
       <w:r>
         <w:rPr>
           <w:rFonts w:ascii="Consolas" w:hAnsi="Consolas" w:cs="Consolas"/>
@@ -620,6 +1163,7 @@
         </w:rPr>
         <w:t>respostaPrisioneiroB</w:t>
       </w:r>
+      <w:proofErr w:type="spellEnd"/>
       <w:r>
         <w:rPr>
           <w:rFonts w:ascii="Consolas" w:hAnsi="Consolas" w:cs="Consolas"/>
@@ -678,6 +1222,7 @@
         </w:rPr>
         <w:tab/>
       </w:r>
+      <w:proofErr w:type="spellStart"/>
       <w:r>
         <w:rPr>
           <w:rFonts w:ascii="Consolas" w:hAnsi="Consolas" w:cs="Consolas"/>
@@ -690,6 +1235,7 @@
         </w:rPr>
         <w:t>return</w:t>
       </w:r>
+      <w:proofErr w:type="spellEnd"/>
       <w:r>
         <w:rPr>
           <w:rFonts w:ascii="Consolas" w:hAnsi="Consolas" w:cs="Consolas"/>
@@ -743,6 +1289,7 @@
         <w:tab/>
         <w:t xml:space="preserve">} </w:t>
       </w:r>
+      <w:proofErr w:type="spellStart"/>
       <w:r>
         <w:rPr>
           <w:rFonts w:ascii="Consolas" w:hAnsi="Consolas" w:cs="Consolas"/>
@@ -754,6 +1301,7 @@
         </w:rPr>
         <w:t>else</w:t>
       </w:r>
+      <w:proofErr w:type="spellEnd"/>
       <w:r>
         <w:rPr>
           <w:rFonts w:ascii="Consolas" w:hAnsi="Consolas" w:cs="Consolas"/>
@@ -794,6 +1342,7 @@
         </w:rPr>
         <w:tab/>
       </w:r>
+      <w:proofErr w:type="spellStart"/>
       <w:r>
         <w:rPr>
           <w:rFonts w:ascii="Consolas" w:hAnsi="Consolas" w:cs="Consolas"/>
@@ -806,6 +1355,7 @@
         </w:rPr>
         <w:t>return</w:t>
       </w:r>
+      <w:proofErr w:type="spellEnd"/>
       <w:r>
         <w:rPr>
           <w:rFonts w:ascii="Consolas" w:hAnsi="Consolas" w:cs="Consolas"/>
@@ -895,6 +1445,7 @@
           <w:szCs w:val="20"/>
         </w:rPr>
       </w:pPr>
+      <w:proofErr w:type="spellStart"/>
       <w:r>
         <w:rPr>
           <w:rFonts w:ascii="Consolas" w:hAnsi="Consolas" w:cs="Consolas"/>
@@ -906,6 +1457,7 @@
         </w:rPr>
         <w:t>else</w:t>
       </w:r>
+      <w:proofErr w:type="spellEnd"/>
       <w:r>
         <w:rPr>
           <w:rFonts w:ascii="Consolas" w:hAnsi="Consolas" w:cs="Consolas"/>
@@ -934,6 +1486,7 @@
         </w:rPr>
         <w:tab/>
       </w:r>
+      <w:proofErr w:type="spellStart"/>
       <w:r>
         <w:rPr>
           <w:rFonts w:ascii="Consolas" w:hAnsi="Consolas" w:cs="Consolas"/>
@@ -945,6 +1498,7 @@
         </w:rPr>
         <w:t>if</w:t>
       </w:r>
+      <w:proofErr w:type="spellEnd"/>
       <w:r>
         <w:rPr>
           <w:rFonts w:ascii="Consolas" w:hAnsi="Consolas" w:cs="Consolas"/>
@@ -954,6 +1508,7 @@
         </w:rPr>
         <w:t xml:space="preserve"> (</w:t>
       </w:r>
+      <w:proofErr w:type="spellStart"/>
       <w:r>
         <w:rPr>
           <w:rFonts w:ascii="Consolas" w:hAnsi="Consolas" w:cs="Consolas"/>
@@ -963,6 +1518,7 @@
         </w:rPr>
         <w:t>respostaPrisioneiroB</w:t>
       </w:r>
+      <w:proofErr w:type="spellEnd"/>
       <w:r>
         <w:rPr>
           <w:rFonts w:ascii="Consolas" w:hAnsi="Consolas" w:cs="Consolas"/>
@@ -1046,6 +1602,7 @@
           <w:shd w:val="clear" w:color="auto" w:fill="E8F2FE"/>
         </w:rPr>
       </w:pPr>
+      <w:proofErr w:type="spellStart"/>
       <w:r>
         <w:rPr>
           <w:rFonts w:ascii="Consolas" w:hAnsi="Consolas" w:cs="Consolas"/>
@@ -1058,6 +1615,7 @@
         </w:rPr>
         <w:t>private</w:t>
       </w:r>
+      <w:proofErr w:type="spellEnd"/>
       <w:r>
         <w:rPr>
           <w:rFonts w:ascii="Consolas" w:hAnsi="Consolas" w:cs="Consolas"/>
@@ -1068,6 +1626,7 @@
         </w:rPr>
         <w:t xml:space="preserve"> </w:t>
       </w:r>
+      <w:proofErr w:type="spellStart"/>
       <w:r>
         <w:rPr>
           <w:rFonts w:ascii="Consolas" w:hAnsi="Consolas" w:cs="Consolas"/>
@@ -1080,6 +1639,7 @@
         </w:rPr>
         <w:t>int</w:t>
       </w:r>
+      <w:proofErr w:type="spellEnd"/>
       <w:r>
         <w:rPr>
           <w:rFonts w:ascii="Consolas" w:hAnsi="Consolas" w:cs="Consolas"/>
@@ -1166,6 +1726,7 @@
           <w:shd w:val="clear" w:color="auto" w:fill="E8F2FE"/>
         </w:rPr>
       </w:pPr>
+      <w:proofErr w:type="spellStart"/>
       <w:r>
         <w:rPr>
           <w:rFonts w:ascii="Consolas" w:hAnsi="Consolas" w:cs="Consolas"/>
@@ -1178,6 +1739,7 @@
         </w:rPr>
         <w:t>private</w:t>
       </w:r>
+      <w:proofErr w:type="spellEnd"/>
       <w:r>
         <w:rPr>
           <w:rFonts w:ascii="Consolas" w:hAnsi="Consolas" w:cs="Consolas"/>
@@ -1188,6 +1750,7 @@
         </w:rPr>
         <w:t xml:space="preserve"> </w:t>
       </w:r>
+      <w:proofErr w:type="spellStart"/>
       <w:r>
         <w:rPr>
           <w:rFonts w:ascii="Consolas" w:hAnsi="Consolas" w:cs="Consolas"/>
@@ -1200,6 +1763,7 @@
         </w:rPr>
         <w:t>int</w:t>
       </w:r>
+      <w:proofErr w:type="spellEnd"/>
       <w:r>
         <w:rPr>
           <w:rFonts w:ascii="Consolas" w:hAnsi="Consolas" w:cs="Consolas"/>
@@ -1278,6 +1842,7 @@
       </w:r>
     </w:p>
     <w:p>
+      <w:proofErr w:type="spellStart"/>
       <w:r>
         <w:rPr>
           <w:rFonts w:ascii="Consolas" w:hAnsi="Consolas" w:cs="Consolas"/>
@@ -1290,6 +1855,7 @@
         </w:rPr>
         <w:t>private</w:t>
       </w:r>
+      <w:proofErr w:type="spellEnd"/>
       <w:r>
         <w:rPr>
           <w:rFonts w:ascii="Consolas" w:hAnsi="Consolas" w:cs="Consolas"/>
@@ -1300,6 +1866,7 @@
         </w:rPr>
         <w:t xml:space="preserve"> </w:t>
       </w:r>
+      <w:proofErr w:type="spellStart"/>
       <w:r>
         <w:rPr>
           <w:rFonts w:ascii="Consolas" w:hAnsi="Consolas" w:cs="Consolas"/>
@@ -1312,6 +1879,7 @@
         </w:rPr>
         <w:t>int</w:t>
       </w:r>
+      <w:proofErr w:type="spellEnd"/>
       <w:r>
         <w:rPr>
           <w:rFonts w:ascii="Consolas" w:hAnsi="Consolas" w:cs="Consolas"/>
@@ -1354,13 +1922,2440 @@
     <w:p>
       <w:pPr>
         <w:rPr>
-          <w:rFonts w:ascii="Consolas" w:hAnsi="Consolas" w:cs="Consolas"/>
-          <w:color w:val="000000"/>
-          <w:sz w:val="20"/>
-          <w:szCs w:val="20"/>
-          <w:shd w:val="clear" w:color="auto" w:fill="E8F2FE"/>
-        </w:rPr>
-      </w:pPr>
+          <w:b/>
+          <w:bCs/>
+        </w:rPr>
+      </w:pPr>
+      <w:r>
+        <w:rPr>
+          <w:b/>
+          <w:bCs/>
+        </w:rPr>
+        <w:t>Versão Documento 1.11</w:t>
+      </w:r>
+    </w:p>
+    <w:p>
+      <w:pPr>
+        <w:rPr>
+          <w:b/>
+          <w:bCs/>
+        </w:rPr>
+      </w:pPr>
+      <w:r>
+        <w:rPr>
+          <w:b/>
+          <w:bCs/>
+        </w:rPr>
+        <w:t>Classe JAVA Corrigida</w:t>
+      </w:r>
+    </w:p>
+    <w:p>
+      <w:pPr>
+        <w:autoSpaceDE w:val="0"/>
+        <w:autoSpaceDN w:val="0"/>
+        <w:adjustRightInd w:val="0"/>
+        <w:spacing w:after="0" w:line="240" w:lineRule="auto"/>
+        <w:rPr>
+          <w:rFonts w:ascii="Consolas" w:hAnsi="Consolas" w:cs="Consolas"/>
+          <w:sz w:val="20"/>
+          <w:szCs w:val="20"/>
+        </w:rPr>
+      </w:pPr>
+      <w:proofErr w:type="spellStart"/>
+      <w:r>
+        <w:rPr>
+          <w:rFonts w:ascii="Consolas" w:hAnsi="Consolas" w:cs="Consolas"/>
+          <w:b/>
+          <w:bCs/>
+          <w:color w:val="7F0055"/>
+          <w:sz w:val="20"/>
+          <w:szCs w:val="20"/>
+        </w:rPr>
+        <w:t>package</w:t>
+      </w:r>
+      <w:proofErr w:type="spellEnd"/>
+      <w:r>
+        <w:rPr>
+          <w:rFonts w:ascii="Consolas" w:hAnsi="Consolas" w:cs="Consolas"/>
+          <w:color w:val="000000"/>
+          <w:sz w:val="20"/>
+          <w:szCs w:val="20"/>
+        </w:rPr>
+        <w:t xml:space="preserve"> </w:t>
+      </w:r>
+      <w:proofErr w:type="spellStart"/>
+      <w:r>
+        <w:rPr>
+          <w:rFonts w:ascii="Consolas" w:hAnsi="Consolas" w:cs="Consolas"/>
+          <w:color w:val="000000"/>
+          <w:sz w:val="20"/>
+          <w:szCs w:val="20"/>
+        </w:rPr>
+        <w:t>br.fiap.exercicios</w:t>
+      </w:r>
+      <w:proofErr w:type="spellEnd"/>
+      <w:r>
+        <w:rPr>
+          <w:rFonts w:ascii="Consolas" w:hAnsi="Consolas" w:cs="Consolas"/>
+          <w:color w:val="000000"/>
+          <w:sz w:val="20"/>
+          <w:szCs w:val="20"/>
+        </w:rPr>
+        <w:t>;</w:t>
+      </w:r>
+    </w:p>
+    <w:p>
+      <w:pPr>
+        <w:autoSpaceDE w:val="0"/>
+        <w:autoSpaceDN w:val="0"/>
+        <w:adjustRightInd w:val="0"/>
+        <w:spacing w:after="0" w:line="240" w:lineRule="auto"/>
+        <w:rPr>
+          <w:rFonts w:ascii="Consolas" w:hAnsi="Consolas" w:cs="Consolas"/>
+          <w:sz w:val="20"/>
+          <w:szCs w:val="20"/>
+        </w:rPr>
+      </w:pPr>
+    </w:p>
+    <w:p>
+      <w:pPr>
+        <w:autoSpaceDE w:val="0"/>
+        <w:autoSpaceDN w:val="0"/>
+        <w:adjustRightInd w:val="0"/>
+        <w:spacing w:after="0" w:line="240" w:lineRule="auto"/>
+        <w:rPr>
+          <w:rFonts w:ascii="Consolas" w:hAnsi="Consolas" w:cs="Consolas"/>
+          <w:sz w:val="20"/>
+          <w:szCs w:val="20"/>
+        </w:rPr>
+      </w:pPr>
+      <w:proofErr w:type="spellStart"/>
+      <w:r>
+        <w:rPr>
+          <w:rFonts w:ascii="Consolas" w:hAnsi="Consolas" w:cs="Consolas"/>
+          <w:b/>
+          <w:bCs/>
+          <w:color w:val="7F0055"/>
+          <w:sz w:val="20"/>
+          <w:szCs w:val="20"/>
+        </w:rPr>
+        <w:t>public</w:t>
+      </w:r>
+      <w:proofErr w:type="spellEnd"/>
+      <w:r>
+        <w:rPr>
+          <w:rFonts w:ascii="Consolas" w:hAnsi="Consolas" w:cs="Consolas"/>
+          <w:color w:val="000000"/>
+          <w:sz w:val="20"/>
+          <w:szCs w:val="20"/>
+        </w:rPr>
+        <w:t xml:space="preserve"> </w:t>
+      </w:r>
+      <w:proofErr w:type="spellStart"/>
+      <w:r>
+        <w:rPr>
+          <w:rFonts w:ascii="Consolas" w:hAnsi="Consolas" w:cs="Consolas"/>
+          <w:b/>
+          <w:bCs/>
+          <w:color w:val="7F0055"/>
+          <w:sz w:val="20"/>
+          <w:szCs w:val="20"/>
+        </w:rPr>
+        <w:t>class</w:t>
+      </w:r>
+      <w:proofErr w:type="spellEnd"/>
+      <w:r>
+        <w:rPr>
+          <w:rFonts w:ascii="Consolas" w:hAnsi="Consolas" w:cs="Consolas"/>
+          <w:color w:val="000000"/>
+          <w:sz w:val="20"/>
+          <w:szCs w:val="20"/>
+        </w:rPr>
+        <w:t xml:space="preserve"> </w:t>
+      </w:r>
+      <w:proofErr w:type="spellStart"/>
+      <w:r>
+        <w:rPr>
+          <w:rFonts w:ascii="Consolas" w:hAnsi="Consolas" w:cs="Consolas"/>
+          <w:color w:val="000000"/>
+          <w:sz w:val="20"/>
+          <w:szCs w:val="20"/>
+        </w:rPr>
+        <w:t>JulgamentoPrisioneiro</w:t>
+      </w:r>
+      <w:proofErr w:type="spellEnd"/>
+      <w:r>
+        <w:rPr>
+          <w:rFonts w:ascii="Consolas" w:hAnsi="Consolas" w:cs="Consolas"/>
+          <w:color w:val="000000"/>
+          <w:sz w:val="20"/>
+          <w:szCs w:val="20"/>
+        </w:rPr>
+        <w:t xml:space="preserve"> {</w:t>
+      </w:r>
+    </w:p>
+    <w:p>
+      <w:pPr>
+        <w:autoSpaceDE w:val="0"/>
+        <w:autoSpaceDN w:val="0"/>
+        <w:adjustRightInd w:val="0"/>
+        <w:spacing w:after="0" w:line="240" w:lineRule="auto"/>
+        <w:rPr>
+          <w:rFonts w:ascii="Consolas" w:hAnsi="Consolas" w:cs="Consolas"/>
+          <w:sz w:val="20"/>
+          <w:szCs w:val="20"/>
+        </w:rPr>
+      </w:pPr>
+      <w:r>
+        <w:rPr>
+          <w:rFonts w:ascii="Consolas" w:hAnsi="Consolas" w:cs="Consolas"/>
+          <w:color w:val="000000"/>
+          <w:sz w:val="20"/>
+          <w:szCs w:val="20"/>
+        </w:rPr>
+        <w:tab/>
+      </w:r>
+      <w:proofErr w:type="spellStart"/>
+      <w:r>
+        <w:rPr>
+          <w:rFonts w:ascii="Consolas" w:hAnsi="Consolas" w:cs="Consolas"/>
+          <w:b/>
+          <w:bCs/>
+          <w:color w:val="7F0055"/>
+          <w:sz w:val="20"/>
+          <w:szCs w:val="20"/>
+        </w:rPr>
+        <w:t>private</w:t>
+      </w:r>
+      <w:proofErr w:type="spellEnd"/>
+      <w:r>
+        <w:rPr>
+          <w:rFonts w:ascii="Consolas" w:hAnsi="Consolas" w:cs="Consolas"/>
+          <w:color w:val="000000"/>
+          <w:sz w:val="20"/>
+          <w:szCs w:val="20"/>
+        </w:rPr>
+        <w:t xml:space="preserve"> </w:t>
+      </w:r>
+      <w:proofErr w:type="spellStart"/>
+      <w:r>
+        <w:rPr>
+          <w:rFonts w:ascii="Consolas" w:hAnsi="Consolas" w:cs="Consolas"/>
+          <w:b/>
+          <w:bCs/>
+          <w:color w:val="7F0055"/>
+          <w:sz w:val="20"/>
+          <w:szCs w:val="20"/>
+        </w:rPr>
+        <w:t>int</w:t>
+      </w:r>
+      <w:proofErr w:type="spellEnd"/>
+      <w:r>
+        <w:rPr>
+          <w:rFonts w:ascii="Consolas" w:hAnsi="Consolas" w:cs="Consolas"/>
+          <w:color w:val="000000"/>
+          <w:sz w:val="20"/>
+          <w:szCs w:val="20"/>
+        </w:rPr>
+        <w:t xml:space="preserve"> </w:t>
+      </w:r>
+      <w:r>
+        <w:rPr>
+          <w:rFonts w:ascii="Consolas" w:hAnsi="Consolas" w:cs="Consolas"/>
+          <w:color w:val="0000C0"/>
+          <w:sz w:val="20"/>
+          <w:szCs w:val="20"/>
+        </w:rPr>
+        <w:t>PENA_INOCENCIA</w:t>
+      </w:r>
+      <w:r>
+        <w:rPr>
+          <w:rFonts w:ascii="Consolas" w:hAnsi="Consolas" w:cs="Consolas"/>
+          <w:color w:val="000000"/>
+          <w:sz w:val="20"/>
+          <w:szCs w:val="20"/>
+        </w:rPr>
+        <w:t xml:space="preserve"> = 0;</w:t>
+      </w:r>
+    </w:p>
+    <w:p>
+      <w:pPr>
+        <w:autoSpaceDE w:val="0"/>
+        <w:autoSpaceDN w:val="0"/>
+        <w:adjustRightInd w:val="0"/>
+        <w:spacing w:after="0" w:line="240" w:lineRule="auto"/>
+        <w:rPr>
+          <w:rFonts w:ascii="Consolas" w:hAnsi="Consolas" w:cs="Consolas"/>
+          <w:sz w:val="20"/>
+          <w:szCs w:val="20"/>
+        </w:rPr>
+      </w:pPr>
+      <w:r>
+        <w:rPr>
+          <w:rFonts w:ascii="Consolas" w:hAnsi="Consolas" w:cs="Consolas"/>
+          <w:color w:val="000000"/>
+          <w:sz w:val="20"/>
+          <w:szCs w:val="20"/>
+        </w:rPr>
+        <w:tab/>
+      </w:r>
+      <w:proofErr w:type="spellStart"/>
+      <w:r>
+        <w:rPr>
+          <w:rFonts w:ascii="Consolas" w:hAnsi="Consolas" w:cs="Consolas"/>
+          <w:b/>
+          <w:bCs/>
+          <w:color w:val="7F0055"/>
+          <w:sz w:val="20"/>
+          <w:szCs w:val="20"/>
+        </w:rPr>
+        <w:t>private</w:t>
+      </w:r>
+      <w:proofErr w:type="spellEnd"/>
+      <w:r>
+        <w:rPr>
+          <w:rFonts w:ascii="Consolas" w:hAnsi="Consolas" w:cs="Consolas"/>
+          <w:color w:val="000000"/>
+          <w:sz w:val="20"/>
+          <w:szCs w:val="20"/>
+        </w:rPr>
+        <w:t xml:space="preserve"> </w:t>
+      </w:r>
+      <w:proofErr w:type="spellStart"/>
+      <w:r>
+        <w:rPr>
+          <w:rFonts w:ascii="Consolas" w:hAnsi="Consolas" w:cs="Consolas"/>
+          <w:b/>
+          <w:bCs/>
+          <w:color w:val="7F0055"/>
+          <w:sz w:val="20"/>
+          <w:szCs w:val="20"/>
+        </w:rPr>
+        <w:t>int</w:t>
+      </w:r>
+      <w:proofErr w:type="spellEnd"/>
+      <w:r>
+        <w:rPr>
+          <w:rFonts w:ascii="Consolas" w:hAnsi="Consolas" w:cs="Consolas"/>
+          <w:color w:val="000000"/>
+          <w:sz w:val="20"/>
+          <w:szCs w:val="20"/>
+        </w:rPr>
+        <w:t xml:space="preserve"> </w:t>
+      </w:r>
+      <w:r>
+        <w:rPr>
+          <w:rFonts w:ascii="Consolas" w:hAnsi="Consolas" w:cs="Consolas"/>
+          <w:color w:val="0000C0"/>
+          <w:sz w:val="20"/>
+          <w:szCs w:val="20"/>
+        </w:rPr>
+        <w:t>PENA_CONDENACAO_MUTUA</w:t>
+      </w:r>
+      <w:r>
+        <w:rPr>
+          <w:rFonts w:ascii="Consolas" w:hAnsi="Consolas" w:cs="Consolas"/>
+          <w:color w:val="000000"/>
+          <w:sz w:val="20"/>
+          <w:szCs w:val="20"/>
+        </w:rPr>
+        <w:t xml:space="preserve"> = 5;</w:t>
+      </w:r>
+    </w:p>
+    <w:p>
+      <w:pPr>
+        <w:autoSpaceDE w:val="0"/>
+        <w:autoSpaceDN w:val="0"/>
+        <w:adjustRightInd w:val="0"/>
+        <w:spacing w:after="0" w:line="240" w:lineRule="auto"/>
+        <w:rPr>
+          <w:rFonts w:ascii="Consolas" w:hAnsi="Consolas" w:cs="Consolas"/>
+          <w:sz w:val="20"/>
+          <w:szCs w:val="20"/>
+        </w:rPr>
+      </w:pPr>
+      <w:r>
+        <w:rPr>
+          <w:rFonts w:ascii="Consolas" w:hAnsi="Consolas" w:cs="Consolas"/>
+          <w:color w:val="000000"/>
+          <w:sz w:val="20"/>
+          <w:szCs w:val="20"/>
+        </w:rPr>
+        <w:tab/>
+      </w:r>
+      <w:proofErr w:type="spellStart"/>
+      <w:r>
+        <w:rPr>
+          <w:rFonts w:ascii="Consolas" w:hAnsi="Consolas" w:cs="Consolas"/>
+          <w:b/>
+          <w:bCs/>
+          <w:color w:val="7F0055"/>
+          <w:sz w:val="20"/>
+          <w:szCs w:val="20"/>
+        </w:rPr>
+        <w:t>private</w:t>
+      </w:r>
+      <w:proofErr w:type="spellEnd"/>
+      <w:r>
+        <w:rPr>
+          <w:rFonts w:ascii="Consolas" w:hAnsi="Consolas" w:cs="Consolas"/>
+          <w:color w:val="000000"/>
+          <w:sz w:val="20"/>
+          <w:szCs w:val="20"/>
+        </w:rPr>
+        <w:t xml:space="preserve"> </w:t>
+      </w:r>
+      <w:proofErr w:type="spellStart"/>
+      <w:r>
+        <w:rPr>
+          <w:rFonts w:ascii="Consolas" w:hAnsi="Consolas" w:cs="Consolas"/>
+          <w:b/>
+          <w:bCs/>
+          <w:color w:val="7F0055"/>
+          <w:sz w:val="20"/>
+          <w:szCs w:val="20"/>
+        </w:rPr>
+        <w:t>int</w:t>
+      </w:r>
+      <w:proofErr w:type="spellEnd"/>
+      <w:r>
+        <w:rPr>
+          <w:rFonts w:ascii="Consolas" w:hAnsi="Consolas" w:cs="Consolas"/>
+          <w:color w:val="000000"/>
+          <w:sz w:val="20"/>
+          <w:szCs w:val="20"/>
+        </w:rPr>
+        <w:t xml:space="preserve"> </w:t>
+      </w:r>
+      <w:r>
+        <w:rPr>
+          <w:rFonts w:ascii="Consolas" w:hAnsi="Consolas" w:cs="Consolas"/>
+          <w:color w:val="0000C0"/>
+          <w:sz w:val="20"/>
+          <w:szCs w:val="20"/>
+        </w:rPr>
+        <w:t>PENA_CONDENACAO_INDIVIDUAL</w:t>
+      </w:r>
+      <w:r>
+        <w:rPr>
+          <w:rFonts w:ascii="Consolas" w:hAnsi="Consolas" w:cs="Consolas"/>
+          <w:color w:val="000000"/>
+          <w:sz w:val="20"/>
+          <w:szCs w:val="20"/>
+        </w:rPr>
+        <w:t xml:space="preserve"> = 10;</w:t>
+      </w:r>
+    </w:p>
+    <w:p>
+      <w:pPr>
+        <w:autoSpaceDE w:val="0"/>
+        <w:autoSpaceDN w:val="0"/>
+        <w:adjustRightInd w:val="0"/>
+        <w:spacing w:after="0" w:line="240" w:lineRule="auto"/>
+        <w:rPr>
+          <w:rFonts w:ascii="Consolas" w:hAnsi="Consolas" w:cs="Consolas"/>
+          <w:sz w:val="20"/>
+          <w:szCs w:val="20"/>
+        </w:rPr>
+      </w:pPr>
+      <w:r>
+        <w:rPr>
+          <w:rFonts w:ascii="Consolas" w:hAnsi="Consolas" w:cs="Consolas"/>
+          <w:color w:val="000000"/>
+          <w:sz w:val="20"/>
+          <w:szCs w:val="20"/>
+        </w:rPr>
+        <w:tab/>
+      </w:r>
+      <w:proofErr w:type="spellStart"/>
+      <w:r>
+        <w:rPr>
+          <w:rFonts w:ascii="Consolas" w:hAnsi="Consolas" w:cs="Consolas"/>
+          <w:b/>
+          <w:bCs/>
+          <w:color w:val="7F0055"/>
+          <w:sz w:val="20"/>
+          <w:szCs w:val="20"/>
+        </w:rPr>
+        <w:t>private</w:t>
+      </w:r>
+      <w:proofErr w:type="spellEnd"/>
+      <w:r>
+        <w:rPr>
+          <w:rFonts w:ascii="Consolas" w:hAnsi="Consolas" w:cs="Consolas"/>
+          <w:color w:val="000000"/>
+          <w:sz w:val="20"/>
+          <w:szCs w:val="20"/>
+        </w:rPr>
+        <w:t xml:space="preserve"> </w:t>
+      </w:r>
+      <w:proofErr w:type="spellStart"/>
+      <w:r>
+        <w:rPr>
+          <w:rFonts w:ascii="Consolas" w:hAnsi="Consolas" w:cs="Consolas"/>
+          <w:b/>
+          <w:bCs/>
+          <w:color w:val="7F0055"/>
+          <w:sz w:val="20"/>
+          <w:szCs w:val="20"/>
+        </w:rPr>
+        <w:t>int</w:t>
+      </w:r>
+      <w:proofErr w:type="spellEnd"/>
+      <w:r>
+        <w:rPr>
+          <w:rFonts w:ascii="Consolas" w:hAnsi="Consolas" w:cs="Consolas"/>
+          <w:color w:val="000000"/>
+          <w:sz w:val="20"/>
+          <w:szCs w:val="20"/>
+        </w:rPr>
+        <w:t xml:space="preserve"> </w:t>
+      </w:r>
+      <w:r>
+        <w:rPr>
+          <w:rFonts w:ascii="Consolas" w:hAnsi="Consolas" w:cs="Consolas"/>
+          <w:color w:val="0000C0"/>
+          <w:sz w:val="20"/>
+          <w:szCs w:val="20"/>
+        </w:rPr>
+        <w:t>PENA_CONDENACAO_CUMPLICES</w:t>
+      </w:r>
+      <w:r>
+        <w:rPr>
+          <w:rFonts w:ascii="Consolas" w:hAnsi="Consolas" w:cs="Consolas"/>
+          <w:color w:val="000000"/>
+          <w:sz w:val="20"/>
+          <w:szCs w:val="20"/>
+        </w:rPr>
+        <w:t xml:space="preserve"> = 1;</w:t>
+      </w:r>
+    </w:p>
+    <w:p>
+      <w:pPr>
+        <w:autoSpaceDE w:val="0"/>
+        <w:autoSpaceDN w:val="0"/>
+        <w:adjustRightInd w:val="0"/>
+        <w:spacing w:after="0" w:line="240" w:lineRule="auto"/>
+        <w:rPr>
+          <w:rFonts w:ascii="Consolas" w:hAnsi="Consolas" w:cs="Consolas"/>
+          <w:sz w:val="20"/>
+          <w:szCs w:val="20"/>
+        </w:rPr>
+      </w:pPr>
+    </w:p>
+    <w:p>
+      <w:pPr>
+        <w:autoSpaceDE w:val="0"/>
+        <w:autoSpaceDN w:val="0"/>
+        <w:adjustRightInd w:val="0"/>
+        <w:spacing w:after="0" w:line="240" w:lineRule="auto"/>
+        <w:rPr>
+          <w:rFonts w:ascii="Consolas" w:hAnsi="Consolas" w:cs="Consolas"/>
+          <w:sz w:val="20"/>
+          <w:szCs w:val="20"/>
+        </w:rPr>
+      </w:pPr>
+      <w:r>
+        <w:rPr>
+          <w:rFonts w:ascii="Consolas" w:hAnsi="Consolas" w:cs="Consolas"/>
+          <w:color w:val="000000"/>
+          <w:sz w:val="20"/>
+          <w:szCs w:val="20"/>
+        </w:rPr>
+        <w:tab/>
+      </w:r>
+      <w:proofErr w:type="spellStart"/>
+      <w:r>
+        <w:rPr>
+          <w:rFonts w:ascii="Consolas" w:hAnsi="Consolas" w:cs="Consolas"/>
+          <w:b/>
+          <w:bCs/>
+          <w:color w:val="7F0055"/>
+          <w:sz w:val="20"/>
+          <w:szCs w:val="20"/>
+        </w:rPr>
+        <w:t>public</w:t>
+      </w:r>
+      <w:proofErr w:type="spellEnd"/>
+      <w:r>
+        <w:rPr>
+          <w:rFonts w:ascii="Consolas" w:hAnsi="Consolas" w:cs="Consolas"/>
+          <w:color w:val="000000"/>
+          <w:sz w:val="20"/>
+          <w:szCs w:val="20"/>
+        </w:rPr>
+        <w:t xml:space="preserve"> </w:t>
+      </w:r>
+      <w:proofErr w:type="spellStart"/>
+      <w:r>
+        <w:rPr>
+          <w:rFonts w:ascii="Consolas" w:hAnsi="Consolas" w:cs="Consolas"/>
+          <w:b/>
+          <w:bCs/>
+          <w:color w:val="7F0055"/>
+          <w:sz w:val="20"/>
+          <w:szCs w:val="20"/>
+        </w:rPr>
+        <w:t>int</w:t>
+      </w:r>
+      <w:proofErr w:type="spellEnd"/>
+      <w:r>
+        <w:rPr>
+          <w:rFonts w:ascii="Consolas" w:hAnsi="Consolas" w:cs="Consolas"/>
+          <w:color w:val="000000"/>
+          <w:sz w:val="20"/>
+          <w:szCs w:val="20"/>
+        </w:rPr>
+        <w:t xml:space="preserve"> </w:t>
+      </w:r>
+      <w:proofErr w:type="spellStart"/>
+      <w:r>
+        <w:rPr>
+          <w:rFonts w:ascii="Consolas" w:hAnsi="Consolas" w:cs="Consolas"/>
+          <w:color w:val="000000"/>
+          <w:sz w:val="20"/>
+          <w:szCs w:val="20"/>
+        </w:rPr>
+        <w:t>calculaPena</w:t>
+      </w:r>
+      <w:proofErr w:type="spellEnd"/>
+      <w:r>
+        <w:rPr>
+          <w:rFonts w:ascii="Consolas" w:hAnsi="Consolas" w:cs="Consolas"/>
+          <w:color w:val="000000"/>
+          <w:sz w:val="20"/>
+          <w:szCs w:val="20"/>
+        </w:rPr>
+        <w:t>(</w:t>
+      </w:r>
+      <w:proofErr w:type="spellStart"/>
+      <w:r>
+        <w:rPr>
+          <w:rFonts w:ascii="Consolas" w:hAnsi="Consolas" w:cs="Consolas"/>
+          <w:color w:val="000000"/>
+          <w:sz w:val="20"/>
+          <w:szCs w:val="20"/>
+        </w:rPr>
+        <w:t>String</w:t>
+      </w:r>
+      <w:proofErr w:type="spellEnd"/>
+      <w:r>
+        <w:rPr>
+          <w:rFonts w:ascii="Consolas" w:hAnsi="Consolas" w:cs="Consolas"/>
+          <w:color w:val="000000"/>
+          <w:sz w:val="20"/>
+          <w:szCs w:val="20"/>
+        </w:rPr>
+        <w:t xml:space="preserve"> </w:t>
+      </w:r>
+      <w:proofErr w:type="spellStart"/>
+      <w:r>
+        <w:rPr>
+          <w:rFonts w:ascii="Consolas" w:hAnsi="Consolas" w:cs="Consolas"/>
+          <w:color w:val="6A3E3E"/>
+          <w:sz w:val="20"/>
+          <w:szCs w:val="20"/>
+        </w:rPr>
+        <w:t>respostaPrisioneiroA</w:t>
+      </w:r>
+      <w:proofErr w:type="spellEnd"/>
+      <w:r>
+        <w:rPr>
+          <w:rFonts w:ascii="Consolas" w:hAnsi="Consolas" w:cs="Consolas"/>
+          <w:color w:val="000000"/>
+          <w:sz w:val="20"/>
+          <w:szCs w:val="20"/>
+        </w:rPr>
+        <w:t xml:space="preserve">, </w:t>
+      </w:r>
+      <w:proofErr w:type="spellStart"/>
+      <w:r>
+        <w:rPr>
+          <w:rFonts w:ascii="Consolas" w:hAnsi="Consolas" w:cs="Consolas"/>
+          <w:color w:val="000000"/>
+          <w:sz w:val="20"/>
+          <w:szCs w:val="20"/>
+        </w:rPr>
+        <w:t>String</w:t>
+      </w:r>
+      <w:proofErr w:type="spellEnd"/>
+      <w:r>
+        <w:rPr>
+          <w:rFonts w:ascii="Consolas" w:hAnsi="Consolas" w:cs="Consolas"/>
+          <w:color w:val="000000"/>
+          <w:sz w:val="20"/>
+          <w:szCs w:val="20"/>
+        </w:rPr>
+        <w:t xml:space="preserve"> </w:t>
+      </w:r>
+      <w:proofErr w:type="spellStart"/>
+      <w:r>
+        <w:rPr>
+          <w:rFonts w:ascii="Consolas" w:hAnsi="Consolas" w:cs="Consolas"/>
+          <w:color w:val="6A3E3E"/>
+          <w:sz w:val="20"/>
+          <w:szCs w:val="20"/>
+        </w:rPr>
+        <w:t>respostaPrisioneiroB</w:t>
+      </w:r>
+      <w:proofErr w:type="spellEnd"/>
+      <w:r>
+        <w:rPr>
+          <w:rFonts w:ascii="Consolas" w:hAnsi="Consolas" w:cs="Consolas"/>
+          <w:color w:val="000000"/>
+          <w:sz w:val="20"/>
+          <w:szCs w:val="20"/>
+        </w:rPr>
+        <w:t>) {</w:t>
+      </w:r>
+    </w:p>
+    <w:p>
+      <w:pPr>
+        <w:autoSpaceDE w:val="0"/>
+        <w:autoSpaceDN w:val="0"/>
+        <w:adjustRightInd w:val="0"/>
+        <w:spacing w:after="0" w:line="240" w:lineRule="auto"/>
+        <w:rPr>
+          <w:rFonts w:ascii="Consolas" w:hAnsi="Consolas" w:cs="Consolas"/>
+          <w:sz w:val="20"/>
+          <w:szCs w:val="20"/>
+        </w:rPr>
+      </w:pPr>
+      <w:r>
+        <w:rPr>
+          <w:rFonts w:ascii="Consolas" w:hAnsi="Consolas" w:cs="Consolas"/>
+          <w:color w:val="000000"/>
+          <w:sz w:val="20"/>
+          <w:szCs w:val="20"/>
+        </w:rPr>
+        <w:tab/>
+      </w:r>
+      <w:r>
+        <w:rPr>
+          <w:rFonts w:ascii="Consolas" w:hAnsi="Consolas" w:cs="Consolas"/>
+          <w:color w:val="000000"/>
+          <w:sz w:val="20"/>
+          <w:szCs w:val="20"/>
+        </w:rPr>
+        <w:tab/>
+      </w:r>
+      <w:proofErr w:type="spellStart"/>
+      <w:r>
+        <w:rPr>
+          <w:rFonts w:ascii="Consolas" w:hAnsi="Consolas" w:cs="Consolas"/>
+          <w:b/>
+          <w:bCs/>
+          <w:color w:val="7F0055"/>
+          <w:sz w:val="20"/>
+          <w:szCs w:val="20"/>
+        </w:rPr>
+        <w:t>if</w:t>
+      </w:r>
+      <w:proofErr w:type="spellEnd"/>
+      <w:r>
+        <w:rPr>
+          <w:rFonts w:ascii="Consolas" w:hAnsi="Consolas" w:cs="Consolas"/>
+          <w:color w:val="000000"/>
+          <w:sz w:val="20"/>
+          <w:szCs w:val="20"/>
+        </w:rPr>
+        <w:t xml:space="preserve"> (</w:t>
+      </w:r>
+      <w:proofErr w:type="spellStart"/>
+      <w:r>
+        <w:rPr>
+          <w:rFonts w:ascii="Consolas" w:hAnsi="Consolas" w:cs="Consolas"/>
+          <w:color w:val="6A3E3E"/>
+          <w:sz w:val="20"/>
+          <w:szCs w:val="20"/>
+        </w:rPr>
+        <w:t>respostaPrisioneiroA</w:t>
+      </w:r>
+      <w:proofErr w:type="spellEnd"/>
+      <w:r>
+        <w:rPr>
+          <w:rFonts w:ascii="Consolas" w:hAnsi="Consolas" w:cs="Consolas"/>
+          <w:color w:val="000000"/>
+          <w:sz w:val="20"/>
+          <w:szCs w:val="20"/>
+        </w:rPr>
+        <w:t xml:space="preserve"> == </w:t>
+      </w:r>
+      <w:r>
+        <w:rPr>
+          <w:rFonts w:ascii="Consolas" w:hAnsi="Consolas" w:cs="Consolas"/>
+          <w:color w:val="2A00FF"/>
+          <w:sz w:val="20"/>
+          <w:szCs w:val="20"/>
+        </w:rPr>
+        <w:t>"Culpado"</w:t>
+      </w:r>
+      <w:r>
+        <w:rPr>
+          <w:rFonts w:ascii="Consolas" w:hAnsi="Consolas" w:cs="Consolas"/>
+          <w:color w:val="000000"/>
+          <w:sz w:val="20"/>
+          <w:szCs w:val="20"/>
+        </w:rPr>
+        <w:t>) {</w:t>
+      </w:r>
+    </w:p>
+    <w:p>
+      <w:pPr>
+        <w:autoSpaceDE w:val="0"/>
+        <w:autoSpaceDN w:val="0"/>
+        <w:adjustRightInd w:val="0"/>
+        <w:spacing w:after="0" w:line="240" w:lineRule="auto"/>
+        <w:rPr>
+          <w:rFonts w:ascii="Consolas" w:hAnsi="Consolas" w:cs="Consolas"/>
+          <w:sz w:val="20"/>
+          <w:szCs w:val="20"/>
+        </w:rPr>
+      </w:pPr>
+      <w:r>
+        <w:rPr>
+          <w:rFonts w:ascii="Consolas" w:hAnsi="Consolas" w:cs="Consolas"/>
+          <w:color w:val="000000"/>
+          <w:sz w:val="20"/>
+          <w:szCs w:val="20"/>
+        </w:rPr>
+        <w:tab/>
+      </w:r>
+      <w:r>
+        <w:rPr>
+          <w:rFonts w:ascii="Consolas" w:hAnsi="Consolas" w:cs="Consolas"/>
+          <w:color w:val="000000"/>
+          <w:sz w:val="20"/>
+          <w:szCs w:val="20"/>
+        </w:rPr>
+        <w:tab/>
+      </w:r>
+      <w:r>
+        <w:rPr>
+          <w:rFonts w:ascii="Consolas" w:hAnsi="Consolas" w:cs="Consolas"/>
+          <w:color w:val="000000"/>
+          <w:sz w:val="20"/>
+          <w:szCs w:val="20"/>
+        </w:rPr>
+        <w:tab/>
+      </w:r>
+      <w:proofErr w:type="spellStart"/>
+      <w:r>
+        <w:rPr>
+          <w:rFonts w:ascii="Consolas" w:hAnsi="Consolas" w:cs="Consolas"/>
+          <w:b/>
+          <w:bCs/>
+          <w:color w:val="7F0055"/>
+          <w:sz w:val="20"/>
+          <w:szCs w:val="20"/>
+        </w:rPr>
+        <w:t>if</w:t>
+      </w:r>
+      <w:proofErr w:type="spellEnd"/>
+      <w:r>
+        <w:rPr>
+          <w:rFonts w:ascii="Consolas" w:hAnsi="Consolas" w:cs="Consolas"/>
+          <w:color w:val="000000"/>
+          <w:sz w:val="20"/>
+          <w:szCs w:val="20"/>
+        </w:rPr>
+        <w:t xml:space="preserve"> (</w:t>
+      </w:r>
+      <w:proofErr w:type="spellStart"/>
+      <w:r>
+        <w:rPr>
+          <w:rFonts w:ascii="Consolas" w:hAnsi="Consolas" w:cs="Consolas"/>
+          <w:color w:val="6A3E3E"/>
+          <w:sz w:val="20"/>
+          <w:szCs w:val="20"/>
+        </w:rPr>
+        <w:t>respostaPrisioneiroB</w:t>
+      </w:r>
+      <w:proofErr w:type="spellEnd"/>
+      <w:r>
+        <w:rPr>
+          <w:rFonts w:ascii="Consolas" w:hAnsi="Consolas" w:cs="Consolas"/>
+          <w:color w:val="000000"/>
+          <w:sz w:val="20"/>
+          <w:szCs w:val="20"/>
+        </w:rPr>
+        <w:t xml:space="preserve"> == </w:t>
+      </w:r>
+      <w:r>
+        <w:rPr>
+          <w:rFonts w:ascii="Consolas" w:hAnsi="Consolas" w:cs="Consolas"/>
+          <w:color w:val="2A00FF"/>
+          <w:sz w:val="20"/>
+          <w:szCs w:val="20"/>
+        </w:rPr>
+        <w:t>"Culpado"</w:t>
+      </w:r>
+      <w:r>
+        <w:rPr>
+          <w:rFonts w:ascii="Consolas" w:hAnsi="Consolas" w:cs="Consolas"/>
+          <w:color w:val="000000"/>
+          <w:sz w:val="20"/>
+          <w:szCs w:val="20"/>
+        </w:rPr>
+        <w:t>) {</w:t>
+      </w:r>
+    </w:p>
+    <w:p>
+      <w:pPr>
+        <w:autoSpaceDE w:val="0"/>
+        <w:autoSpaceDN w:val="0"/>
+        <w:adjustRightInd w:val="0"/>
+        <w:spacing w:after="0" w:line="240" w:lineRule="auto"/>
+        <w:rPr>
+          <w:rFonts w:ascii="Consolas" w:hAnsi="Consolas" w:cs="Consolas"/>
+          <w:sz w:val="20"/>
+          <w:szCs w:val="20"/>
+        </w:rPr>
+      </w:pPr>
+      <w:r>
+        <w:rPr>
+          <w:rFonts w:ascii="Consolas" w:hAnsi="Consolas" w:cs="Consolas"/>
+          <w:color w:val="000000"/>
+          <w:sz w:val="20"/>
+          <w:szCs w:val="20"/>
+        </w:rPr>
+        <w:tab/>
+      </w:r>
+      <w:r>
+        <w:rPr>
+          <w:rFonts w:ascii="Consolas" w:hAnsi="Consolas" w:cs="Consolas"/>
+          <w:color w:val="000000"/>
+          <w:sz w:val="20"/>
+          <w:szCs w:val="20"/>
+        </w:rPr>
+        <w:tab/>
+      </w:r>
+      <w:r>
+        <w:rPr>
+          <w:rFonts w:ascii="Consolas" w:hAnsi="Consolas" w:cs="Consolas"/>
+          <w:color w:val="000000"/>
+          <w:sz w:val="20"/>
+          <w:szCs w:val="20"/>
+        </w:rPr>
+        <w:tab/>
+      </w:r>
+      <w:r>
+        <w:rPr>
+          <w:rFonts w:ascii="Consolas" w:hAnsi="Consolas" w:cs="Consolas"/>
+          <w:color w:val="000000"/>
+          <w:sz w:val="20"/>
+          <w:szCs w:val="20"/>
+        </w:rPr>
+        <w:tab/>
+      </w:r>
+      <w:proofErr w:type="spellStart"/>
+      <w:r>
+        <w:rPr>
+          <w:rFonts w:ascii="Consolas" w:hAnsi="Consolas" w:cs="Consolas"/>
+          <w:b/>
+          <w:bCs/>
+          <w:color w:val="7F0055"/>
+          <w:sz w:val="20"/>
+          <w:szCs w:val="20"/>
+        </w:rPr>
+        <w:t>return</w:t>
+      </w:r>
+      <w:proofErr w:type="spellEnd"/>
+      <w:r>
+        <w:rPr>
+          <w:rFonts w:ascii="Consolas" w:hAnsi="Consolas" w:cs="Consolas"/>
+          <w:color w:val="000000"/>
+          <w:sz w:val="20"/>
+          <w:szCs w:val="20"/>
+        </w:rPr>
+        <w:t xml:space="preserve"> </w:t>
+      </w:r>
+      <w:r>
+        <w:rPr>
+          <w:rFonts w:ascii="Consolas" w:hAnsi="Consolas" w:cs="Consolas"/>
+          <w:color w:val="0000C0"/>
+          <w:sz w:val="20"/>
+          <w:szCs w:val="20"/>
+        </w:rPr>
+        <w:t>PENA_CONDENACAO_MUTUA</w:t>
+      </w:r>
+      <w:r>
+        <w:rPr>
+          <w:rFonts w:ascii="Consolas" w:hAnsi="Consolas" w:cs="Consolas"/>
+          <w:color w:val="000000"/>
+          <w:sz w:val="20"/>
+          <w:szCs w:val="20"/>
+        </w:rPr>
+        <w:t>;</w:t>
+      </w:r>
+    </w:p>
+    <w:p>
+      <w:pPr>
+        <w:autoSpaceDE w:val="0"/>
+        <w:autoSpaceDN w:val="0"/>
+        <w:adjustRightInd w:val="0"/>
+        <w:spacing w:after="0" w:line="240" w:lineRule="auto"/>
+        <w:rPr>
+          <w:rFonts w:ascii="Consolas" w:hAnsi="Consolas" w:cs="Consolas"/>
+          <w:sz w:val="20"/>
+          <w:szCs w:val="20"/>
+        </w:rPr>
+      </w:pPr>
+      <w:r>
+        <w:rPr>
+          <w:rFonts w:ascii="Consolas" w:hAnsi="Consolas" w:cs="Consolas"/>
+          <w:color w:val="000000"/>
+          <w:sz w:val="20"/>
+          <w:szCs w:val="20"/>
+        </w:rPr>
+        <w:tab/>
+      </w:r>
+      <w:r>
+        <w:rPr>
+          <w:rFonts w:ascii="Consolas" w:hAnsi="Consolas" w:cs="Consolas"/>
+          <w:color w:val="000000"/>
+          <w:sz w:val="20"/>
+          <w:szCs w:val="20"/>
+        </w:rPr>
+        <w:tab/>
+      </w:r>
+      <w:r>
+        <w:rPr>
+          <w:rFonts w:ascii="Consolas" w:hAnsi="Consolas" w:cs="Consolas"/>
+          <w:color w:val="000000"/>
+          <w:sz w:val="20"/>
+          <w:szCs w:val="20"/>
+        </w:rPr>
+        <w:tab/>
+        <w:t xml:space="preserve">} </w:t>
+      </w:r>
+      <w:proofErr w:type="spellStart"/>
+      <w:r>
+        <w:rPr>
+          <w:rFonts w:ascii="Consolas" w:hAnsi="Consolas" w:cs="Consolas"/>
+          <w:b/>
+          <w:bCs/>
+          <w:color w:val="7F0055"/>
+          <w:sz w:val="20"/>
+          <w:szCs w:val="20"/>
+        </w:rPr>
+        <w:t>else</w:t>
+      </w:r>
+      <w:proofErr w:type="spellEnd"/>
+      <w:r>
+        <w:rPr>
+          <w:rFonts w:ascii="Consolas" w:hAnsi="Consolas" w:cs="Consolas"/>
+          <w:color w:val="000000"/>
+          <w:sz w:val="20"/>
+          <w:szCs w:val="20"/>
+        </w:rPr>
+        <w:t xml:space="preserve"> {</w:t>
+      </w:r>
+    </w:p>
+    <w:p>
+      <w:pPr>
+        <w:autoSpaceDE w:val="0"/>
+        <w:autoSpaceDN w:val="0"/>
+        <w:adjustRightInd w:val="0"/>
+        <w:spacing w:after="0" w:line="240" w:lineRule="auto"/>
+        <w:rPr>
+          <w:rFonts w:ascii="Consolas" w:hAnsi="Consolas" w:cs="Consolas"/>
+          <w:sz w:val="20"/>
+          <w:szCs w:val="20"/>
+        </w:rPr>
+      </w:pPr>
+      <w:r>
+        <w:rPr>
+          <w:rFonts w:ascii="Consolas" w:hAnsi="Consolas" w:cs="Consolas"/>
+          <w:color w:val="000000"/>
+          <w:sz w:val="20"/>
+          <w:szCs w:val="20"/>
+        </w:rPr>
+        <w:tab/>
+      </w:r>
+      <w:r>
+        <w:rPr>
+          <w:rFonts w:ascii="Consolas" w:hAnsi="Consolas" w:cs="Consolas"/>
+          <w:color w:val="000000"/>
+          <w:sz w:val="20"/>
+          <w:szCs w:val="20"/>
+        </w:rPr>
+        <w:tab/>
+      </w:r>
+      <w:r>
+        <w:rPr>
+          <w:rFonts w:ascii="Consolas" w:hAnsi="Consolas" w:cs="Consolas"/>
+          <w:color w:val="000000"/>
+          <w:sz w:val="20"/>
+          <w:szCs w:val="20"/>
+        </w:rPr>
+        <w:tab/>
+      </w:r>
+      <w:r>
+        <w:rPr>
+          <w:rFonts w:ascii="Consolas" w:hAnsi="Consolas" w:cs="Consolas"/>
+          <w:color w:val="000000"/>
+          <w:sz w:val="20"/>
+          <w:szCs w:val="20"/>
+        </w:rPr>
+        <w:tab/>
+      </w:r>
+      <w:proofErr w:type="spellStart"/>
+      <w:r>
+        <w:rPr>
+          <w:rFonts w:ascii="Consolas" w:hAnsi="Consolas" w:cs="Consolas"/>
+          <w:b/>
+          <w:bCs/>
+          <w:color w:val="7F0055"/>
+          <w:sz w:val="20"/>
+          <w:szCs w:val="20"/>
+        </w:rPr>
+        <w:t>return</w:t>
+      </w:r>
+      <w:proofErr w:type="spellEnd"/>
+      <w:r>
+        <w:rPr>
+          <w:rFonts w:ascii="Consolas" w:hAnsi="Consolas" w:cs="Consolas"/>
+          <w:color w:val="000000"/>
+          <w:sz w:val="20"/>
+          <w:szCs w:val="20"/>
+        </w:rPr>
+        <w:t xml:space="preserve"> </w:t>
+      </w:r>
+      <w:r>
+        <w:rPr>
+          <w:rFonts w:ascii="Consolas" w:hAnsi="Consolas" w:cs="Consolas"/>
+          <w:color w:val="0000C0"/>
+          <w:sz w:val="20"/>
+          <w:szCs w:val="20"/>
+        </w:rPr>
+        <w:t>PENA_INOCENCIA</w:t>
+      </w:r>
+      <w:r>
+        <w:rPr>
+          <w:rFonts w:ascii="Consolas" w:hAnsi="Consolas" w:cs="Consolas"/>
+          <w:color w:val="000000"/>
+          <w:sz w:val="20"/>
+          <w:szCs w:val="20"/>
+        </w:rPr>
+        <w:t>;</w:t>
+      </w:r>
+    </w:p>
+    <w:p>
+      <w:pPr>
+        <w:autoSpaceDE w:val="0"/>
+        <w:autoSpaceDN w:val="0"/>
+        <w:adjustRightInd w:val="0"/>
+        <w:spacing w:after="0" w:line="240" w:lineRule="auto"/>
+        <w:rPr>
+          <w:rFonts w:ascii="Consolas" w:hAnsi="Consolas" w:cs="Consolas"/>
+          <w:sz w:val="20"/>
+          <w:szCs w:val="20"/>
+        </w:rPr>
+      </w:pPr>
+      <w:r>
+        <w:rPr>
+          <w:rFonts w:ascii="Consolas" w:hAnsi="Consolas" w:cs="Consolas"/>
+          <w:color w:val="000000"/>
+          <w:sz w:val="20"/>
+          <w:szCs w:val="20"/>
+        </w:rPr>
+        <w:tab/>
+      </w:r>
+      <w:r>
+        <w:rPr>
+          <w:rFonts w:ascii="Consolas" w:hAnsi="Consolas" w:cs="Consolas"/>
+          <w:color w:val="000000"/>
+          <w:sz w:val="20"/>
+          <w:szCs w:val="20"/>
+        </w:rPr>
+        <w:tab/>
+      </w:r>
+      <w:r>
+        <w:rPr>
+          <w:rFonts w:ascii="Consolas" w:hAnsi="Consolas" w:cs="Consolas"/>
+          <w:color w:val="000000"/>
+          <w:sz w:val="20"/>
+          <w:szCs w:val="20"/>
+        </w:rPr>
+        <w:tab/>
+        <w:t>}</w:t>
+      </w:r>
+    </w:p>
+    <w:p>
+      <w:pPr>
+        <w:autoSpaceDE w:val="0"/>
+        <w:autoSpaceDN w:val="0"/>
+        <w:adjustRightInd w:val="0"/>
+        <w:spacing w:after="0" w:line="240" w:lineRule="auto"/>
+        <w:rPr>
+          <w:rFonts w:ascii="Consolas" w:hAnsi="Consolas" w:cs="Consolas"/>
+          <w:sz w:val="20"/>
+          <w:szCs w:val="20"/>
+        </w:rPr>
+      </w:pPr>
+      <w:r>
+        <w:rPr>
+          <w:rFonts w:ascii="Consolas" w:hAnsi="Consolas" w:cs="Consolas"/>
+          <w:color w:val="000000"/>
+          <w:sz w:val="20"/>
+          <w:szCs w:val="20"/>
+        </w:rPr>
+        <w:tab/>
+      </w:r>
+      <w:r>
+        <w:rPr>
+          <w:rFonts w:ascii="Consolas" w:hAnsi="Consolas" w:cs="Consolas"/>
+          <w:color w:val="000000"/>
+          <w:sz w:val="20"/>
+          <w:szCs w:val="20"/>
+        </w:rPr>
+        <w:tab/>
+        <w:t xml:space="preserve">} </w:t>
+      </w:r>
+      <w:proofErr w:type="spellStart"/>
+      <w:r>
+        <w:rPr>
+          <w:rFonts w:ascii="Consolas" w:hAnsi="Consolas" w:cs="Consolas"/>
+          <w:b/>
+          <w:bCs/>
+          <w:color w:val="7F0055"/>
+          <w:sz w:val="20"/>
+          <w:szCs w:val="20"/>
+        </w:rPr>
+        <w:t>else</w:t>
+      </w:r>
+      <w:proofErr w:type="spellEnd"/>
+      <w:r>
+        <w:rPr>
+          <w:rFonts w:ascii="Consolas" w:hAnsi="Consolas" w:cs="Consolas"/>
+          <w:color w:val="000000"/>
+          <w:sz w:val="20"/>
+          <w:szCs w:val="20"/>
+        </w:rPr>
+        <w:t xml:space="preserve"> {</w:t>
+      </w:r>
+    </w:p>
+    <w:p>
+      <w:pPr>
+        <w:autoSpaceDE w:val="0"/>
+        <w:autoSpaceDN w:val="0"/>
+        <w:adjustRightInd w:val="0"/>
+        <w:spacing w:after="0" w:line="240" w:lineRule="auto"/>
+        <w:rPr>
+          <w:rFonts w:ascii="Consolas" w:hAnsi="Consolas" w:cs="Consolas"/>
+          <w:sz w:val="20"/>
+          <w:szCs w:val="20"/>
+        </w:rPr>
+      </w:pPr>
+      <w:r>
+        <w:rPr>
+          <w:rFonts w:ascii="Consolas" w:hAnsi="Consolas" w:cs="Consolas"/>
+          <w:color w:val="000000"/>
+          <w:sz w:val="20"/>
+          <w:szCs w:val="20"/>
+        </w:rPr>
+        <w:tab/>
+      </w:r>
+      <w:r>
+        <w:rPr>
+          <w:rFonts w:ascii="Consolas" w:hAnsi="Consolas" w:cs="Consolas"/>
+          <w:color w:val="000000"/>
+          <w:sz w:val="20"/>
+          <w:szCs w:val="20"/>
+        </w:rPr>
+        <w:tab/>
+      </w:r>
+      <w:r>
+        <w:rPr>
+          <w:rFonts w:ascii="Consolas" w:hAnsi="Consolas" w:cs="Consolas"/>
+          <w:color w:val="000000"/>
+          <w:sz w:val="20"/>
+          <w:szCs w:val="20"/>
+        </w:rPr>
+        <w:tab/>
+      </w:r>
+      <w:proofErr w:type="spellStart"/>
+      <w:r>
+        <w:rPr>
+          <w:rFonts w:ascii="Consolas" w:hAnsi="Consolas" w:cs="Consolas"/>
+          <w:b/>
+          <w:bCs/>
+          <w:color w:val="7F0055"/>
+          <w:sz w:val="20"/>
+          <w:szCs w:val="20"/>
+        </w:rPr>
+        <w:t>if</w:t>
+      </w:r>
+      <w:proofErr w:type="spellEnd"/>
+      <w:r>
+        <w:rPr>
+          <w:rFonts w:ascii="Consolas" w:hAnsi="Consolas" w:cs="Consolas"/>
+          <w:color w:val="000000"/>
+          <w:sz w:val="20"/>
+          <w:szCs w:val="20"/>
+        </w:rPr>
+        <w:t xml:space="preserve"> (</w:t>
+      </w:r>
+      <w:proofErr w:type="spellStart"/>
+      <w:r>
+        <w:rPr>
+          <w:rFonts w:ascii="Consolas" w:hAnsi="Consolas" w:cs="Consolas"/>
+          <w:color w:val="6A3E3E"/>
+          <w:sz w:val="20"/>
+          <w:szCs w:val="20"/>
+        </w:rPr>
+        <w:t>respostaPrisioneiroB</w:t>
+      </w:r>
+      <w:proofErr w:type="spellEnd"/>
+      <w:r>
+        <w:rPr>
+          <w:rFonts w:ascii="Consolas" w:hAnsi="Consolas" w:cs="Consolas"/>
+          <w:color w:val="000000"/>
+          <w:sz w:val="20"/>
+          <w:szCs w:val="20"/>
+        </w:rPr>
+        <w:t xml:space="preserve"> == </w:t>
+      </w:r>
+      <w:r>
+        <w:rPr>
+          <w:rFonts w:ascii="Consolas" w:hAnsi="Consolas" w:cs="Consolas"/>
+          <w:color w:val="2A00FF"/>
+          <w:sz w:val="20"/>
+          <w:szCs w:val="20"/>
+        </w:rPr>
+        <w:t>"Culpado"</w:t>
+      </w:r>
+      <w:r>
+        <w:rPr>
+          <w:rFonts w:ascii="Consolas" w:hAnsi="Consolas" w:cs="Consolas"/>
+          <w:color w:val="000000"/>
+          <w:sz w:val="20"/>
+          <w:szCs w:val="20"/>
+        </w:rPr>
+        <w:t>) {</w:t>
+      </w:r>
+    </w:p>
+    <w:p>
+      <w:pPr>
+        <w:autoSpaceDE w:val="0"/>
+        <w:autoSpaceDN w:val="0"/>
+        <w:adjustRightInd w:val="0"/>
+        <w:spacing w:after="0" w:line="240" w:lineRule="auto"/>
+        <w:rPr>
+          <w:rFonts w:ascii="Consolas" w:hAnsi="Consolas" w:cs="Consolas"/>
+          <w:sz w:val="20"/>
+          <w:szCs w:val="20"/>
+        </w:rPr>
+      </w:pPr>
+      <w:r>
+        <w:rPr>
+          <w:rFonts w:ascii="Consolas" w:hAnsi="Consolas" w:cs="Consolas"/>
+          <w:color w:val="000000"/>
+          <w:sz w:val="20"/>
+          <w:szCs w:val="20"/>
+        </w:rPr>
+        <w:tab/>
+      </w:r>
+      <w:r>
+        <w:rPr>
+          <w:rFonts w:ascii="Consolas" w:hAnsi="Consolas" w:cs="Consolas"/>
+          <w:color w:val="000000"/>
+          <w:sz w:val="20"/>
+          <w:szCs w:val="20"/>
+        </w:rPr>
+        <w:tab/>
+      </w:r>
+      <w:r>
+        <w:rPr>
+          <w:rFonts w:ascii="Consolas" w:hAnsi="Consolas" w:cs="Consolas"/>
+          <w:color w:val="000000"/>
+          <w:sz w:val="20"/>
+          <w:szCs w:val="20"/>
+        </w:rPr>
+        <w:tab/>
+      </w:r>
+      <w:r>
+        <w:rPr>
+          <w:rFonts w:ascii="Consolas" w:hAnsi="Consolas" w:cs="Consolas"/>
+          <w:color w:val="000000"/>
+          <w:sz w:val="20"/>
+          <w:szCs w:val="20"/>
+        </w:rPr>
+        <w:tab/>
+      </w:r>
+      <w:proofErr w:type="spellStart"/>
+      <w:r>
+        <w:rPr>
+          <w:rFonts w:ascii="Consolas" w:hAnsi="Consolas" w:cs="Consolas"/>
+          <w:b/>
+          <w:bCs/>
+          <w:color w:val="7F0055"/>
+          <w:sz w:val="20"/>
+          <w:szCs w:val="20"/>
+        </w:rPr>
+        <w:t>return</w:t>
+      </w:r>
+      <w:proofErr w:type="spellEnd"/>
+      <w:r>
+        <w:rPr>
+          <w:rFonts w:ascii="Consolas" w:hAnsi="Consolas" w:cs="Consolas"/>
+          <w:color w:val="000000"/>
+          <w:sz w:val="20"/>
+          <w:szCs w:val="20"/>
+        </w:rPr>
+        <w:t xml:space="preserve"> </w:t>
+      </w:r>
+      <w:r>
+        <w:rPr>
+          <w:rFonts w:ascii="Consolas" w:hAnsi="Consolas" w:cs="Consolas"/>
+          <w:color w:val="0000C0"/>
+          <w:sz w:val="20"/>
+          <w:szCs w:val="20"/>
+        </w:rPr>
+        <w:t>PENA_CONDENACAO_INDIVIDUAL</w:t>
+      </w:r>
+      <w:r>
+        <w:rPr>
+          <w:rFonts w:ascii="Consolas" w:hAnsi="Consolas" w:cs="Consolas"/>
+          <w:color w:val="000000"/>
+          <w:sz w:val="20"/>
+          <w:szCs w:val="20"/>
+        </w:rPr>
+        <w:t>;</w:t>
+      </w:r>
+    </w:p>
+    <w:p>
+      <w:pPr>
+        <w:autoSpaceDE w:val="0"/>
+        <w:autoSpaceDN w:val="0"/>
+        <w:adjustRightInd w:val="0"/>
+        <w:spacing w:after="0" w:line="240" w:lineRule="auto"/>
+        <w:rPr>
+          <w:rFonts w:ascii="Consolas" w:hAnsi="Consolas" w:cs="Consolas"/>
+          <w:sz w:val="20"/>
+          <w:szCs w:val="20"/>
+        </w:rPr>
+      </w:pPr>
+      <w:r>
+        <w:rPr>
+          <w:rFonts w:ascii="Consolas" w:hAnsi="Consolas" w:cs="Consolas"/>
+          <w:color w:val="000000"/>
+          <w:sz w:val="20"/>
+          <w:szCs w:val="20"/>
+        </w:rPr>
+        <w:tab/>
+      </w:r>
+      <w:r>
+        <w:rPr>
+          <w:rFonts w:ascii="Consolas" w:hAnsi="Consolas" w:cs="Consolas"/>
+          <w:color w:val="000000"/>
+          <w:sz w:val="20"/>
+          <w:szCs w:val="20"/>
+        </w:rPr>
+        <w:tab/>
+      </w:r>
+      <w:r>
+        <w:rPr>
+          <w:rFonts w:ascii="Consolas" w:hAnsi="Consolas" w:cs="Consolas"/>
+          <w:color w:val="000000"/>
+          <w:sz w:val="20"/>
+          <w:szCs w:val="20"/>
+        </w:rPr>
+        <w:tab/>
+        <w:t xml:space="preserve">} </w:t>
+      </w:r>
+      <w:proofErr w:type="spellStart"/>
+      <w:r>
+        <w:rPr>
+          <w:rFonts w:ascii="Consolas" w:hAnsi="Consolas" w:cs="Consolas"/>
+          <w:b/>
+          <w:bCs/>
+          <w:color w:val="7F0055"/>
+          <w:sz w:val="20"/>
+          <w:szCs w:val="20"/>
+        </w:rPr>
+        <w:t>else</w:t>
+      </w:r>
+      <w:proofErr w:type="spellEnd"/>
+      <w:r>
+        <w:rPr>
+          <w:rFonts w:ascii="Consolas" w:hAnsi="Consolas" w:cs="Consolas"/>
+          <w:color w:val="000000"/>
+          <w:sz w:val="20"/>
+          <w:szCs w:val="20"/>
+        </w:rPr>
+        <w:t xml:space="preserve"> {</w:t>
+      </w:r>
+    </w:p>
+    <w:p>
+      <w:pPr>
+        <w:autoSpaceDE w:val="0"/>
+        <w:autoSpaceDN w:val="0"/>
+        <w:adjustRightInd w:val="0"/>
+        <w:spacing w:after="0" w:line="240" w:lineRule="auto"/>
+        <w:rPr>
+          <w:rFonts w:ascii="Consolas" w:hAnsi="Consolas" w:cs="Consolas"/>
+          <w:sz w:val="20"/>
+          <w:szCs w:val="20"/>
+        </w:rPr>
+      </w:pPr>
+      <w:r>
+        <w:rPr>
+          <w:rFonts w:ascii="Consolas" w:hAnsi="Consolas" w:cs="Consolas"/>
+          <w:color w:val="000000"/>
+          <w:sz w:val="20"/>
+          <w:szCs w:val="20"/>
+        </w:rPr>
+        <w:tab/>
+      </w:r>
+      <w:r>
+        <w:rPr>
+          <w:rFonts w:ascii="Consolas" w:hAnsi="Consolas" w:cs="Consolas"/>
+          <w:color w:val="000000"/>
+          <w:sz w:val="20"/>
+          <w:szCs w:val="20"/>
+        </w:rPr>
+        <w:tab/>
+      </w:r>
+      <w:r>
+        <w:rPr>
+          <w:rFonts w:ascii="Consolas" w:hAnsi="Consolas" w:cs="Consolas"/>
+          <w:color w:val="000000"/>
+          <w:sz w:val="20"/>
+          <w:szCs w:val="20"/>
+        </w:rPr>
+        <w:tab/>
+      </w:r>
+      <w:r>
+        <w:rPr>
+          <w:rFonts w:ascii="Consolas" w:hAnsi="Consolas" w:cs="Consolas"/>
+          <w:color w:val="000000"/>
+          <w:sz w:val="20"/>
+          <w:szCs w:val="20"/>
+        </w:rPr>
+        <w:tab/>
+      </w:r>
+      <w:proofErr w:type="spellStart"/>
+      <w:r>
+        <w:rPr>
+          <w:rFonts w:ascii="Consolas" w:hAnsi="Consolas" w:cs="Consolas"/>
+          <w:b/>
+          <w:bCs/>
+          <w:color w:val="7F0055"/>
+          <w:sz w:val="20"/>
+          <w:szCs w:val="20"/>
+        </w:rPr>
+        <w:t>return</w:t>
+      </w:r>
+      <w:proofErr w:type="spellEnd"/>
+      <w:r>
+        <w:rPr>
+          <w:rFonts w:ascii="Consolas" w:hAnsi="Consolas" w:cs="Consolas"/>
+          <w:color w:val="000000"/>
+          <w:sz w:val="20"/>
+          <w:szCs w:val="20"/>
+        </w:rPr>
+        <w:t xml:space="preserve"> </w:t>
+      </w:r>
+      <w:r>
+        <w:rPr>
+          <w:rFonts w:ascii="Consolas" w:hAnsi="Consolas" w:cs="Consolas"/>
+          <w:color w:val="0000C0"/>
+          <w:sz w:val="20"/>
+          <w:szCs w:val="20"/>
+        </w:rPr>
+        <w:t>PENA_CONDENACAO_CUMPLICES</w:t>
+      </w:r>
+      <w:r>
+        <w:rPr>
+          <w:rFonts w:ascii="Consolas" w:hAnsi="Consolas" w:cs="Consolas"/>
+          <w:color w:val="000000"/>
+          <w:sz w:val="20"/>
+          <w:szCs w:val="20"/>
+        </w:rPr>
+        <w:t>;</w:t>
+      </w:r>
+    </w:p>
+    <w:p>
+      <w:pPr>
+        <w:autoSpaceDE w:val="0"/>
+        <w:autoSpaceDN w:val="0"/>
+        <w:adjustRightInd w:val="0"/>
+        <w:spacing w:after="0" w:line="240" w:lineRule="auto"/>
+        <w:rPr>
+          <w:rFonts w:ascii="Consolas" w:hAnsi="Consolas" w:cs="Consolas"/>
+          <w:sz w:val="20"/>
+          <w:szCs w:val="20"/>
+        </w:rPr>
+      </w:pPr>
+      <w:r>
+        <w:rPr>
+          <w:rFonts w:ascii="Consolas" w:hAnsi="Consolas" w:cs="Consolas"/>
+          <w:color w:val="000000"/>
+          <w:sz w:val="20"/>
+          <w:szCs w:val="20"/>
+        </w:rPr>
+        <w:tab/>
+      </w:r>
+      <w:r>
+        <w:rPr>
+          <w:rFonts w:ascii="Consolas" w:hAnsi="Consolas" w:cs="Consolas"/>
+          <w:color w:val="000000"/>
+          <w:sz w:val="20"/>
+          <w:szCs w:val="20"/>
+        </w:rPr>
+        <w:tab/>
+      </w:r>
+      <w:r>
+        <w:rPr>
+          <w:rFonts w:ascii="Consolas" w:hAnsi="Consolas" w:cs="Consolas"/>
+          <w:color w:val="000000"/>
+          <w:sz w:val="20"/>
+          <w:szCs w:val="20"/>
+        </w:rPr>
+        <w:tab/>
+        <w:t>}</w:t>
+      </w:r>
+    </w:p>
+    <w:p>
+      <w:pPr>
+        <w:autoSpaceDE w:val="0"/>
+        <w:autoSpaceDN w:val="0"/>
+        <w:adjustRightInd w:val="0"/>
+        <w:spacing w:after="0" w:line="240" w:lineRule="auto"/>
+        <w:rPr>
+          <w:rFonts w:ascii="Consolas" w:hAnsi="Consolas" w:cs="Consolas"/>
+          <w:sz w:val="20"/>
+          <w:szCs w:val="20"/>
+        </w:rPr>
+      </w:pPr>
+      <w:r>
+        <w:rPr>
+          <w:rFonts w:ascii="Consolas" w:hAnsi="Consolas" w:cs="Consolas"/>
+          <w:color w:val="000000"/>
+          <w:sz w:val="20"/>
+          <w:szCs w:val="20"/>
+        </w:rPr>
+        <w:tab/>
+      </w:r>
+      <w:r>
+        <w:rPr>
+          <w:rFonts w:ascii="Consolas" w:hAnsi="Consolas" w:cs="Consolas"/>
+          <w:color w:val="000000"/>
+          <w:sz w:val="20"/>
+          <w:szCs w:val="20"/>
+        </w:rPr>
+        <w:tab/>
+        <w:t>}</w:t>
+      </w:r>
+    </w:p>
+    <w:p>
+      <w:pPr>
+        <w:autoSpaceDE w:val="0"/>
+        <w:autoSpaceDN w:val="0"/>
+        <w:adjustRightInd w:val="0"/>
+        <w:spacing w:after="0" w:line="240" w:lineRule="auto"/>
+        <w:rPr>
+          <w:rFonts w:ascii="Consolas" w:hAnsi="Consolas" w:cs="Consolas"/>
+          <w:sz w:val="20"/>
+          <w:szCs w:val="20"/>
+        </w:rPr>
+      </w:pPr>
+      <w:r>
+        <w:rPr>
+          <w:rFonts w:ascii="Consolas" w:hAnsi="Consolas" w:cs="Consolas"/>
+          <w:color w:val="000000"/>
+          <w:sz w:val="20"/>
+          <w:szCs w:val="20"/>
+        </w:rPr>
+        <w:tab/>
+        <w:t>}</w:t>
+      </w:r>
+    </w:p>
+    <w:p>
+      <w:pPr>
+        <w:rPr>
+          <w:rFonts w:ascii="Consolas" w:hAnsi="Consolas" w:cs="Consolas"/>
+          <w:color w:val="000000"/>
+          <w:sz w:val="20"/>
+          <w:szCs w:val="20"/>
+        </w:rPr>
+      </w:pPr>
+      <w:r>
+        <w:rPr>
+          <w:rFonts w:ascii="Consolas" w:hAnsi="Consolas" w:cs="Consolas"/>
+          <w:color w:val="000000"/>
+          <w:sz w:val="20"/>
+          <w:szCs w:val="20"/>
+        </w:rPr>
+        <w:t>}</w:t>
+      </w:r>
+    </w:p>
+    <w:p>
+      <w:pPr>
+        <w:rPr>
+          <w:rFonts w:ascii="Consolas" w:hAnsi="Consolas" w:cs="Consolas"/>
+          <w:color w:val="000000"/>
+          <w:sz w:val="20"/>
+          <w:szCs w:val="20"/>
+        </w:rPr>
+      </w:pPr>
+    </w:p>
+    <w:p>
+      <w:pPr>
+        <w:rPr>
+          <w:b/>
+          <w:bCs/>
+        </w:rPr>
+      </w:pPr>
+      <w:r>
+        <w:rPr>
+          <w:b/>
+          <w:bCs/>
+        </w:rPr>
+        <w:t xml:space="preserve">Classe </w:t>
+      </w:r>
+      <w:proofErr w:type="spellStart"/>
+      <w:r>
+        <w:rPr>
+          <w:b/>
+          <w:bCs/>
+        </w:rPr>
+        <w:t>JUnit</w:t>
+      </w:r>
+      <w:proofErr w:type="spellEnd"/>
+      <w:r>
+        <w:rPr>
+          <w:b/>
+          <w:bCs/>
+        </w:rPr>
+        <w:t xml:space="preserve"> </w:t>
+      </w:r>
+      <w:r>
+        <w:rPr>
+          <w:b/>
+          <w:bCs/>
+        </w:rPr>
+        <w:t>Final</w:t>
+      </w:r>
+    </w:p>
+    <w:p>
+      <w:proofErr w:type="spellStart"/>
+      <w:r>
+        <w:t>package</w:t>
+      </w:r>
+      <w:proofErr w:type="spellEnd"/>
+      <w:r>
+        <w:t xml:space="preserve"> </w:t>
+      </w:r>
+      <w:proofErr w:type="spellStart"/>
+      <w:r>
+        <w:t>br.fiap.exercicios</w:t>
+      </w:r>
+      <w:proofErr w:type="spellEnd"/>
+      <w:r>
+        <w:t>;</w:t>
+      </w:r>
+    </w:p>
+    <w:p>
+      <w:proofErr w:type="spellStart"/>
+      <w:r>
+        <w:t>import</w:t>
+      </w:r>
+      <w:proofErr w:type="spellEnd"/>
+      <w:r>
+        <w:t xml:space="preserve"> </w:t>
+      </w:r>
+      <w:proofErr w:type="spellStart"/>
+      <w:r>
+        <w:t>static</w:t>
+      </w:r>
+      <w:proofErr w:type="spellEnd"/>
+      <w:r>
+        <w:t xml:space="preserve"> </w:t>
+      </w:r>
+      <w:proofErr w:type="spellStart"/>
+      <w:r>
+        <w:t>org.junit.jupiter.api.Assertions</w:t>
+      </w:r>
+      <w:proofErr w:type="spellEnd"/>
+      <w:r>
+        <w:t>.*;</w:t>
+      </w:r>
+    </w:p>
+    <w:p>
+      <w:proofErr w:type="spellStart"/>
+      <w:r>
+        <w:t>import</w:t>
+      </w:r>
+      <w:proofErr w:type="spellEnd"/>
+      <w:r>
+        <w:t xml:space="preserve"> </w:t>
+      </w:r>
+      <w:proofErr w:type="spellStart"/>
+      <w:r>
+        <w:t>org.junit.jupiter.api.Test</w:t>
+      </w:r>
+      <w:proofErr w:type="spellEnd"/>
+      <w:r>
+        <w:t>;</w:t>
+      </w:r>
+    </w:p>
+    <w:p>
+      <w:proofErr w:type="spellStart"/>
+      <w:r>
+        <w:t>import</w:t>
+      </w:r>
+      <w:proofErr w:type="spellEnd"/>
+      <w:r>
+        <w:t xml:space="preserve"> </w:t>
+      </w:r>
+      <w:proofErr w:type="spellStart"/>
+      <w:r>
+        <w:t>junit.framework.Assert</w:t>
+      </w:r>
+      <w:proofErr w:type="spellEnd"/>
+      <w:r>
+        <w:t>;</w:t>
+      </w:r>
+    </w:p>
+    <w:p/>
+    <w:p>
+      <w:proofErr w:type="spellStart"/>
+      <w:r>
+        <w:t>class</w:t>
+      </w:r>
+      <w:proofErr w:type="spellEnd"/>
+      <w:r>
+        <w:t xml:space="preserve"> </w:t>
+      </w:r>
+      <w:proofErr w:type="spellStart"/>
+      <w:r>
+        <w:t>JulgamentoPrisioneiroTest</w:t>
+      </w:r>
+      <w:proofErr w:type="spellEnd"/>
+      <w:r>
+        <w:t xml:space="preserve"> {</w:t>
+      </w:r>
+    </w:p>
+    <w:p/>
+    <w:p>
+      <w:r>
+        <w:tab/>
+        <w:t>@Test</w:t>
+      </w:r>
+    </w:p>
+    <w:p>
+      <w:r>
+        <w:tab/>
+      </w:r>
+      <w:proofErr w:type="spellStart"/>
+      <w:r>
+        <w:t>void</w:t>
+      </w:r>
+      <w:proofErr w:type="spellEnd"/>
+      <w:r>
+        <w:t xml:space="preserve"> </w:t>
+      </w:r>
+      <w:proofErr w:type="spellStart"/>
+      <w:r>
+        <w:t>testCalculaPenaInocencia</w:t>
+      </w:r>
+      <w:proofErr w:type="spellEnd"/>
+      <w:r>
+        <w:t>() {</w:t>
+      </w:r>
+    </w:p>
+    <w:p>
+      <w:r>
+        <w:tab/>
+      </w:r>
+      <w:r>
+        <w:tab/>
+      </w:r>
+      <w:proofErr w:type="spellStart"/>
+      <w:r>
+        <w:t>JulgamentoPrisioneiro</w:t>
+      </w:r>
+      <w:proofErr w:type="spellEnd"/>
+      <w:r>
+        <w:t xml:space="preserve"> </w:t>
+      </w:r>
+      <w:proofErr w:type="spellStart"/>
+      <w:r>
+        <w:t>testeJulgamento</w:t>
+      </w:r>
+      <w:proofErr w:type="spellEnd"/>
+      <w:r>
+        <w:t xml:space="preserve"> = new </w:t>
+      </w:r>
+      <w:proofErr w:type="spellStart"/>
+      <w:r>
+        <w:t>JulgamentoPrisioneiro</w:t>
+      </w:r>
+      <w:proofErr w:type="spellEnd"/>
+      <w:r>
+        <w:t>();</w:t>
+      </w:r>
+    </w:p>
+    <w:p>
+      <w:r>
+        <w:tab/>
+      </w:r>
+      <w:r>
+        <w:tab/>
+      </w:r>
+      <w:proofErr w:type="spellStart"/>
+      <w:r>
+        <w:t>int</w:t>
+      </w:r>
+      <w:proofErr w:type="spellEnd"/>
+      <w:r>
+        <w:t xml:space="preserve"> </w:t>
+      </w:r>
+      <w:proofErr w:type="spellStart"/>
+      <w:r>
+        <w:t>respostaEsperada</w:t>
+      </w:r>
+      <w:proofErr w:type="spellEnd"/>
+      <w:r>
+        <w:t xml:space="preserve"> = 0;</w:t>
+      </w:r>
+    </w:p>
+    <w:p>
+      <w:r>
+        <w:tab/>
+      </w:r>
+      <w:r>
+        <w:tab/>
+      </w:r>
+      <w:proofErr w:type="spellStart"/>
+      <w:r>
+        <w:t>int</w:t>
+      </w:r>
+      <w:proofErr w:type="spellEnd"/>
+      <w:r>
+        <w:t xml:space="preserve"> </w:t>
+      </w:r>
+      <w:proofErr w:type="spellStart"/>
+      <w:r>
+        <w:t>resultadoFinal</w:t>
+      </w:r>
+      <w:proofErr w:type="spellEnd"/>
+      <w:r>
+        <w:t xml:space="preserve"> = </w:t>
+      </w:r>
+      <w:proofErr w:type="spellStart"/>
+      <w:r>
+        <w:t>testeJulgamento.calculaPena</w:t>
+      </w:r>
+      <w:proofErr w:type="spellEnd"/>
+      <w:r>
+        <w:t>("Culpado", "Inocente");</w:t>
+      </w:r>
+    </w:p>
+    <w:p>
+      <w:r>
+        <w:tab/>
+      </w:r>
+      <w:r>
+        <w:tab/>
+      </w:r>
+      <w:proofErr w:type="spellStart"/>
+      <w:r>
+        <w:t>assertEquals</w:t>
+      </w:r>
+      <w:proofErr w:type="spellEnd"/>
+      <w:r>
+        <w:t>(</w:t>
+      </w:r>
+      <w:proofErr w:type="spellStart"/>
+      <w:r>
+        <w:t>respostaEsperada</w:t>
+      </w:r>
+      <w:proofErr w:type="spellEnd"/>
+      <w:r>
+        <w:t xml:space="preserve">, </w:t>
+      </w:r>
+      <w:proofErr w:type="spellStart"/>
+      <w:r>
+        <w:t>resultadoFinal</w:t>
+      </w:r>
+      <w:proofErr w:type="spellEnd"/>
+      <w:r>
+        <w:t>);</w:t>
+      </w:r>
+    </w:p>
+    <w:p>
+      <w:r>
+        <w:tab/>
+        <w:t>}</w:t>
+      </w:r>
+    </w:p>
+    <w:p>
+      <w:r>
+        <w:tab/>
+        <w:t>@Test</w:t>
+      </w:r>
+    </w:p>
+    <w:p>
+      <w:r>
+        <w:tab/>
+      </w:r>
+      <w:proofErr w:type="spellStart"/>
+      <w:r>
+        <w:t>void</w:t>
+      </w:r>
+      <w:proofErr w:type="spellEnd"/>
+      <w:r>
+        <w:t xml:space="preserve"> </w:t>
+      </w:r>
+      <w:proofErr w:type="spellStart"/>
+      <w:r>
+        <w:t>testCalculaPenaCondenacaoMutua</w:t>
+      </w:r>
+      <w:proofErr w:type="spellEnd"/>
+      <w:r>
+        <w:t>() {</w:t>
+      </w:r>
+    </w:p>
+    <w:p>
+      <w:r>
+        <w:tab/>
+      </w:r>
+      <w:r>
+        <w:tab/>
+      </w:r>
+      <w:proofErr w:type="spellStart"/>
+      <w:r>
+        <w:t>JulgamentoPrisioneiro</w:t>
+      </w:r>
+      <w:proofErr w:type="spellEnd"/>
+      <w:r>
+        <w:t xml:space="preserve"> </w:t>
+      </w:r>
+      <w:proofErr w:type="spellStart"/>
+      <w:r>
+        <w:t>testeJulgamento</w:t>
+      </w:r>
+      <w:proofErr w:type="spellEnd"/>
+      <w:r>
+        <w:t xml:space="preserve"> = new </w:t>
+      </w:r>
+      <w:proofErr w:type="spellStart"/>
+      <w:r>
+        <w:t>JulgamentoPrisioneiro</w:t>
+      </w:r>
+      <w:proofErr w:type="spellEnd"/>
+      <w:r>
+        <w:t>();</w:t>
+      </w:r>
+    </w:p>
+    <w:p>
+      <w:r>
+        <w:tab/>
+      </w:r>
+      <w:r>
+        <w:tab/>
+      </w:r>
+      <w:proofErr w:type="spellStart"/>
+      <w:r>
+        <w:t>int</w:t>
+      </w:r>
+      <w:proofErr w:type="spellEnd"/>
+      <w:r>
+        <w:t xml:space="preserve"> </w:t>
+      </w:r>
+      <w:proofErr w:type="spellStart"/>
+      <w:r>
+        <w:t>respostaEsperada</w:t>
+      </w:r>
+      <w:proofErr w:type="spellEnd"/>
+      <w:r>
+        <w:t xml:space="preserve"> = 5;</w:t>
+      </w:r>
+    </w:p>
+    <w:p>
+      <w:r>
+        <w:tab/>
+      </w:r>
+      <w:r>
+        <w:tab/>
+      </w:r>
+      <w:proofErr w:type="spellStart"/>
+      <w:r>
+        <w:t>int</w:t>
+      </w:r>
+      <w:proofErr w:type="spellEnd"/>
+      <w:r>
+        <w:t xml:space="preserve"> </w:t>
+      </w:r>
+      <w:proofErr w:type="spellStart"/>
+      <w:r>
+        <w:t>resultadoFinal</w:t>
+      </w:r>
+      <w:proofErr w:type="spellEnd"/>
+      <w:r>
+        <w:t xml:space="preserve"> = </w:t>
+      </w:r>
+      <w:proofErr w:type="spellStart"/>
+      <w:r>
+        <w:t>testeJulgamento.calculaPena</w:t>
+      </w:r>
+      <w:proofErr w:type="spellEnd"/>
+      <w:r>
+        <w:t>("Culpado", "Culpado");</w:t>
+      </w:r>
+    </w:p>
+    <w:p>
+      <w:r>
+        <w:tab/>
+      </w:r>
+      <w:r>
+        <w:tab/>
+      </w:r>
+      <w:proofErr w:type="spellStart"/>
+      <w:r>
+        <w:t>assertEquals</w:t>
+      </w:r>
+      <w:proofErr w:type="spellEnd"/>
+      <w:r>
+        <w:t>(</w:t>
+      </w:r>
+      <w:proofErr w:type="spellStart"/>
+      <w:r>
+        <w:t>respostaEsperada</w:t>
+      </w:r>
+      <w:proofErr w:type="spellEnd"/>
+      <w:r>
+        <w:t xml:space="preserve">, </w:t>
+      </w:r>
+      <w:proofErr w:type="spellStart"/>
+      <w:r>
+        <w:t>resultadoFinal</w:t>
+      </w:r>
+      <w:proofErr w:type="spellEnd"/>
+      <w:r>
+        <w:t>);</w:t>
+      </w:r>
+    </w:p>
+    <w:p>
+      <w:r>
+        <w:tab/>
+        <w:t>}</w:t>
+      </w:r>
+    </w:p>
+    <w:p>
+      <w:r>
+        <w:tab/>
+        <w:t>@Test</w:t>
+      </w:r>
+    </w:p>
+    <w:p>
+      <w:r>
+        <w:tab/>
+      </w:r>
+      <w:proofErr w:type="spellStart"/>
+      <w:r>
+        <w:t>void</w:t>
+      </w:r>
+      <w:proofErr w:type="spellEnd"/>
+      <w:r>
+        <w:t xml:space="preserve"> </w:t>
+      </w:r>
+      <w:proofErr w:type="spellStart"/>
+      <w:r>
+        <w:t>testCalculaPenaCondenacaoIndividual</w:t>
+      </w:r>
+      <w:proofErr w:type="spellEnd"/>
+      <w:r>
+        <w:t>() {</w:t>
+      </w:r>
+    </w:p>
+    <w:p>
+      <w:r>
+        <w:tab/>
+      </w:r>
+      <w:r>
+        <w:tab/>
+      </w:r>
+      <w:proofErr w:type="spellStart"/>
+      <w:r>
+        <w:t>JulgamentoPrisioneiro</w:t>
+      </w:r>
+      <w:proofErr w:type="spellEnd"/>
+      <w:r>
+        <w:t xml:space="preserve"> </w:t>
+      </w:r>
+      <w:proofErr w:type="spellStart"/>
+      <w:r>
+        <w:t>testeJulgamento</w:t>
+      </w:r>
+      <w:proofErr w:type="spellEnd"/>
+      <w:r>
+        <w:t xml:space="preserve"> = new </w:t>
+      </w:r>
+      <w:proofErr w:type="spellStart"/>
+      <w:r>
+        <w:t>JulgamentoPrisioneiro</w:t>
+      </w:r>
+      <w:proofErr w:type="spellEnd"/>
+      <w:r>
+        <w:t>();</w:t>
+      </w:r>
+    </w:p>
+    <w:p>
+      <w:r>
+        <w:tab/>
+      </w:r>
+      <w:r>
+        <w:tab/>
+      </w:r>
+      <w:proofErr w:type="spellStart"/>
+      <w:r>
+        <w:t>int</w:t>
+      </w:r>
+      <w:proofErr w:type="spellEnd"/>
+      <w:r>
+        <w:t xml:space="preserve"> </w:t>
+      </w:r>
+      <w:proofErr w:type="spellStart"/>
+      <w:r>
+        <w:t>respostaEsperada</w:t>
+      </w:r>
+      <w:proofErr w:type="spellEnd"/>
+      <w:r>
+        <w:t xml:space="preserve"> = 10;</w:t>
+      </w:r>
+    </w:p>
+    <w:p>
+      <w:r>
+        <w:tab/>
+      </w:r>
+      <w:r>
+        <w:tab/>
+      </w:r>
+      <w:proofErr w:type="spellStart"/>
+      <w:r>
+        <w:t>int</w:t>
+      </w:r>
+      <w:proofErr w:type="spellEnd"/>
+      <w:r>
+        <w:t xml:space="preserve"> </w:t>
+      </w:r>
+      <w:proofErr w:type="spellStart"/>
+      <w:r>
+        <w:t>resultadoFinal</w:t>
+      </w:r>
+      <w:proofErr w:type="spellEnd"/>
+      <w:r>
+        <w:t xml:space="preserve"> = </w:t>
+      </w:r>
+      <w:proofErr w:type="spellStart"/>
+      <w:r>
+        <w:t>testeJulgamento.calculaPena</w:t>
+      </w:r>
+      <w:proofErr w:type="spellEnd"/>
+      <w:r>
+        <w:t>("Inocente", "Culpado");</w:t>
+      </w:r>
+    </w:p>
+    <w:p>
+      <w:r>
+        <w:tab/>
+      </w:r>
+      <w:r>
+        <w:tab/>
+      </w:r>
+      <w:proofErr w:type="spellStart"/>
+      <w:r>
+        <w:t>assertEquals</w:t>
+      </w:r>
+      <w:proofErr w:type="spellEnd"/>
+      <w:r>
+        <w:t>(</w:t>
+      </w:r>
+      <w:proofErr w:type="spellStart"/>
+      <w:r>
+        <w:t>respostaEsperada</w:t>
+      </w:r>
+      <w:proofErr w:type="spellEnd"/>
+      <w:r>
+        <w:t xml:space="preserve">, </w:t>
+      </w:r>
+      <w:proofErr w:type="spellStart"/>
+      <w:r>
+        <w:t>resultadoFinal</w:t>
+      </w:r>
+      <w:proofErr w:type="spellEnd"/>
+      <w:r>
+        <w:t>);</w:t>
+      </w:r>
+    </w:p>
+    <w:p>
+      <w:r>
+        <w:tab/>
+        <w:t>}</w:t>
+      </w:r>
+    </w:p>
+    <w:p>
+      <w:r>
+        <w:tab/>
+        <w:t>@Test</w:t>
+      </w:r>
+    </w:p>
+    <w:p>
+      <w:r>
+        <w:tab/>
+      </w:r>
+      <w:proofErr w:type="spellStart"/>
+      <w:r>
+        <w:t>void</w:t>
+      </w:r>
+      <w:proofErr w:type="spellEnd"/>
+      <w:r>
+        <w:t xml:space="preserve"> </w:t>
+      </w:r>
+      <w:proofErr w:type="spellStart"/>
+      <w:r>
+        <w:t>testCalculaPenaCondenacaoCumplices</w:t>
+      </w:r>
+      <w:proofErr w:type="spellEnd"/>
+      <w:r>
+        <w:t>() {</w:t>
+      </w:r>
+    </w:p>
+    <w:p>
+      <w:r>
+        <w:tab/>
+      </w:r>
+      <w:r>
+        <w:tab/>
+      </w:r>
+      <w:proofErr w:type="spellStart"/>
+      <w:r>
+        <w:t>JulgamentoPrisioneiro</w:t>
+      </w:r>
+      <w:proofErr w:type="spellEnd"/>
+      <w:r>
+        <w:t xml:space="preserve"> </w:t>
+      </w:r>
+      <w:proofErr w:type="spellStart"/>
+      <w:r>
+        <w:t>testeJulgamento</w:t>
+      </w:r>
+      <w:proofErr w:type="spellEnd"/>
+      <w:r>
+        <w:t xml:space="preserve"> = new </w:t>
+      </w:r>
+      <w:proofErr w:type="spellStart"/>
+      <w:r>
+        <w:t>JulgamentoPrisioneiro</w:t>
+      </w:r>
+      <w:proofErr w:type="spellEnd"/>
+      <w:r>
+        <w:t>();</w:t>
+      </w:r>
+    </w:p>
+    <w:p>
+      <w:r>
+        <w:tab/>
+      </w:r>
+      <w:r>
+        <w:tab/>
+      </w:r>
+      <w:proofErr w:type="spellStart"/>
+      <w:r>
+        <w:t>int</w:t>
+      </w:r>
+      <w:proofErr w:type="spellEnd"/>
+      <w:r>
+        <w:t xml:space="preserve"> </w:t>
+      </w:r>
+      <w:proofErr w:type="spellStart"/>
+      <w:r>
+        <w:t>respostaEsperada</w:t>
+      </w:r>
+      <w:proofErr w:type="spellEnd"/>
+      <w:r>
+        <w:t xml:space="preserve"> = 1;</w:t>
+      </w:r>
+    </w:p>
+    <w:p>
+      <w:r>
+        <w:tab/>
+      </w:r>
+      <w:r>
+        <w:tab/>
+      </w:r>
+      <w:proofErr w:type="spellStart"/>
+      <w:r>
+        <w:t>int</w:t>
+      </w:r>
+      <w:proofErr w:type="spellEnd"/>
+      <w:r>
+        <w:t xml:space="preserve"> </w:t>
+      </w:r>
+      <w:proofErr w:type="spellStart"/>
+      <w:r>
+        <w:t>resultadoFinal</w:t>
+      </w:r>
+      <w:proofErr w:type="spellEnd"/>
+      <w:r>
+        <w:t xml:space="preserve"> = </w:t>
+      </w:r>
+      <w:proofErr w:type="spellStart"/>
+      <w:r>
+        <w:t>testeJulgamento.calculaPena</w:t>
+      </w:r>
+      <w:proofErr w:type="spellEnd"/>
+      <w:r>
+        <w:t>("Inocente", "Inocente");</w:t>
+      </w:r>
+    </w:p>
+    <w:p>
+      <w:r>
+        <w:tab/>
+      </w:r>
+      <w:r>
+        <w:tab/>
+      </w:r>
+      <w:proofErr w:type="spellStart"/>
+      <w:r>
+        <w:t>assertEquals</w:t>
+      </w:r>
+      <w:proofErr w:type="spellEnd"/>
+      <w:r>
+        <w:t>(</w:t>
+      </w:r>
+      <w:proofErr w:type="spellStart"/>
+      <w:r>
+        <w:t>respostaEsperada</w:t>
+      </w:r>
+      <w:proofErr w:type="spellEnd"/>
+      <w:r>
+        <w:t xml:space="preserve">, </w:t>
+      </w:r>
+      <w:proofErr w:type="spellStart"/>
+      <w:r>
+        <w:t>resultadoFinal</w:t>
+      </w:r>
+      <w:proofErr w:type="spellEnd"/>
+      <w:r>
+        <w:t>);</w:t>
+      </w:r>
+    </w:p>
+    <w:p>
+      <w:r>
+        <w:tab/>
+        <w:t>}</w:t>
+      </w:r>
+    </w:p>
+    <w:p>
+      <w:r>
+        <w:t>}</w:t>
+      </w:r>
     </w:p>
     <w:p/>
     <w:sectPr>

</xml_diff>